<commit_message>
Inserção dos blocos de equação numerada, acessíveis através do bloco de edição rápida e alterações na introdução e revisão bibliográfica.
</commit_message>
<xml_diff>
--- a/TCC.docx
+++ b/TCC.docx
@@ -2115,10 +2115,19 @@
           <w:highlight w:val="yellow"/>
         </w:rPr>
       </w:pPr>
-      <w:r>
-        <w:rPr>
-          <w:highlight w:val="yellow"/>
-        </w:rPr>
+    </w:p>
+    <w:p>
+      <w:pPr>
+        <w:pStyle w:val="Ttulo"/>
+        <w:rPr>
+          <w:highlight w:val="yellow"/>
+        </w:rPr>
+      </w:pPr>
+      <w:r>
+        <w:rPr>
+          <w:highlight w:val="yellow"/>
+        </w:rPr>
+        <w:lastRenderedPageBreak/>
         <w:t>AGRADECIMENTO</w:t>
       </w:r>
       <w:r>
@@ -2140,7 +2149,6 @@
           <w:rFonts w:cs="Arial"/>
           <w:highlight w:val="yellow"/>
         </w:rPr>
-        <w:lastRenderedPageBreak/>
         <w:t xml:space="preserve">(Opcional) </w:t>
       </w:r>
       <w:r>
@@ -4677,7 +4685,13 @@
     </w:p>
     <w:p>
       <w:r>
-        <w:t>A técnica de Emissão Acústica (EA) é um ensaio destrutivo de grande aplicabilidade na engenharia mecânica, podendo ser usada para testes pontuais em equipamentos ou para o monitoramento continuado de grandes estruturas. Uma das grandes vantagens dessa técnica é poder monitorar uma grande região do equipamento com uso de poucos sensores, podendo ainda se determinar a posição de eventuais defeitos.</w:t>
+        <w:t xml:space="preserve">A técnica de Emissão Acústica (EA) é um ensaio destrutivo de grande aplicabilidade na engenharia mecânica, podendo ser usada para testes pontuais em equipamentos ou para o monitoramento continuado de grandes estruturas. Uma das grandes vantagens dessa técnica é poder monitorar uma grande região do equipamento </w:t>
+      </w:r>
+      <w:r>
+        <w:t xml:space="preserve">em operação, </w:t>
+      </w:r>
+      <w:r>
+        <w:t>com uso de poucos sensores, podendo ainda se determinar a posição de eventuais defeitos.</w:t>
       </w:r>
     </w:p>
     <w:p>
@@ -4822,38 +4836,224 @@
       <w:r>
         <w:rPr>
           <w:rFonts w:cs="Arial"/>
-        </w:rPr>
-        <w:t xml:space="preserve">Emissão Acústica é uma técnica de ensaio não destrutivo fundamentada no princípio básico de que processos de degradação dos materiais geram ondas mecânicas transientes, passíveis de detecção por sensores </w:t>
-      </w:r>
-      <w:r>
-        <w:rPr>
-          <w:rFonts w:cs="Arial"/>
-        </w:rPr>
-        <w:t>piezelétricos</w:t>
-      </w:r>
-      <w:r>
-        <w:rPr>
-          <w:rFonts w:cs="Arial"/>
-        </w:rPr>
-        <w:t xml:space="preserve">. Algumas das maiores vantagens da EA sobre as demais técnicas de ensaios não destrutivos é sua capacidade em monitorar uma estrutura de maneira global e não invasiva, apontando a localização de regiões na estrutura que apresentam anomalias. Portanto, custos são reduzidos devido ao fato de que o tempo de ensaio é minimizado, interferindo pouco na operação do equipamento, e que o reparo necessário devido aos eventuais defeitos encontrados é restringido a uma área limitada indicada pelo ensaio, além de haver economia relacionada a não necessidade de escavar de tubulações enterradas ou remover revestimentos quando na aplicação da técnica. </w:t>
-      </w:r>
-    </w:p>
-    <w:p>
-      <w:r>
-        <w:t xml:space="preserve">A localização de anomalias em estruturas, que são fontes de Emissão Acústicas, é feita partindo-se do pressuposto que a onda se propaga em frentes de onda esféricas, atingindo os sensores com diferentes tempos de chegada. A partir do tempo que o sinal demorou para chegar em diferentes sensores e da posição de cada um desses é possível por triangulação calcular a posição da fonte causadora do sinal. </w:t>
-      </w:r>
-    </w:p>
-    <w:p>
-      <w:pPr>
-        <w:rPr>
-          <w:rFonts w:cs="Arial"/>
-        </w:rPr>
-      </w:pPr>
-      <w:r>
-        <w:rPr>
-          <w:rFonts w:cs="Arial"/>
-        </w:rPr>
-        <w:t xml:space="preserve">Uma aplicação usual da técnica de EA é o monitoramento, contínuo ou durante testes hidrostáticos, em vasos de pressão. Tal componente tem como principais falhas trincas e vazamentos, defeitos detectáveis pela técnica. O tempo e custo de ações corretivas, como reparos por soldagem, é minimizado pela aplicação de ensaios de EA, já que a área na qual são empregados ensaios subsequentes, como ultrassom, e o próprio reparo da estrutura, se restringe àquela na qual foram localizadas fontes de EA, tornando a técnica muito atrativa para esta aplicação. </w:t>
+          <w:highlight w:val="yellow"/>
+        </w:rPr>
+        <w:t xml:space="preserve">Emissão Acústica </w:t>
+      </w:r>
+      <w:r>
+        <w:rPr>
+          <w:rFonts w:cs="Arial"/>
+          <w:highlight w:val="yellow"/>
+        </w:rPr>
+        <w:t xml:space="preserve">(EA) </w:t>
+      </w:r>
+      <w:r>
+        <w:rPr>
+          <w:rFonts w:cs="Arial"/>
+          <w:highlight w:val="yellow"/>
+        </w:rPr>
+        <w:t>é uma técnica de ensaio não destrutivo</w:t>
+      </w:r>
+      <w:r>
+        <w:rPr>
+          <w:rFonts w:cs="Arial"/>
+          <w:highlight w:val="yellow"/>
+        </w:rPr>
+        <w:t xml:space="preserve"> (END)</w:t>
+      </w:r>
+      <w:r>
+        <w:rPr>
+          <w:rFonts w:cs="Arial"/>
+          <w:highlight w:val="yellow"/>
+        </w:rPr>
+        <w:t xml:space="preserve"> </w:t>
+      </w:r>
+      <w:r>
+        <w:rPr>
+          <w:rFonts w:cs="Arial"/>
+          <w:highlight w:val="yellow"/>
+        </w:rPr>
+        <w:t>baseada na dec</w:t>
+      </w:r>
+      <w:r>
+        <w:rPr>
+          <w:rFonts w:cs="Arial"/>
+        </w:rPr>
+        <w:t>. Algumas das maiores vantagens da EA sobre as demais técnicas de ensaios não destrutivos é sua capacidade em monitorar uma estrutura de maneira global e não in</w:t>
+      </w:r>
+      <w:r>
+        <w:rPr>
+          <w:rFonts w:cs="Arial"/>
+        </w:rPr>
+        <w:t>trusiva</w:t>
+      </w:r>
+      <w:r>
+        <w:rPr>
+          <w:rFonts w:cs="Arial"/>
+        </w:rPr>
+        <w:t xml:space="preserve">, apontando a localização de regiões na estrutura que apresentam anomalias. Portanto, custos são reduzidos </w:t>
+      </w:r>
+      <w:r>
+        <w:rPr>
+          <w:rFonts w:cs="Arial"/>
+        </w:rPr>
+        <w:t>pois</w:t>
+      </w:r>
+      <w:r>
+        <w:rPr>
+          <w:rFonts w:cs="Arial"/>
+        </w:rPr>
+        <w:t xml:space="preserve"> o ensaio interfer</w:t>
+      </w:r>
+      <w:r>
+        <w:rPr>
+          <w:rFonts w:cs="Arial"/>
+        </w:rPr>
+        <w:t>e</w:t>
+      </w:r>
+      <w:r>
+        <w:rPr>
+          <w:rFonts w:cs="Arial"/>
+        </w:rPr>
+        <w:t xml:space="preserve"> pouco na operação do equipamento</w:t>
+      </w:r>
+      <w:r>
+        <w:rPr>
+          <w:rFonts w:cs="Arial"/>
+        </w:rPr>
+        <w:t xml:space="preserve"> e tem curta duração,</w:t>
+      </w:r>
+      <w:r>
+        <w:rPr>
+          <w:rFonts w:cs="Arial"/>
+        </w:rPr>
+        <w:t xml:space="preserve"> e</w:t>
+      </w:r>
+      <w:r>
+        <w:rPr>
+          <w:rFonts w:cs="Arial"/>
+        </w:rPr>
+        <w:t xml:space="preserve"> </w:t>
+      </w:r>
+      <w:r>
+        <w:rPr>
+          <w:rFonts w:cs="Arial"/>
+        </w:rPr>
+        <w:t xml:space="preserve">o reparo necessário devido aos eventuais defeitos encontrados é restringido a uma área limitada indicada </w:t>
+      </w:r>
+      <w:r>
+        <w:rPr>
+          <w:rFonts w:cs="Arial"/>
+        </w:rPr>
+        <w:t>nos resultados. A</w:t>
+      </w:r>
+      <w:r>
+        <w:rPr>
+          <w:rFonts w:cs="Arial"/>
+        </w:rPr>
+        <w:t>lém d</w:t>
+      </w:r>
+      <w:r>
+        <w:rPr>
+          <w:rFonts w:cs="Arial"/>
+        </w:rPr>
+        <w:t>isso,</w:t>
+      </w:r>
+      <w:r>
+        <w:rPr>
+          <w:rFonts w:cs="Arial"/>
+        </w:rPr>
+        <w:t xml:space="preserve"> h</w:t>
+      </w:r>
+      <w:r>
+        <w:rPr>
+          <w:rFonts w:cs="Arial"/>
+        </w:rPr>
+        <w:t>á</w:t>
+      </w:r>
+      <w:r>
+        <w:rPr>
+          <w:rFonts w:cs="Arial"/>
+        </w:rPr>
+        <w:t xml:space="preserve"> economia relacionada a não necessidade de escavar de tubulações enterradas ou remover revestimentos quando na aplicação da técnica. </w:t>
+      </w:r>
+    </w:p>
+    <w:p>
+      <w:r>
+        <w:t>A localização de anomalias que são fontes de E</w:t>
+      </w:r>
+      <w:r>
+        <w:t>A</w:t>
+      </w:r>
+      <w:r>
+        <w:t xml:space="preserve"> é feita partindo-se do pressuposto que a onda se propaga em frentes de onda esféricas, atingindo os sensores com diferentes tempos de chegada. A partir do tempo que o sinal demorou para chegar em diferentes sensores e da posição de cada um desses é possível por triangulação calcular a posição da fonte causadora do sinal. </w:t>
+      </w:r>
+    </w:p>
+    <w:p>
+      <w:pPr>
+        <w:rPr>
+          <w:rFonts w:cs="Arial"/>
+        </w:rPr>
+      </w:pPr>
+      <w:r>
+        <w:rPr>
+          <w:rFonts w:cs="Arial"/>
+        </w:rPr>
+        <w:t>Uma aplicação usual de EA é o monitoramento, contínuo ou durante testes hidrostáticos, em vasos de pressão</w:t>
+      </w:r>
+      <w:r>
+        <w:rPr>
+          <w:rFonts w:cs="Arial"/>
+        </w:rPr>
+        <w:t>, que</w:t>
+      </w:r>
+      <w:r>
+        <w:rPr>
+          <w:rFonts w:cs="Arial"/>
+        </w:rPr>
+        <w:t xml:space="preserve"> t</w:t>
+      </w:r>
+      <w:r>
+        <w:rPr>
+          <w:rFonts w:cs="Arial"/>
+        </w:rPr>
+        <w:t>ê</w:t>
+      </w:r>
+      <w:r>
+        <w:rPr>
+          <w:rFonts w:cs="Arial"/>
+        </w:rPr>
+        <w:t xml:space="preserve">m como principais </w:t>
+      </w:r>
+      <w:r>
+        <w:rPr>
+          <w:rFonts w:cs="Arial"/>
+        </w:rPr>
+        <w:t xml:space="preserve">causas de </w:t>
+      </w:r>
+      <w:r>
+        <w:rPr>
+          <w:rFonts w:cs="Arial"/>
+        </w:rPr>
+        <w:t>falhas trincas e vazamentos, defeitos</w:t>
+      </w:r>
+      <w:r>
+        <w:rPr>
+          <w:rFonts w:cs="Arial"/>
+        </w:rPr>
+        <w:t xml:space="preserve"> os quais são</w:t>
+      </w:r>
+      <w:r>
+        <w:rPr>
+          <w:rFonts w:cs="Arial"/>
+        </w:rPr>
+        <w:t xml:space="preserve"> detectáveis pela técnica. O tempo e custo de ações corretivas, como reparos por soldagem, é minimizado pela aplicação de ensaios de EA, já que a área na qual são empregados ensaios subsequentes, como ultrassom, e o próprio reparo da estrutura, se restringe àquela na qual foram localizadas fontes de EA, tornando a técnica muito atrativa para esta aplicação.</w:t>
+      </w:r>
+      <w:r>
+        <w:rPr>
+          <w:rFonts w:cs="Arial"/>
+        </w:rPr>
+        <w:t xml:space="preserve"> </w:t>
       </w:r>
     </w:p>
     <w:p>
@@ -4869,13 +5069,25 @@
         <w:rPr>
           <w:rFonts w:cs="Arial"/>
         </w:rPr>
-        <w:t xml:space="preserve">Entretanto, devido à complexidade geométrica de elementos cilíndricos com tampos elipsoidais, como os vasos de pressão, as técnicas atuais de localização aplicadas em sistemas comerciais empregam modelagens simplificadas dessas estruturas, geralmente planificando a estrutura. Logo, é calculada a posição da fonte a partir de um caminho aproximado que é percorrido pela onda, gerando resultados </w:t>
-      </w:r>
-      <w:r>
-        <w:rPr>
-          <w:rFonts w:cs="Arial"/>
-        </w:rPr>
-        <w:t xml:space="preserve">imprecisos, </w:t>
+        <w:t xml:space="preserve">Entretanto, devido à complexidade geométrica de elementos cilíndricos com tampos elipsoidais, como os vasos de pressão, as técnicas atuais de localização aplicadas em sistemas comerciais empregam modelagens simplificadas dessas estruturas, geralmente planificando a estrutura. Logo, é calculada a posição da fonte a partir de um caminho </w:t>
+      </w:r>
+      <w:r>
+        <w:rPr>
+          <w:rFonts w:cs="Arial"/>
+        </w:rPr>
+        <w:t xml:space="preserve">percorrido pela onda </w:t>
+      </w:r>
+      <w:r>
+        <w:rPr>
+          <w:rFonts w:cs="Arial"/>
+        </w:rPr>
+        <w:t xml:space="preserve">aproximado, gerando resultados </w:t>
+      </w:r>
+      <w:r>
+        <w:rPr>
+          <w:rFonts w:cs="Arial"/>
+        </w:rPr>
+        <w:t xml:space="preserve">imprecisos </w:t>
       </w:r>
       <w:r>
         <w:rPr>
@@ -4911,20 +5123,62 @@
         <w:rPr>
           <w:rFonts w:cs="Arial"/>
         </w:rPr>
-        <w:t xml:space="preserve"> através do cálculo da distância entre dois </w:t>
+        <w:t xml:space="preserve"> através do cálculo da distância entre dois pontos pela aplicação de</w:t>
+      </w:r>
+      <w:r>
+        <w:rPr>
+          <w:rFonts w:cs="Arial"/>
+        </w:rPr>
+        <w:t xml:space="preserve"> um método aqui denominado de Método do Seccionamento, que será comparada à distância real entre pontos em um elipsoide de revolução, a</w:t>
+      </w:r>
+      <w:r>
+        <w:rPr>
+          <w:rFonts w:cs="Arial"/>
+        </w:rPr>
+        <w:t xml:space="preserve"> </w:t>
       </w:r>
       <w:r>
         <w:rPr>
           <w:rFonts w:cs="Arial"/>
         </w:rPr>
         <w:lastRenderedPageBreak/>
-        <w:t>pontos pela aplicação de geodésicas. A partir destas distâncias procura-se obter resultados mais acurados para a loc</w:t>
-      </w:r>
-      <w:r>
-        <w:rPr>
-          <w:rFonts w:cs="Arial"/>
-        </w:rPr>
-        <w:t>alização de defeitos através da técnica de EA.</w:t>
+        <w:t xml:space="preserve">geodésica. A partir destas distâncias procura-se obter resultados mais </w:t>
+      </w:r>
+      <w:r>
+        <w:rPr>
+          <w:rFonts w:cs="Arial"/>
+        </w:rPr>
+        <w:t xml:space="preserve">acurados </w:t>
+      </w:r>
+      <w:r>
+        <w:rPr>
+          <w:rFonts w:cs="Arial"/>
+        </w:rPr>
+        <w:t xml:space="preserve">que os métodos tradicionais de planificação </w:t>
+      </w:r>
+      <w:r>
+        <w:rPr>
+          <w:rFonts w:cs="Arial"/>
+        </w:rPr>
+        <w:t>para a loc</w:t>
+      </w:r>
+      <w:r>
+        <w:rPr>
+          <w:rFonts w:cs="Arial"/>
+        </w:rPr>
+        <w:t>alização de defeitos através da técnica de EA</w:t>
+      </w:r>
+      <w:r>
+        <w:rPr>
+          <w:rFonts w:cs="Arial"/>
+        </w:rPr>
+        <w:t>, com resultados semelhantes à aplicação de geodésicas, mas com velocidade de processamento que permita sua aplicação em monitoramento em tempo real</w:t>
+      </w:r>
+      <w:r>
+        <w:rPr>
+          <w:rFonts w:cs="Arial"/>
+        </w:rPr>
+        <w:t>.</w:t>
       </w:r>
       <w:bookmarkStart w:id="7" w:name="_Toc39488437"/>
       <w:bookmarkStart w:id="8" w:name="_Toc39488621"/>
@@ -4960,83 +5214,153 @@
     </w:p>
     <w:p>
       <w:r>
-        <w:t xml:space="preserve">A técnica de EA se baseia no fato que defeitos presentes no material de alguma estrutura emitem ondas acústicas quando esta é solicitada. A principal fonte de sinais, quando se trata de emissão acústica, é a deformação plástica, sendo </w:t>
+        <w:rPr>
+          <w:rFonts w:cs="Arial"/>
+        </w:rPr>
+        <w:t xml:space="preserve">Emissão Acústica </w:t>
+      </w:r>
+      <w:r>
+        <w:rPr>
+          <w:rFonts w:cs="Arial"/>
+        </w:rPr>
+        <w:t xml:space="preserve">(EA) </w:t>
+      </w:r>
+      <w:r>
+        <w:rPr>
+          <w:rFonts w:cs="Arial"/>
+        </w:rPr>
+        <w:t>é uma técnica de ensaio não destrutivo</w:t>
+      </w:r>
+      <w:r>
+        <w:rPr>
+          <w:rFonts w:cs="Arial"/>
+        </w:rPr>
+        <w:t xml:space="preserve"> (END)</w:t>
+      </w:r>
+      <w:r>
+        <w:rPr>
+          <w:rFonts w:cs="Arial"/>
+        </w:rPr>
+        <w:t xml:space="preserve"> fundamentada no princípio básico de que processos de degradação dos materiais geram ondas mecânicas transientes, passíveis de detecção por sensores piezelétricos. </w:t>
+      </w:r>
+      <w:r>
+        <w:t xml:space="preserve">A principal fonte de sinais quando se trata de emissão acústica é a deformação plástica, </w:t>
+      </w:r>
+      <w:r>
+        <w:t>que</w:t>
+      </w:r>
+      <w:r>
+        <w:t xml:space="preserve"> ocorre de maneira generalizada quando há sobrecarga na estrutura, ou localizada, na ponta de uma trinca em processo de propagação, por exemplo. Também existem as chamadas </w:t>
       </w:r>
       <w:proofErr w:type="spellStart"/>
       <w:r>
-        <w:t>esta</w:t>
+        <w:t>pseudofontes</w:t>
       </w:r>
       <w:proofErr w:type="spellEnd"/>
       <w:r>
-        <w:t xml:space="preserve"> ocorrendo de maneira generalizada quando há sobrecarga na estrutura, ou localizada, na ponta de uma trinca em processo de propagação, por exemplo. Também existem as chamadas </w:t>
+        <w:t>, tais como: vazamento, cavitação, descargas parciais, fricção e entre outros; todos esses eventos geram ondas mecânicas no material que também podem ser detectadas e localizadas.</w:t>
+      </w:r>
+    </w:p>
+    <w:p>
+      <w:pPr>
+        <w:pStyle w:val="Ttulo3"/>
+      </w:pPr>
+      <w:bookmarkStart w:id="13" w:name="_Toc517908510"/>
+      <w:r>
+        <w:t>A origem da técnica</w:t>
+      </w:r>
+      <w:bookmarkEnd w:id="13"/>
+    </w:p>
+    <w:p>
+      <w:r>
+        <w:t>O primeiro registro do uso da técnica de EA data do século VIII pelo alquimista</w:t>
+      </w:r>
+      <w:r>
+        <w:t xml:space="preserve"> árabe</w:t>
+      </w:r>
+      <w:r>
+        <w:t xml:space="preserve"> </w:t>
       </w:r>
       <w:proofErr w:type="spellStart"/>
       <w:r>
-        <w:t>pseudofontes</w:t>
+        <w:t>Jabiribn</w:t>
       </w:r>
       <w:proofErr w:type="spellEnd"/>
       <w:r>
-        <w:t>, tais como: vazamento, cavitação, descargas parciais, fricção e entre outros; todos esses eventos geram ondas mecânicas no material que também podem ser detectadas e localizadas.</w:t>
-      </w:r>
-    </w:p>
-    <w:p>
-      <w:pPr>
-        <w:pStyle w:val="Ttulo3"/>
-      </w:pPr>
-      <w:bookmarkStart w:id="13" w:name="_Toc517908510"/>
-      <w:r>
-        <w:t>A origem da técnica</w:t>
-      </w:r>
-      <w:bookmarkEnd w:id="13"/>
-    </w:p>
-    <w:p>
-      <w:r>
-        <w:t>O primeiro registro do uso da técnica de EA data do século VIII pelo alquimista</w:t>
-      </w:r>
-      <w:r>
-        <w:t xml:space="preserve"> árabe</w:t>
-      </w:r>
-      <w:r>
         <w:t xml:space="preserve"> </w:t>
       </w:r>
       <w:proofErr w:type="spellStart"/>
       <w:r>
-        <w:t>Jabiribn</w:t>
+        <w:t>Hayyan</w:t>
       </w:r>
       <w:proofErr w:type="spellEnd"/>
       <w:r>
+        <w:t xml:space="preserve">, quando reportou que o estanho emite um “som áspero” quando trabalhado enquanto o ferro “soa muito” durante o forjamento. Esse foi o princípio do uso da técnica de EA, quando se analisava apenas as fontes audíveis, esse tipo de relato continuou com Robert Anderson testando corpos de prova de alumínio além de seu ponto de escoamento; com Erich </w:t>
+      </w:r>
+      <w:proofErr w:type="spellStart"/>
+      <w:r>
+        <w:t>Scheil</w:t>
+      </w:r>
+      <w:proofErr w:type="spellEnd"/>
+      <w:r>
+        <w:t xml:space="preserve"> relatando ruído audível durante a formação de martensita no aço.</w:t>
+      </w:r>
+    </w:p>
+    <w:p>
+      <w:r>
+        <w:t xml:space="preserve">O começo da era moderna da técnica de EA teve início com um dos trabalhos mais importante até hoje, o trabalho de PhD de Joseph Kaiser, intitulado </w:t>
+      </w:r>
+      <w:r>
+        <w:t>Investigação da ocorrência de ruído durante o ensaio de tração (</w:t>
+      </w:r>
+      <w:proofErr w:type="spellStart"/>
+      <w:r>
+        <w:rPr>
+          <w:i/>
+        </w:rPr>
+        <w:t>Untersuchung</w:t>
+      </w:r>
+      <w:proofErr w:type="spellEnd"/>
+      <w:r>
+        <w:rPr>
+          <w:i/>
+        </w:rPr>
         <w:t xml:space="preserve"> </w:t>
       </w:r>
       <w:proofErr w:type="spellStart"/>
       <w:r>
-        <w:t>Hayyan</w:t>
+        <w:rPr>
+          <w:i/>
+        </w:rPr>
+        <w:t>über</w:t>
       </w:r>
       <w:proofErr w:type="spellEnd"/>
       <w:r>
-        <w:t xml:space="preserve">, quando reportou que o estanho emite um “som áspero” quando trabalhado enquanto o ferro “soa muito” durante o forjamento. Esse foi o princípio do uso da técnica de EA, quando se analisava apenas as fontes audíveis, esse tipo de relato continuou com Robert Anderson testando corpos de prova de alumínio além de seu ponto de escoamento; com Erich </w:t>
+        <w:rPr>
+          <w:i/>
+        </w:rPr>
+        <w:t xml:space="preserve"> das </w:t>
       </w:r>
       <w:proofErr w:type="spellStart"/>
       <w:r>
-        <w:t>Scheil</w:t>
+        <w:rPr>
+          <w:i/>
+        </w:rPr>
+        <w:t>Auftreten</w:t>
       </w:r>
       <w:proofErr w:type="spellEnd"/>
       <w:r>
-        <w:t xml:space="preserve"> relatando ruído audível durante a formação de martensita no aço.</w:t>
-      </w:r>
-    </w:p>
-    <w:p>
-      <w:r>
-        <w:t xml:space="preserve">O começo da era moderna da técnica de EA teve início com um dos trabalhos mais importante até hoje, o trabalho de PhD de Joseph Kaiser, intitulado </w:t>
-      </w:r>
-      <w:r>
-        <w:t>Investigação da ocorrência de ruído durante o ensaio de tração (</w:t>
+        <w:rPr>
+          <w:i/>
+        </w:rPr>
+        <w:t xml:space="preserve"> von </w:t>
       </w:r>
       <w:proofErr w:type="spellStart"/>
       <w:r>
         <w:rPr>
           <w:i/>
         </w:rPr>
-        <w:t>Untersuchung</w:t>
+        <w:t>Geräuschen</w:t>
       </w:r>
       <w:proofErr w:type="spellEnd"/>
       <w:r>
@@ -5050,84 +5374,72 @@
         <w:rPr>
           <w:i/>
         </w:rPr>
-        <w:t>über</w:t>
+        <w:t>beim</w:t>
       </w:r>
       <w:proofErr w:type="spellEnd"/>
       <w:r>
         <w:rPr>
           <w:i/>
         </w:rPr>
-        <w:t xml:space="preserve"> das </w:t>
+        <w:t xml:space="preserve"> </w:t>
       </w:r>
       <w:proofErr w:type="spellStart"/>
       <w:r>
         <w:rPr>
           <w:i/>
         </w:rPr>
-        <w:t>Auftreten</w:t>
+        <w:t>Zugversuch</w:t>
       </w:r>
       <w:proofErr w:type="spellEnd"/>
       <w:r>
-        <w:rPr>
-          <w:i/>
-        </w:rPr>
-        <w:t xml:space="preserve"> von </w:t>
+        <w:t>)</w:t>
+      </w:r>
+      <w:r>
+        <w:t>, que registrou o</w:t>
+      </w:r>
+      <w:r>
+        <w:t xml:space="preserve"> primeiro relato do que hoje é conhecido como efeito Kaiser</w:t>
+      </w:r>
+      <w:r>
+        <w:t>.</w:t>
+      </w:r>
+      <w:r>
+        <w:t xml:space="preserve"> </w:t>
       </w:r>
       <w:proofErr w:type="spellStart"/>
       <w:r>
-        <w:rPr>
-          <w:i/>
-        </w:rPr>
-        <w:t>Geräuschen</w:t>
+        <w:t>Jopseh</w:t>
       </w:r>
       <w:proofErr w:type="spellEnd"/>
       <w:r>
-        <w:rPr>
-          <w:i/>
-        </w:rPr>
+        <w:t xml:space="preserve"> Kaiser </w:t>
+      </w:r>
+      <w:r>
+        <w:t>observou</w:t>
+      </w:r>
+      <w:r>
+        <w:t xml:space="preserve"> que amostras que já haviam sido submetidas à uma determinada força, quando solicitadas </w:t>
+      </w:r>
+      <w:r>
+        <w:t xml:space="preserve">mecanicamente </w:t>
+      </w:r>
+      <w:r>
+        <w:t xml:space="preserve">novamente, só voltavam a emitir ruído após </w:t>
+      </w:r>
+      <w:r>
+        <w:t>a</w:t>
+      </w:r>
+      <w:r>
         <w:t xml:space="preserve"> </w:t>
       </w:r>
-      <w:proofErr w:type="spellStart"/>
-      <w:r>
-        <w:rPr>
-          <w:i/>
-        </w:rPr>
-        <w:t>beim</w:t>
-      </w:r>
-      <w:proofErr w:type="spellEnd"/>
-      <w:r>
-        <w:rPr>
-          <w:i/>
-        </w:rPr>
-        <w:t xml:space="preserve"> </w:t>
-      </w:r>
-      <w:proofErr w:type="spellStart"/>
-      <w:r>
-        <w:rPr>
-          <w:i/>
-        </w:rPr>
-        <w:t>Zugversuch</w:t>
-      </w:r>
-      <w:proofErr w:type="spellEnd"/>
-      <w:r>
-        <w:t xml:space="preserve">). Neste trabalho há o primeiro relato do que hoje é conhecido como efeito Kaiser; </w:t>
-      </w:r>
-      <w:proofErr w:type="spellStart"/>
-      <w:r>
-        <w:t>Jopseh</w:t>
-      </w:r>
-      <w:proofErr w:type="spellEnd"/>
-      <w:r>
-        <w:t xml:space="preserve"> Kaiser relatou que amostras que já haviam sido submetidas à uma determinada força, quando solicitadas novamente, só voltavam a emitir ruído após </w:t>
-      </w:r>
-      <w:r>
-        <w:t>se ultrapassar a</w:t>
-      </w:r>
-      <w:r>
-        <w:t xml:space="preserve"> </w:t>
-      </w:r>
-      <w:r>
-        <w:t>máxima força aplicada no teste anterior. Nos testes de Kaiser já foram usados sensores piezelétricos para a detecção de ruído, mesmo que de forma rudimentar se comparada a tecnologia atual.</w:t>
+      <w:r>
+        <w:t>máxima força aplicada no teste anterior</w:t>
+      </w:r>
+      <w:r>
+        <w:t xml:space="preserve"> ser ultrapassada</w:t>
+      </w:r>
+      <w:r>
+        <w:t>. Nos testes de Kaiser já foram usados sensores piezelétricos para a detecção de ruído, mesmo que de forma rudimentar se comparada a tecnologia atual.</w:t>
       </w:r>
     </w:p>
     <w:p>
@@ -5146,7 +5458,11 @@
     </w:p>
     <w:p>
       <w:r>
-        <w:t xml:space="preserve">O uso moderno de EA não se limita as fontes audíveis, sensores piezelétricos são usados para captar ondes mecânicas no material, isso torna possível a detecção de ondas com frequências muito mais elevadas e amplitude menores que o ouvido humano seria </w:t>
+        <w:t xml:space="preserve">O uso moderno de EA não se limita as fontes audíveis, sensores piezelétricos são usados para captar ondes mecânicas no material, isso torna possível a detecção de ondas com frequências muito mais elevadas e amplitude menores que o ouvido </w:t>
+      </w:r>
+      <w:r>
+        <w:lastRenderedPageBreak/>
+        <w:t xml:space="preserve">humano seria </w:t>
       </w:r>
       <w:r>
         <w:t>capaz</w:t>
@@ -5155,11 +5471,7 @@
         <w:t xml:space="preserve"> de detectar.</w:t>
       </w:r>
       <w:r>
-        <w:t xml:space="preserve"> O sensor de EA é geralmente constituído de um </w:t>
-      </w:r>
-      <w:r>
-        <w:lastRenderedPageBreak/>
-        <w:t>cristal piezelétrico no interior de um invólucro de proteção, onde pode estar também</w:t>
+        <w:t xml:space="preserve"> O sensor de EA é geralmente constituído de um cristal piezelétrico no interior de um invólucro de proteção, onde pode estar também</w:t>
       </w:r>
       <w:r>
         <w:t xml:space="preserve"> o amplificador integrado,</w:t>
@@ -5265,27 +5577,14 @@
       <w:r>
         <w:t xml:space="preserve">Figura </w:t>
       </w:r>
-      <w:r>
-        <w:fldChar w:fldCharType="begin"/>
-      </w:r>
-      <w:r>
-        <w:instrText xml:space="preserve"> SEQ Figura \* ARABIC </w:instrText>
-      </w:r>
-      <w:r>
-        <w:fldChar w:fldCharType="separate"/>
-      </w:r>
-      <w:r>
-        <w:rPr>
-          <w:noProof/>
-        </w:rPr>
-        <w:t>1</w:t>
-      </w:r>
-      <w:r>
-        <w:rPr>
-          <w:noProof/>
-        </w:rPr>
-        <w:fldChar w:fldCharType="end"/>
-      </w:r>
+      <w:fldSimple w:instr=" SEQ Figura \* ARABIC ">
+        <w:r>
+          <w:rPr>
+            <w:noProof/>
+          </w:rPr>
+          <w:t>1</w:t>
+        </w:r>
+      </w:fldSimple>
       <w:bookmarkEnd w:id="15"/>
       <w:r>
         <w:t xml:space="preserve"> - Elementos de um sensor de EA</w:t>
@@ -5505,11 +5804,11 @@
         <w:t xml:space="preserve"> Digital Converter</w:t>
       </w:r>
       <w:r>
-        <w:t xml:space="preserve"> – ADC). Este sinal, agora digitalizado, deve ser processado para que se retire as informações pertinentes, este processamento pode ser feito por um processador </w:t>
+        <w:t xml:space="preserve"> – ADC). Este sinal, agora digitalizado, deve ser processado para que se retire as </w:t>
       </w:r>
       <w:r>
         <w:lastRenderedPageBreak/>
-        <w:t xml:space="preserve">convencional, um </w:t>
+        <w:t xml:space="preserve">informações pertinentes, este processamento pode ser feito por um processador convencional, um </w:t>
       </w:r>
       <w:r>
         <w:t>circuito dedicado ou, mais frequentemente</w:t>
@@ -5814,6 +6113,7 @@
         <w:rPr>
           <w:noProof/>
         </w:rPr>
+        <w:lastRenderedPageBreak/>
         <w:drawing>
           <wp:inline distT="0" distB="0" distL="0" distR="0">
             <wp:extent cx="704850" cy="400050"/>
@@ -5873,7 +6173,6 @@
         <w:rPr>
           <w:highlight w:val="yellow"/>
         </w:rPr>
-        <w:lastRenderedPageBreak/>
         <w:t xml:space="preserve">Figura </w:t>
       </w:r>
       <w:r>
@@ -6331,27 +6630,14 @@
       <w:r>
         <w:t xml:space="preserve">Figura </w:t>
       </w:r>
-      <w:r>
-        <w:fldChar w:fldCharType="begin"/>
-      </w:r>
-      <w:r>
-        <w:instrText xml:space="preserve"> SEQ Figura \* ARABIC </w:instrText>
-      </w:r>
-      <w:r>
-        <w:fldChar w:fldCharType="separate"/>
-      </w:r>
-      <w:r>
-        <w:rPr>
-          <w:noProof/>
-        </w:rPr>
-        <w:t>6</w:t>
-      </w:r>
-      <w:r>
-        <w:rPr>
-          <w:noProof/>
-        </w:rPr>
-        <w:fldChar w:fldCharType="end"/>
-      </w:r>
+      <w:fldSimple w:instr=" SEQ Figura \* ARABIC ">
+        <w:r>
+          <w:rPr>
+            <w:noProof/>
+          </w:rPr>
+          <w:t>6</w:t>
+        </w:r>
+      </w:fldSimple>
       <w:bookmarkEnd w:id="26"/>
       <w:r>
         <w:t xml:space="preserve"> - Localização planar pelo método da hipérbole. T1, T2 e T3 são os tempos de chegada das ondas mecânicas nos sensores correspondentes</w:t>
@@ -6608,27 +6894,14 @@
       <w:r>
         <w:t xml:space="preserve">Figura </w:t>
       </w:r>
-      <w:r>
-        <w:fldChar w:fldCharType="begin"/>
-      </w:r>
-      <w:r>
-        <w:instrText xml:space="preserve"> SEQ Figura \* ARABIC </w:instrText>
-      </w:r>
-      <w:r>
-        <w:fldChar w:fldCharType="separate"/>
-      </w:r>
-      <w:r>
-        <w:rPr>
-          <w:noProof/>
-        </w:rPr>
-        <w:t>7</w:t>
-      </w:r>
-      <w:r>
-        <w:rPr>
-          <w:noProof/>
-        </w:rPr>
-        <w:fldChar w:fldCharType="end"/>
-      </w:r>
+      <w:fldSimple w:instr=" SEQ Figura \* ARABIC ">
+        <w:r>
+          <w:rPr>
+            <w:noProof/>
+          </w:rPr>
+          <w:t>7</w:t>
+        </w:r>
+      </w:fldSimple>
       <w:bookmarkEnd w:id="28"/>
       <w:r>
         <w:t xml:space="preserve"> - Localização planar com dois sensores</w:t>
@@ -6771,6 +7044,1151 @@
         <w:t>).</w:t>
       </w:r>
     </w:p>
+    <w:tbl>
+      <w:tblPr>
+        <w:tblStyle w:val="Tabelacomgrade"/>
+        <w:tblW w:w="0" w:type="auto"/>
+        <w:jc w:val="center"/>
+        <w:tblBorders>
+          <w:top w:val="none" w:sz="0" w:space="0" w:color="auto"/>
+          <w:left w:val="none" w:sz="0" w:space="0" w:color="auto"/>
+          <w:bottom w:val="none" w:sz="0" w:space="0" w:color="auto"/>
+          <w:right w:val="none" w:sz="0" w:space="0" w:color="auto"/>
+          <w:insideH w:val="none" w:sz="0" w:space="0" w:color="auto"/>
+          <w:insideV w:val="none" w:sz="0" w:space="0" w:color="auto"/>
+        </w:tblBorders>
+        <w:tblLook w:val="04A0" w:firstRow="1" w:lastRow="0" w:firstColumn="1" w:lastColumn="0" w:noHBand="0" w:noVBand="1"/>
+      </w:tblPr>
+      <w:tblGrid>
+        <w:gridCol w:w="988"/>
+        <w:gridCol w:w="6945"/>
+        <w:gridCol w:w="962"/>
+      </w:tblGrid>
+      <w:tr>
+        <w:trPr>
+          <w:trHeight w:val="477"/>
+          <w:jc w:val="center"/>
+        </w:trPr>
+        <w:tc>
+          <w:tcPr>
+            <w:tcW w:w="988" w:type="dxa"/>
+            <w:vAlign w:val="center"/>
+          </w:tcPr>
+          <w:p>
+            <w:pPr>
+              <w:widowControl w:val="0"/>
+              <w:autoSpaceDE w:val="0"/>
+              <w:autoSpaceDN w:val="0"/>
+              <w:adjustRightInd w:val="0"/>
+              <w:spacing w:after="200"/>
+              <w:ind w:firstLine="0"/>
+              <w:jc w:val="center"/>
+              <w:rPr>
+                <w:rFonts w:cs="Arial"/>
+              </w:rPr>
+            </w:pPr>
+          </w:p>
+        </w:tc>
+        <w:tc>
+          <w:tcPr>
+            <w:tcW w:w="6945" w:type="dxa"/>
+            <w:vAlign w:val="center"/>
+          </w:tcPr>
+          <w:p>
+            <w:pPr>
+              <w:widowControl w:val="0"/>
+              <w:autoSpaceDE w:val="0"/>
+              <w:autoSpaceDN w:val="0"/>
+              <w:adjustRightInd w:val="0"/>
+              <w:spacing w:after="200"/>
+              <w:ind w:firstLine="0"/>
+              <w:jc w:val="center"/>
+              <w:rPr>
+                <w:rFonts w:cs="Arial"/>
+              </w:rPr>
+            </w:pPr>
+            <m:oMathPara>
+              <m:oMath>
+                <m:r>
+                  <w:rPr>
+                    <w:rFonts w:ascii="Cambria Math" w:hAnsi="Cambria Math" w:cs="Arial"/>
+                  </w:rPr>
+                  <m:t>ε=</m:t>
+                </m:r>
+                <m:nary>
+                  <m:naryPr>
+                    <m:chr m:val="∑"/>
+                    <m:limLoc m:val="undOvr"/>
+                    <m:ctrlPr>
+                      <w:rPr>
+                        <w:rFonts w:ascii="Cambria Math" w:hAnsi="Cambria Math" w:cs="Arial"/>
+                        <w:i/>
+                      </w:rPr>
+                    </m:ctrlPr>
+                  </m:naryPr>
+                  <m:sub>
+                    <m:r>
+                      <w:rPr>
+                        <w:rFonts w:ascii="Cambria Math" w:hAnsi="Cambria Math" w:cs="Arial"/>
+                      </w:rPr>
+                      <m:t>i=1</m:t>
+                    </m:r>
+                  </m:sub>
+                  <m:sup>
+                    <m:r>
+                      <w:rPr>
+                        <w:rFonts w:ascii="Cambria Math" w:hAnsi="Cambria Math" w:cs="Arial"/>
+                      </w:rPr>
+                      <m:t>n</m:t>
+                    </m:r>
+                  </m:sup>
+                  <m:e>
+                    <m:sSup>
+                      <m:sSupPr>
+                        <m:ctrlPr>
+                          <w:rPr>
+                            <w:rFonts w:ascii="Cambria Math" w:hAnsi="Cambria Math" w:cs="Arial"/>
+                            <w:i/>
+                          </w:rPr>
+                        </m:ctrlPr>
+                      </m:sSupPr>
+                      <m:e>
+                        <m:d>
+                          <m:dPr>
+                            <m:ctrlPr>
+                              <w:rPr>
+                                <w:rFonts w:ascii="Cambria Math" w:hAnsi="Cambria Math" w:cs="Arial"/>
+                                <w:i/>
+                              </w:rPr>
+                            </m:ctrlPr>
+                          </m:dPr>
+                          <m:e>
+                            <m:sSub>
+                              <m:sSubPr>
+                                <m:ctrlPr>
+                                  <w:rPr>
+                                    <w:rFonts w:ascii="Cambria Math" w:hAnsi="Cambria Math" w:cs="Arial"/>
+                                    <w:i/>
+                                  </w:rPr>
+                                </m:ctrlPr>
+                              </m:sSubPr>
+                              <m:e>
+                                <m:r>
+                                  <w:rPr>
+                                    <w:rFonts w:ascii="Cambria Math" w:hAnsi="Cambria Math" w:cs="Arial"/>
+                                  </w:rPr>
+                                  <m:t>T</m:t>
+                                </m:r>
+                              </m:e>
+                              <m:sub>
+                                <m:r>
+                                  <w:rPr>
+                                    <w:rFonts w:ascii="Cambria Math" w:hAnsi="Cambria Math" w:cs="Arial"/>
+                                  </w:rPr>
+                                  <m:t>Medido</m:t>
+                                </m:r>
+                              </m:sub>
+                            </m:sSub>
+                            <m:r>
+                              <w:rPr>
+                                <w:rFonts w:ascii="Cambria Math" w:hAnsi="Cambria Math" w:cs="Arial"/>
+                              </w:rPr>
+                              <m:t>-</m:t>
+                            </m:r>
+                            <m:sSub>
+                              <m:sSubPr>
+                                <m:ctrlPr>
+                                  <w:rPr>
+                                    <w:rFonts w:ascii="Cambria Math" w:hAnsi="Cambria Math" w:cs="Arial"/>
+                                    <w:i/>
+                                  </w:rPr>
+                                </m:ctrlPr>
+                              </m:sSubPr>
+                              <m:e>
+                                <m:r>
+                                  <w:rPr>
+                                    <w:rFonts w:ascii="Cambria Math" w:hAnsi="Cambria Math" w:cs="Arial"/>
+                                  </w:rPr>
+                                  <m:t>T</m:t>
+                                </m:r>
+                              </m:e>
+                              <m:sub>
+                                <m:r>
+                                  <w:rPr>
+                                    <w:rFonts w:ascii="Cambria Math" w:hAnsi="Cambria Math" w:cs="Arial"/>
+                                  </w:rPr>
+                                  <m:t>Calculado</m:t>
+                                </m:r>
+                              </m:sub>
+                            </m:sSub>
+                          </m:e>
+                        </m:d>
+                      </m:e>
+                      <m:sup>
+                        <m:r>
+                          <w:rPr>
+                            <w:rFonts w:ascii="Cambria Math" w:hAnsi="Cambria Math" w:cs="Arial"/>
+                          </w:rPr>
+                          <m:t>2</m:t>
+                        </m:r>
+                      </m:sup>
+                    </m:sSup>
+                  </m:e>
+                </m:nary>
+              </m:oMath>
+            </m:oMathPara>
+          </w:p>
+        </w:tc>
+        <w:tc>
+          <w:tcPr>
+            <w:tcW w:w="962" w:type="dxa"/>
+            <w:vAlign w:val="center"/>
+          </w:tcPr>
+          <w:p>
+            <w:pPr>
+              <w:pStyle w:val="Equao"/>
+              <w:jc w:val="center"/>
+              <w:rPr>
+                <w:rFonts w:cs="Arial"/>
+              </w:rPr>
+            </w:pPr>
+            <w:r>
+              <w:t>(</w:t>
+            </w:r>
+            <w:fldSimple w:instr=" STYLEREF 1 \s ">
+              <w:r>
+                <w:rPr>
+                  <w:noProof/>
+                </w:rPr>
+                <w:t>2</w:t>
+              </w:r>
+            </w:fldSimple>
+            <w:r>
+              <w:t>.</w:t>
+            </w:r>
+            <w:fldSimple w:instr=" SEQ Equação \* ARABIC \s 1 ">
+              <w:r>
+                <w:rPr>
+                  <w:noProof/>
+                </w:rPr>
+                <w:t>1</w:t>
+              </w:r>
+            </w:fldSimple>
+            <w:r>
+              <w:t>)</w:t>
+            </w:r>
+          </w:p>
+        </w:tc>
+      </w:tr>
+      <w:tr>
+        <w:trPr>
+          <w:trHeight w:val="477"/>
+          <w:jc w:val="center"/>
+        </w:trPr>
+        <w:tc>
+          <w:tcPr>
+            <w:tcW w:w="988" w:type="dxa"/>
+            <w:vAlign w:val="center"/>
+          </w:tcPr>
+          <w:p>
+            <w:pPr>
+              <w:widowControl w:val="0"/>
+              <w:autoSpaceDE w:val="0"/>
+              <w:autoSpaceDN w:val="0"/>
+              <w:adjustRightInd w:val="0"/>
+              <w:spacing w:after="200"/>
+              <w:ind w:firstLine="0"/>
+              <w:jc w:val="center"/>
+              <w:rPr>
+                <w:rFonts w:cs="Arial"/>
+              </w:rPr>
+            </w:pPr>
+          </w:p>
+        </w:tc>
+        <w:tc>
+          <w:tcPr>
+            <w:tcW w:w="6945" w:type="dxa"/>
+            <w:vAlign w:val="center"/>
+          </w:tcPr>
+          <w:p>
+            <w:pPr>
+              <w:widowControl w:val="0"/>
+              <w:autoSpaceDE w:val="0"/>
+              <w:autoSpaceDN w:val="0"/>
+              <w:adjustRightInd w:val="0"/>
+              <w:spacing w:after="200"/>
+              <w:ind w:firstLine="0"/>
+              <w:jc w:val="center"/>
+              <w:rPr>
+                <w:rFonts w:cs="Arial"/>
+              </w:rPr>
+            </w:pPr>
+            <m:oMathPara>
+              <m:oMath>
+                <m:r>
+                  <w:rPr>
+                    <w:rFonts w:ascii="Cambria Math" w:hAnsi="Cambria Math" w:cs="Arial"/>
+                  </w:rPr>
+                  <m:t>ε=</m:t>
+                </m:r>
+                <m:nary>
+                  <m:naryPr>
+                    <m:chr m:val="∑"/>
+                    <m:limLoc m:val="undOvr"/>
+                    <m:ctrlPr>
+                      <w:rPr>
+                        <w:rFonts w:ascii="Cambria Math" w:hAnsi="Cambria Math" w:cs="Arial"/>
+                        <w:i/>
+                      </w:rPr>
+                    </m:ctrlPr>
+                  </m:naryPr>
+                  <m:sub>
+                    <m:r>
+                      <w:rPr>
+                        <w:rFonts w:ascii="Cambria Math" w:hAnsi="Cambria Math" w:cs="Arial"/>
+                      </w:rPr>
+                      <m:t>i=1</m:t>
+                    </m:r>
+                  </m:sub>
+                  <m:sup>
+                    <m:r>
+                      <w:rPr>
+                        <w:rFonts w:ascii="Cambria Math" w:hAnsi="Cambria Math" w:cs="Arial"/>
+                      </w:rPr>
+                      <m:t>n</m:t>
+                    </m:r>
+                  </m:sup>
+                  <m:e>
+                    <m:sSup>
+                      <m:sSupPr>
+                        <m:ctrlPr>
+                          <w:rPr>
+                            <w:rFonts w:ascii="Cambria Math" w:hAnsi="Cambria Math" w:cs="Arial"/>
+                            <w:i/>
+                          </w:rPr>
+                        </m:ctrlPr>
+                      </m:sSupPr>
+                      <m:e>
+                        <m:d>
+                          <m:dPr>
+                            <m:begChr m:val="["/>
+                            <m:endChr m:val="]"/>
+                            <m:ctrlPr>
+                              <w:rPr>
+                                <w:rFonts w:ascii="Cambria Math" w:hAnsi="Cambria Math" w:cs="Arial"/>
+                                <w:i/>
+                              </w:rPr>
+                            </m:ctrlPr>
+                          </m:dPr>
+                          <m:e>
+                            <m:d>
+                              <m:dPr>
+                                <m:ctrlPr>
+                                  <w:rPr>
+                                    <w:rFonts w:ascii="Cambria Math" w:hAnsi="Cambria Math" w:cs="Arial"/>
+                                    <w:i/>
+                                  </w:rPr>
+                                </m:ctrlPr>
+                              </m:dPr>
+                              <m:e>
+                                <m:sSub>
+                                  <m:sSubPr>
+                                    <m:ctrlPr>
+                                      <w:rPr>
+                                        <w:rFonts w:ascii="Cambria Math" w:hAnsi="Cambria Math" w:cs="Arial"/>
+                                        <w:i/>
+                                      </w:rPr>
+                                    </m:ctrlPr>
+                                  </m:sSubPr>
+                                  <m:e>
+                                    <m:r>
+                                      <w:rPr>
+                                        <w:rFonts w:ascii="Cambria Math" w:hAnsi="Cambria Math" w:cs="Arial"/>
+                                      </w:rPr>
+                                      <m:t>T</m:t>
+                                    </m:r>
+                                  </m:e>
+                                  <m:sub>
+                                    <m:r>
+                                      <w:rPr>
+                                        <w:rFonts w:ascii="Cambria Math" w:hAnsi="Cambria Math" w:cs="Arial"/>
+                                      </w:rPr>
+                                      <m:t>0</m:t>
+                                    </m:r>
+                                  </m:sub>
+                                </m:sSub>
+                                <m:r>
+                                  <w:rPr>
+                                    <w:rFonts w:ascii="Cambria Math" w:hAnsi="Cambria Math" w:cs="Arial"/>
+                                  </w:rPr>
+                                  <m:t>+</m:t>
+                                </m:r>
+                                <m:sSub>
+                                  <m:sSubPr>
+                                    <m:ctrlPr>
+                                      <w:rPr>
+                                        <w:rFonts w:ascii="Cambria Math" w:hAnsi="Cambria Math" w:cs="Arial"/>
+                                        <w:i/>
+                                      </w:rPr>
+                                    </m:ctrlPr>
+                                  </m:sSubPr>
+                                  <m:e>
+                                    <m:r>
+                                      <w:rPr>
+                                        <w:rFonts w:ascii="Cambria Math" w:hAnsi="Cambria Math" w:cs="Arial"/>
+                                      </w:rPr>
+                                      <m:t>V</m:t>
+                                    </m:r>
+                                  </m:e>
+                                  <m:sub>
+                                    <m:r>
+                                      <w:rPr>
+                                        <w:rFonts w:ascii="Cambria Math" w:hAnsi="Cambria Math" w:cs="Arial"/>
+                                      </w:rPr>
+                                      <m:t>Som</m:t>
+                                    </m:r>
+                                  </m:sub>
+                                </m:sSub>
+                                <m:r>
+                                  <w:rPr>
+                                    <w:rFonts w:ascii="Cambria Math" w:hAnsi="Cambria Math" w:cs="Arial"/>
+                                  </w:rPr>
+                                  <m:t>∙</m:t>
+                                </m:r>
+                                <m:sSub>
+                                  <m:sSubPr>
+                                    <m:ctrlPr>
+                                      <w:rPr>
+                                        <w:rFonts w:ascii="Cambria Math" w:hAnsi="Cambria Math" w:cs="Arial"/>
+                                        <w:i/>
+                                      </w:rPr>
+                                    </m:ctrlPr>
+                                  </m:sSubPr>
+                                  <m:e>
+                                    <m:r>
+                                      <w:rPr>
+                                        <w:rFonts w:ascii="Cambria Math" w:hAnsi="Cambria Math" w:cs="Arial"/>
+                                      </w:rPr>
+                                      <m:t>d</m:t>
+                                    </m:r>
+                                  </m:e>
+                                  <m:sub>
+                                    <m:r>
+                                      <w:rPr>
+                                        <w:rFonts w:ascii="Cambria Math" w:hAnsi="Cambria Math" w:cs="Arial"/>
+                                      </w:rPr>
+                                      <m:t>percorrida</m:t>
+                                    </m:r>
+                                  </m:sub>
+                                </m:sSub>
+                              </m:e>
+                            </m:d>
+                            <m:r>
+                              <w:rPr>
+                                <w:rFonts w:ascii="Cambria Math" w:hAnsi="Cambria Math" w:cs="Arial"/>
+                              </w:rPr>
+                              <m:t>-</m:t>
+                            </m:r>
+                            <m:d>
+                              <m:dPr>
+                                <m:ctrlPr>
+                                  <w:rPr>
+                                    <w:rFonts w:ascii="Cambria Math" w:hAnsi="Cambria Math" w:cs="Arial"/>
+                                    <w:i/>
+                                  </w:rPr>
+                                </m:ctrlPr>
+                              </m:dPr>
+                              <m:e>
+                                <m:sSub>
+                                  <m:sSubPr>
+                                    <m:ctrlPr>
+                                      <w:rPr>
+                                        <w:rFonts w:ascii="Cambria Math" w:hAnsi="Cambria Math" w:cs="Arial"/>
+                                        <w:i/>
+                                      </w:rPr>
+                                    </m:ctrlPr>
+                                  </m:sSubPr>
+                                  <m:e>
+                                    <m:r>
+                                      <w:rPr>
+                                        <w:rFonts w:ascii="Cambria Math" w:hAnsi="Cambria Math" w:cs="Arial"/>
+                                      </w:rPr>
+                                      <m:t>T</m:t>
+                                    </m:r>
+                                  </m:e>
+                                  <m:sub>
+                                    <m:r>
+                                      <w:rPr>
+                                        <w:rFonts w:ascii="Cambria Math" w:hAnsi="Cambria Math" w:cs="Arial"/>
+                                      </w:rPr>
+                                      <m:t>0</m:t>
+                                    </m:r>
+                                  </m:sub>
+                                </m:sSub>
+                                <m:r>
+                                  <w:rPr>
+                                    <w:rFonts w:ascii="Cambria Math" w:hAnsi="Cambria Math" w:cs="Arial"/>
+                                  </w:rPr>
+                                  <m:t>+</m:t>
+                                </m:r>
+                                <m:sSub>
+                                  <m:sSubPr>
+                                    <m:ctrlPr>
+                                      <w:rPr>
+                                        <w:rFonts w:ascii="Cambria Math" w:hAnsi="Cambria Math" w:cs="Arial"/>
+                                        <w:i/>
+                                      </w:rPr>
+                                    </m:ctrlPr>
+                                  </m:sSubPr>
+                                  <m:e>
+                                    <m:r>
+                                      <w:rPr>
+                                        <w:rFonts w:ascii="Cambria Math" w:hAnsi="Cambria Math" w:cs="Arial"/>
+                                      </w:rPr>
+                                      <m:t>V</m:t>
+                                    </m:r>
+                                  </m:e>
+                                  <m:sub>
+                                    <m:r>
+                                      <w:rPr>
+                                        <w:rFonts w:ascii="Cambria Math" w:hAnsi="Cambria Math" w:cs="Arial"/>
+                                      </w:rPr>
+                                      <m:t>Som</m:t>
+                                    </m:r>
+                                  </m:sub>
+                                </m:sSub>
+                                <m:r>
+                                  <w:rPr>
+                                    <w:rFonts w:ascii="Cambria Math" w:hAnsi="Cambria Math" w:cs="Arial"/>
+                                  </w:rPr>
+                                  <m:t>∙</m:t>
+                                </m:r>
+                                <m:sSub>
+                                  <m:sSubPr>
+                                    <m:ctrlPr>
+                                      <w:rPr>
+                                        <w:rFonts w:ascii="Cambria Math" w:hAnsi="Cambria Math" w:cs="Arial"/>
+                                        <w:i/>
+                                      </w:rPr>
+                                    </m:ctrlPr>
+                                  </m:sSubPr>
+                                  <m:e>
+                                    <m:r>
+                                      <w:rPr>
+                                        <w:rFonts w:ascii="Cambria Math" w:hAnsi="Cambria Math" w:cs="Arial"/>
+                                      </w:rPr>
+                                      <m:t>d</m:t>
+                                    </m:r>
+                                  </m:e>
+                                  <m:sub>
+                                    <m:r>
+                                      <w:rPr>
+                                        <w:rFonts w:ascii="Cambria Math" w:hAnsi="Cambria Math" w:cs="Arial"/>
+                                      </w:rPr>
+                                      <m:t>Calculada</m:t>
+                                    </m:r>
+                                  </m:sub>
+                                </m:sSub>
+                              </m:e>
+                            </m:d>
+                          </m:e>
+                        </m:d>
+                      </m:e>
+                      <m:sup>
+                        <m:r>
+                          <w:rPr>
+                            <w:rFonts w:ascii="Cambria Math" w:hAnsi="Cambria Math" w:cs="Arial"/>
+                          </w:rPr>
+                          <m:t>2</m:t>
+                        </m:r>
+                      </m:sup>
+                    </m:sSup>
+                  </m:e>
+                </m:nary>
+              </m:oMath>
+            </m:oMathPara>
+          </w:p>
+        </w:tc>
+        <w:tc>
+          <w:tcPr>
+            <w:tcW w:w="962" w:type="dxa"/>
+            <w:vAlign w:val="center"/>
+          </w:tcPr>
+          <w:p>
+            <w:pPr>
+              <w:pStyle w:val="Equao"/>
+              <w:jc w:val="center"/>
+              <w:rPr>
+                <w:rFonts w:cs="Arial"/>
+              </w:rPr>
+            </w:pPr>
+            <w:r>
+              <w:t>(</w:t>
+            </w:r>
+            <w:fldSimple w:instr=" STYLEREF 1 \s ">
+              <w:r>
+                <w:rPr>
+                  <w:noProof/>
+                </w:rPr>
+                <w:t>2</w:t>
+              </w:r>
+            </w:fldSimple>
+            <w:r>
+              <w:t>.</w:t>
+            </w:r>
+            <w:fldSimple w:instr=" SEQ Equação \* ARABIC \s 1 ">
+              <w:r>
+                <w:rPr>
+                  <w:noProof/>
+                </w:rPr>
+                <w:t>2</w:t>
+              </w:r>
+            </w:fldSimple>
+            <w:r>
+              <w:t>)</w:t>
+            </w:r>
+          </w:p>
+        </w:tc>
+      </w:tr>
+      <w:tr>
+        <w:trPr>
+          <w:trHeight w:val="477"/>
+          <w:jc w:val="center"/>
+        </w:trPr>
+        <w:tc>
+          <w:tcPr>
+            <w:tcW w:w="988" w:type="dxa"/>
+            <w:vAlign w:val="center"/>
+          </w:tcPr>
+          <w:p>
+            <w:pPr>
+              <w:widowControl w:val="0"/>
+              <w:autoSpaceDE w:val="0"/>
+              <w:autoSpaceDN w:val="0"/>
+              <w:adjustRightInd w:val="0"/>
+              <w:spacing w:after="200"/>
+              <w:ind w:firstLine="0"/>
+              <w:jc w:val="center"/>
+              <w:rPr>
+                <w:rFonts w:cs="Arial"/>
+              </w:rPr>
+            </w:pPr>
+          </w:p>
+        </w:tc>
+        <w:tc>
+          <w:tcPr>
+            <w:tcW w:w="6945" w:type="dxa"/>
+            <w:vAlign w:val="center"/>
+          </w:tcPr>
+          <w:p>
+            <w:pPr>
+              <w:widowControl w:val="0"/>
+              <w:autoSpaceDE w:val="0"/>
+              <w:autoSpaceDN w:val="0"/>
+              <w:adjustRightInd w:val="0"/>
+              <w:spacing w:after="200"/>
+              <w:ind w:firstLine="0"/>
+              <w:jc w:val="center"/>
+              <w:rPr>
+                <w:rFonts w:cs="Arial"/>
+              </w:rPr>
+            </w:pPr>
+            <m:oMathPara>
+              <m:oMath>
+                <m:r>
+                  <w:rPr>
+                    <w:rFonts w:ascii="Cambria Math" w:hAnsi="Cambria Math" w:cs="Arial"/>
+                  </w:rPr>
+                  <m:t>ε=</m:t>
+                </m:r>
+                <m:sSub>
+                  <m:sSubPr>
+                    <m:ctrlPr>
+                      <w:rPr>
+                        <w:rFonts w:ascii="Cambria Math" w:hAnsi="Cambria Math" w:cs="Arial"/>
+                        <w:i/>
+                      </w:rPr>
+                    </m:ctrlPr>
+                  </m:sSubPr>
+                  <m:e>
+                    <m:r>
+                      <w:rPr>
+                        <w:rFonts w:ascii="Cambria Math" w:hAnsi="Cambria Math" w:cs="Arial"/>
+                      </w:rPr>
+                      <m:t>V</m:t>
+                    </m:r>
+                  </m:e>
+                  <m:sub>
+                    <m:r>
+                      <w:rPr>
+                        <w:rFonts w:ascii="Cambria Math" w:hAnsi="Cambria Math" w:cs="Arial"/>
+                      </w:rPr>
+                      <m:t>Som</m:t>
+                    </m:r>
+                  </m:sub>
+                </m:sSub>
+                <m:r>
+                  <w:rPr>
+                    <w:rFonts w:ascii="Cambria Math" w:hAnsi="Cambria Math" w:cs="Arial"/>
+                  </w:rPr>
+                  <m:t>∙</m:t>
+                </m:r>
+                <m:nary>
+                  <m:naryPr>
+                    <m:chr m:val="∑"/>
+                    <m:limLoc m:val="undOvr"/>
+                    <m:ctrlPr>
+                      <w:rPr>
+                        <w:rFonts w:ascii="Cambria Math" w:hAnsi="Cambria Math" w:cs="Arial"/>
+                        <w:i/>
+                      </w:rPr>
+                    </m:ctrlPr>
+                  </m:naryPr>
+                  <m:sub>
+                    <m:r>
+                      <w:rPr>
+                        <w:rFonts w:ascii="Cambria Math" w:hAnsi="Cambria Math" w:cs="Arial"/>
+                      </w:rPr>
+                      <m:t>i=1</m:t>
+                    </m:r>
+                  </m:sub>
+                  <m:sup>
+                    <m:r>
+                      <w:rPr>
+                        <w:rFonts w:ascii="Cambria Math" w:hAnsi="Cambria Math" w:cs="Arial"/>
+                      </w:rPr>
+                      <m:t>n</m:t>
+                    </m:r>
+                  </m:sup>
+                  <m:e>
+                    <m:sSup>
+                      <m:sSupPr>
+                        <m:ctrlPr>
+                          <w:rPr>
+                            <w:rFonts w:ascii="Cambria Math" w:hAnsi="Cambria Math" w:cs="Arial"/>
+                            <w:i/>
+                          </w:rPr>
+                        </m:ctrlPr>
+                      </m:sSupPr>
+                      <m:e>
+                        <m:d>
+                          <m:dPr>
+                            <m:ctrlPr>
+                              <w:rPr>
+                                <w:rFonts w:ascii="Cambria Math" w:hAnsi="Cambria Math" w:cs="Arial"/>
+                                <w:i/>
+                              </w:rPr>
+                            </m:ctrlPr>
+                          </m:dPr>
+                          <m:e>
+                            <m:sSub>
+                              <m:sSubPr>
+                                <m:ctrlPr>
+                                  <w:rPr>
+                                    <w:rFonts w:ascii="Cambria Math" w:hAnsi="Cambria Math" w:cs="Arial"/>
+                                    <w:i/>
+                                  </w:rPr>
+                                </m:ctrlPr>
+                              </m:sSubPr>
+                              <m:e>
+                                <m:r>
+                                  <w:rPr>
+                                    <w:rFonts w:ascii="Cambria Math" w:hAnsi="Cambria Math" w:cs="Arial"/>
+                                  </w:rPr>
+                                  <m:t>d</m:t>
+                                </m:r>
+                              </m:e>
+                              <m:sub>
+                                <m:r>
+                                  <w:rPr>
+                                    <w:rFonts w:ascii="Cambria Math" w:hAnsi="Cambria Math" w:cs="Arial"/>
+                                  </w:rPr>
+                                  <m:t>percorrida</m:t>
+                                </m:r>
+                              </m:sub>
+                            </m:sSub>
+                            <m:r>
+                              <w:rPr>
+                                <w:rFonts w:ascii="Cambria Math" w:hAnsi="Cambria Math" w:cs="Arial"/>
+                              </w:rPr>
+                              <m:t>-</m:t>
+                            </m:r>
+                            <m:sSub>
+                              <m:sSubPr>
+                                <m:ctrlPr>
+                                  <w:rPr>
+                                    <w:rFonts w:ascii="Cambria Math" w:hAnsi="Cambria Math" w:cs="Arial"/>
+                                    <w:i/>
+                                  </w:rPr>
+                                </m:ctrlPr>
+                              </m:sSubPr>
+                              <m:e>
+                                <m:r>
+                                  <w:rPr>
+                                    <w:rFonts w:ascii="Cambria Math" w:hAnsi="Cambria Math" w:cs="Arial"/>
+                                  </w:rPr>
+                                  <m:t>d</m:t>
+                                </m:r>
+                              </m:e>
+                              <m:sub>
+                                <m:r>
+                                  <w:rPr>
+                                    <w:rFonts w:ascii="Cambria Math" w:hAnsi="Cambria Math" w:cs="Arial"/>
+                                  </w:rPr>
+                                  <m:t>Calculada</m:t>
+                                </m:r>
+                              </m:sub>
+                            </m:sSub>
+                          </m:e>
+                        </m:d>
+                      </m:e>
+                      <m:sup>
+                        <m:r>
+                          <w:rPr>
+                            <w:rFonts w:ascii="Cambria Math" w:hAnsi="Cambria Math" w:cs="Arial"/>
+                          </w:rPr>
+                          <m:t>2</m:t>
+                        </m:r>
+                      </m:sup>
+                    </m:sSup>
+                  </m:e>
+                </m:nary>
+              </m:oMath>
+            </m:oMathPara>
+          </w:p>
+        </w:tc>
+        <w:tc>
+          <w:tcPr>
+            <w:tcW w:w="962" w:type="dxa"/>
+            <w:vAlign w:val="center"/>
+          </w:tcPr>
+          <w:p>
+            <w:pPr>
+              <w:pStyle w:val="Equao"/>
+              <w:jc w:val="center"/>
+              <w:rPr>
+                <w:rFonts w:cs="Arial"/>
+              </w:rPr>
+            </w:pPr>
+            <w:r>
+              <w:t>(</w:t>
+            </w:r>
+            <w:fldSimple w:instr=" STYLEREF 1 \s ">
+              <w:r>
+                <w:rPr>
+                  <w:noProof/>
+                </w:rPr>
+                <w:t>2</w:t>
+              </w:r>
+            </w:fldSimple>
+            <w:r>
+              <w:t>.</w:t>
+            </w:r>
+            <w:fldSimple w:instr=" SEQ Equação \* ARABIC \s 1 ">
+              <w:r>
+                <w:rPr>
+                  <w:noProof/>
+                </w:rPr>
+                <w:t>3</w:t>
+              </w:r>
+            </w:fldSimple>
+            <w:r>
+              <w:t>)</w:t>
+            </w:r>
+          </w:p>
+        </w:tc>
+      </w:tr>
+      <w:tr>
+        <w:trPr>
+          <w:trHeight w:val="477"/>
+          <w:jc w:val="center"/>
+        </w:trPr>
+        <w:tc>
+          <w:tcPr>
+            <w:tcW w:w="988" w:type="dxa"/>
+            <w:vAlign w:val="center"/>
+          </w:tcPr>
+          <w:p>
+            <w:pPr>
+              <w:widowControl w:val="0"/>
+              <w:autoSpaceDE w:val="0"/>
+              <w:autoSpaceDN w:val="0"/>
+              <w:adjustRightInd w:val="0"/>
+              <w:spacing w:after="200"/>
+              <w:ind w:firstLine="0"/>
+              <w:jc w:val="center"/>
+              <w:rPr>
+                <w:rFonts w:cs="Arial"/>
+              </w:rPr>
+            </w:pPr>
+          </w:p>
+        </w:tc>
+        <w:tc>
+          <w:tcPr>
+            <w:tcW w:w="6945" w:type="dxa"/>
+            <w:vAlign w:val="center"/>
+          </w:tcPr>
+          <w:p>
+            <w:pPr>
+              <w:widowControl w:val="0"/>
+              <w:autoSpaceDE w:val="0"/>
+              <w:autoSpaceDN w:val="0"/>
+              <w:adjustRightInd w:val="0"/>
+              <w:spacing w:after="200"/>
+              <w:ind w:firstLine="0"/>
+              <w:jc w:val="center"/>
+              <w:rPr>
+                <w:rFonts w:cs="Arial"/>
+              </w:rPr>
+            </w:pPr>
+            <m:oMathPara>
+              <m:oMath>
+                <m:sSub>
+                  <m:sSubPr>
+                    <m:ctrlPr>
+                      <w:rPr>
+                        <w:rFonts w:ascii="Cambria Math" w:hAnsi="Cambria Math" w:cs="Arial"/>
+                        <w:i/>
+                      </w:rPr>
+                    </m:ctrlPr>
+                  </m:sSubPr>
+                  <m:e>
+                    <m:r>
+                      <w:rPr>
+                        <w:rFonts w:ascii="Cambria Math" w:hAnsi="Cambria Math" w:cs="Arial"/>
+                      </w:rPr>
+                      <m:t>d</m:t>
+                    </m:r>
+                  </m:e>
+                  <m:sub>
+                    <m:r>
+                      <w:rPr>
+                        <w:rFonts w:ascii="Cambria Math" w:hAnsi="Cambria Math" w:cs="Arial"/>
+                      </w:rPr>
+                      <m:t>Calculada</m:t>
+                    </m:r>
+                  </m:sub>
+                </m:sSub>
+                <m:r>
+                  <w:rPr>
+                    <w:rFonts w:ascii="Cambria Math" w:hAnsi="Cambria Math" w:cs="Arial"/>
+                  </w:rPr>
+                  <m:t>=</m:t>
+                </m:r>
+                <m:rad>
+                  <m:radPr>
+                    <m:degHide m:val="1"/>
+                    <m:ctrlPr>
+                      <w:rPr>
+                        <w:rFonts w:ascii="Cambria Math" w:hAnsi="Cambria Math" w:cs="Arial"/>
+                        <w:i/>
+                      </w:rPr>
+                    </m:ctrlPr>
+                  </m:radPr>
+                  <m:deg/>
+                  <m:e>
+                    <m:sSup>
+                      <m:sSupPr>
+                        <m:ctrlPr>
+                          <w:rPr>
+                            <w:rFonts w:ascii="Cambria Math" w:hAnsi="Cambria Math" w:cs="Arial"/>
+                            <w:i/>
+                          </w:rPr>
+                        </m:ctrlPr>
+                      </m:sSupPr>
+                      <m:e>
+                        <m:d>
+                          <m:dPr>
+                            <m:ctrlPr>
+                              <w:rPr>
+                                <w:rFonts w:ascii="Cambria Math" w:hAnsi="Cambria Math" w:cs="Arial"/>
+                                <w:i/>
+                              </w:rPr>
+                            </m:ctrlPr>
+                          </m:dPr>
+                          <m:e>
+                            <m:sSub>
+                              <m:sSubPr>
+                                <m:ctrlPr>
+                                  <w:rPr>
+                                    <w:rFonts w:ascii="Cambria Math" w:hAnsi="Cambria Math" w:cs="Arial"/>
+                                    <w:i/>
+                                  </w:rPr>
+                                </m:ctrlPr>
+                              </m:sSubPr>
+                              <m:e>
+                                <m:r>
+                                  <w:rPr>
+                                    <w:rFonts w:ascii="Cambria Math" w:hAnsi="Cambria Math" w:cs="Arial"/>
+                                  </w:rPr>
+                                  <m:t>x</m:t>
+                                </m:r>
+                              </m:e>
+                              <m:sub>
+                                <m:r>
+                                  <w:rPr>
+                                    <w:rFonts w:ascii="Cambria Math" w:hAnsi="Cambria Math" w:cs="Arial"/>
+                                  </w:rPr>
+                                  <m:t>i</m:t>
+                                </m:r>
+                              </m:sub>
+                            </m:sSub>
+                            <m:r>
+                              <w:rPr>
+                                <w:rFonts w:ascii="Cambria Math" w:hAnsi="Cambria Math" w:cs="Arial"/>
+                              </w:rPr>
+                              <m:t>-x</m:t>
+                            </m:r>
+                          </m:e>
+                        </m:d>
+                      </m:e>
+                      <m:sup>
+                        <m:r>
+                          <w:rPr>
+                            <w:rFonts w:ascii="Cambria Math" w:hAnsi="Cambria Math" w:cs="Arial"/>
+                          </w:rPr>
+                          <m:t>2</m:t>
+                        </m:r>
+                      </m:sup>
+                    </m:sSup>
+                    <m:r>
+                      <w:rPr>
+                        <w:rFonts w:ascii="Cambria Math" w:hAnsi="Cambria Math" w:cs="Arial"/>
+                      </w:rPr>
+                      <m:t>+</m:t>
+                    </m:r>
+                    <m:sSup>
+                      <m:sSupPr>
+                        <m:ctrlPr>
+                          <w:rPr>
+                            <w:rFonts w:ascii="Cambria Math" w:hAnsi="Cambria Math" w:cs="Arial"/>
+                            <w:i/>
+                          </w:rPr>
+                        </m:ctrlPr>
+                      </m:sSupPr>
+                      <m:e>
+                        <m:d>
+                          <m:dPr>
+                            <m:ctrlPr>
+                              <w:rPr>
+                                <w:rFonts w:ascii="Cambria Math" w:hAnsi="Cambria Math" w:cs="Arial"/>
+                                <w:i/>
+                              </w:rPr>
+                            </m:ctrlPr>
+                          </m:dPr>
+                          <m:e>
+                            <m:sSub>
+                              <m:sSubPr>
+                                <m:ctrlPr>
+                                  <w:rPr>
+                                    <w:rFonts w:ascii="Cambria Math" w:hAnsi="Cambria Math" w:cs="Arial"/>
+                                    <w:i/>
+                                  </w:rPr>
+                                </m:ctrlPr>
+                              </m:sSubPr>
+                              <m:e>
+                                <m:r>
+                                  <w:rPr>
+                                    <w:rFonts w:ascii="Cambria Math" w:hAnsi="Cambria Math" w:cs="Arial"/>
+                                  </w:rPr>
+                                  <m:t>y</m:t>
+                                </m:r>
+                              </m:e>
+                              <m:sub>
+                                <m:r>
+                                  <w:rPr>
+                                    <w:rFonts w:ascii="Cambria Math" w:hAnsi="Cambria Math" w:cs="Arial"/>
+                                  </w:rPr>
+                                  <m:t>i</m:t>
+                                </m:r>
+                              </m:sub>
+                            </m:sSub>
+                            <m:r>
+                              <w:rPr>
+                                <w:rFonts w:ascii="Cambria Math" w:hAnsi="Cambria Math" w:cs="Arial"/>
+                              </w:rPr>
+                              <m:t>-y</m:t>
+                            </m:r>
+                          </m:e>
+                        </m:d>
+                      </m:e>
+                      <m:sup>
+                        <m:r>
+                          <w:rPr>
+                            <w:rFonts w:ascii="Cambria Math" w:hAnsi="Cambria Math" w:cs="Arial"/>
+                          </w:rPr>
+                          <m:t>2</m:t>
+                        </m:r>
+                      </m:sup>
+                    </m:sSup>
+                  </m:e>
+                </m:rad>
+              </m:oMath>
+            </m:oMathPara>
+          </w:p>
+        </w:tc>
+        <w:tc>
+          <w:tcPr>
+            <w:tcW w:w="962" w:type="dxa"/>
+            <w:vAlign w:val="center"/>
+          </w:tcPr>
+          <w:p>
+            <w:pPr>
+              <w:pStyle w:val="Equao"/>
+              <w:jc w:val="center"/>
+              <w:rPr>
+                <w:rFonts w:cs="Arial"/>
+              </w:rPr>
+            </w:pPr>
+            <w:r>
+              <w:t>(</w:t>
+            </w:r>
+            <w:r>
+              <w:fldChar w:fldCharType="begin"/>
+            </w:r>
+            <w:r>
+              <w:instrText xml:space="preserve"> STYLEREF 1 \s </w:instrText>
+            </w:r>
+            <w:r>
+              <w:fldChar w:fldCharType="separate"/>
+            </w:r>
+            <w:r>
+              <w:rPr>
+                <w:noProof/>
+              </w:rPr>
+              <w:t>2</w:t>
+            </w:r>
+            <w:r>
+              <w:fldChar w:fldCharType="end"/>
+            </w:r>
+            <w:r>
+              <w:t>.</w:t>
+            </w:r>
+            <w:r>
+              <w:fldChar w:fldCharType="begin"/>
+            </w:r>
+            <w:r>
+              <w:instrText xml:space="preserve"> SEQ Equação \* ARABIC \s 1 </w:instrText>
+            </w:r>
+            <w:r>
+              <w:fldChar w:fldCharType="separate"/>
+            </w:r>
+            <w:r>
+              <w:rPr>
+                <w:noProof/>
+              </w:rPr>
+              <w:t>4</w:t>
+            </w:r>
+            <w:r>
+              <w:fldChar w:fldCharType="end"/>
+            </w:r>
+            <w:r>
+              <w:t>)</w:t>
+            </w:r>
+          </w:p>
+        </w:tc>
+      </w:tr>
+    </w:tbl>
     <w:p>
       <w:pPr>
         <w:widowControl w:val="0"/>
@@ -6778,65 +8196,11 @@
         <w:autoSpaceDN w:val="0"/>
         <w:adjustRightInd w:val="0"/>
         <w:spacing w:after="200" w:line="240" w:lineRule="auto"/>
-        <w:jc w:val="center"/>
-        <w:rPr>
-          <w:rFonts w:cs="Arial"/>
-        </w:rPr>
-      </w:pPr>
-      <w:r>
-        <w:rPr>
-          <w:rFonts w:cs="Arial"/>
-          <w:noProof/>
-        </w:rPr>
-        <w:drawing>
-          <wp:inline distT="0" distB="0" distL="0" distR="0">
-            <wp:extent cx="2124075" cy="257175"/>
-            <wp:effectExtent l="0" t="0" r="0" b="0"/>
-            <wp:docPr id="9" name="Imagem 9"/>
-            <wp:cNvGraphicFramePr>
-              <a:graphicFrameLocks xmlns:a="http://schemas.openxmlformats.org/drawingml/2006/main" noChangeAspect="1"/>
-            </wp:cNvGraphicFramePr>
-            <a:graphic xmlns:a="http://schemas.openxmlformats.org/drawingml/2006/main">
-              <a:graphicData uri="http://schemas.openxmlformats.org/drawingml/2006/picture">
-                <pic:pic xmlns:pic="http://schemas.openxmlformats.org/drawingml/2006/picture">
-                  <pic:nvPicPr>
-                    <pic:cNvPr id="0" name="Picture 9"/>
-                    <pic:cNvPicPr>
-                      <a:picLocks noChangeAspect="1" noChangeArrowheads="1"/>
-                    </pic:cNvPicPr>
-                  </pic:nvPicPr>
-                  <pic:blipFill>
-                    <a:blip r:embed="rId25">
-                      <a:extLst>
-                        <a:ext uri="{28A0092B-C50C-407E-A947-70E740481C1C}">
-                          <a14:useLocalDpi xmlns:a14="http://schemas.microsoft.com/office/drawing/2010/main" val="0"/>
-                        </a:ext>
-                      </a:extLst>
-                    </a:blip>
-                    <a:srcRect/>
-                    <a:stretch>
-                      <a:fillRect/>
-                    </a:stretch>
-                  </pic:blipFill>
-                  <pic:spPr bwMode="auto">
-                    <a:xfrm>
-                      <a:off x="0" y="0"/>
-                      <a:ext cx="2124075" cy="257175"/>
-                    </a:xfrm>
-                    <a:prstGeom prst="rect">
-                      <a:avLst/>
-                    </a:prstGeom>
-                    <a:noFill/>
-                    <a:ln>
-                      <a:noFill/>
-                    </a:ln>
-                  </pic:spPr>
-                </pic:pic>
-              </a:graphicData>
-            </a:graphic>
-          </wp:inline>
-        </w:drawing>
-      </w:r>
+        <w:ind w:firstLine="0"/>
+        <w:rPr>
+          <w:rFonts w:cs="Arial"/>
+        </w:rPr>
+      </w:pPr>
     </w:p>
     <w:p>
       <w:pPr>
@@ -6855,182 +8219,30 @@
           <w:rFonts w:cs="Arial"/>
         </w:rPr>
         <w:tab/>
-      </w:r>
-      <w:r>
-        <w:rPr>
-          <w:rFonts w:cs="Arial"/>
-          <w:noProof/>
-        </w:rPr>
-        <w:drawing>
-          <wp:inline distT="0" distB="0" distL="0" distR="0">
-            <wp:extent cx="4391025" cy="381000"/>
-            <wp:effectExtent l="0" t="0" r="0" b="0"/>
-            <wp:docPr id="10" name="Imagem 5"/>
-            <wp:cNvGraphicFramePr>
-              <a:graphicFrameLocks xmlns:a="http://schemas.openxmlformats.org/drawingml/2006/main" noChangeAspect="1"/>
-            </wp:cNvGraphicFramePr>
-            <a:graphic xmlns:a="http://schemas.openxmlformats.org/drawingml/2006/main">
-              <a:graphicData uri="http://schemas.openxmlformats.org/drawingml/2006/picture">
-                <pic:pic xmlns:pic="http://schemas.openxmlformats.org/drawingml/2006/picture">
-                  <pic:nvPicPr>
-                    <pic:cNvPr id="0" name="Imagem 5"/>
-                    <pic:cNvPicPr>
-                      <a:picLocks noChangeAspect="1" noChangeArrowheads="1"/>
-                    </pic:cNvPicPr>
-                  </pic:nvPicPr>
-                  <pic:blipFill>
-                    <a:blip r:embed="rId26">
-                      <a:extLst>
-                        <a:ext uri="{28A0092B-C50C-407E-A947-70E740481C1C}">
-                          <a14:useLocalDpi xmlns:a14="http://schemas.microsoft.com/office/drawing/2010/main" val="0"/>
-                        </a:ext>
-                      </a:extLst>
-                    </a:blip>
-                    <a:srcRect/>
-                    <a:stretch>
-                      <a:fillRect/>
-                    </a:stretch>
-                  </pic:blipFill>
-                  <pic:spPr bwMode="auto">
-                    <a:xfrm>
-                      <a:off x="0" y="0"/>
-                      <a:ext cx="4391025" cy="381000"/>
-                    </a:xfrm>
-                    <a:prstGeom prst="rect">
-                      <a:avLst/>
-                    </a:prstGeom>
-                    <a:noFill/>
-                    <a:ln>
-                      <a:noFill/>
-                    </a:ln>
-                  </pic:spPr>
-                </pic:pic>
-              </a:graphicData>
-            </a:graphic>
-          </wp:inline>
-        </w:drawing>
-      </w:r>
-      <w:r>
-        <w:rPr>
-          <w:rFonts w:cs="Arial"/>
-          <w:noProof/>
-        </w:rPr>
-        <w:drawing>
-          <wp:inline distT="0" distB="0" distL="0" distR="0">
-            <wp:extent cx="2790825" cy="400050"/>
-            <wp:effectExtent l="0" t="0" r="0" b="0"/>
-            <wp:docPr id="11" name="Imagem 6"/>
-            <wp:cNvGraphicFramePr>
-              <a:graphicFrameLocks xmlns:a="http://schemas.openxmlformats.org/drawingml/2006/main" noChangeAspect="1"/>
-            </wp:cNvGraphicFramePr>
-            <a:graphic xmlns:a="http://schemas.openxmlformats.org/drawingml/2006/main">
-              <a:graphicData uri="http://schemas.openxmlformats.org/drawingml/2006/picture">
-                <pic:pic xmlns:pic="http://schemas.openxmlformats.org/drawingml/2006/picture">
-                  <pic:nvPicPr>
-                    <pic:cNvPr id="0" name="Imagem 6"/>
-                    <pic:cNvPicPr>
-                      <a:picLocks noChangeAspect="1" noChangeArrowheads="1"/>
-                    </pic:cNvPicPr>
-                  </pic:nvPicPr>
-                  <pic:blipFill>
-                    <a:blip r:embed="rId27">
-                      <a:extLst>
-                        <a:ext uri="{28A0092B-C50C-407E-A947-70E740481C1C}">
-                          <a14:useLocalDpi xmlns:a14="http://schemas.microsoft.com/office/drawing/2010/main" val="0"/>
-                        </a:ext>
-                      </a:extLst>
-                    </a:blip>
-                    <a:srcRect/>
-                    <a:stretch>
-                      <a:fillRect/>
-                    </a:stretch>
-                  </pic:blipFill>
-                  <pic:spPr bwMode="auto">
-                    <a:xfrm>
-                      <a:off x="0" y="0"/>
-                      <a:ext cx="2790825" cy="400050"/>
-                    </a:xfrm>
-                    <a:prstGeom prst="rect">
-                      <a:avLst/>
-                    </a:prstGeom>
-                    <a:noFill/>
-                    <a:ln>
-                      <a:noFill/>
-                    </a:ln>
-                  </pic:spPr>
-                </pic:pic>
-              </a:graphicData>
-            </a:graphic>
-          </wp:inline>
-        </w:drawing>
-      </w:r>
-    </w:p>
-    <w:p>
-      <w:pPr>
-        <w:widowControl w:val="0"/>
-        <w:autoSpaceDE w:val="0"/>
-        <w:autoSpaceDN w:val="0"/>
-        <w:adjustRightInd w:val="0"/>
-        <w:spacing w:after="200" w:line="240" w:lineRule="auto"/>
-        <w:jc w:val="center"/>
-        <w:rPr>
-          <w:rFonts w:cs="Arial"/>
-        </w:rPr>
-      </w:pPr>
-      <w:r>
-        <w:rPr>
-          <w:rFonts w:cs="Arial"/>
-          <w:noProof/>
-        </w:rPr>
-        <w:drawing>
-          <wp:inline distT="0" distB="0" distL="0" distR="0">
-            <wp:extent cx="2762250" cy="323850"/>
-            <wp:effectExtent l="0" t="0" r="0" b="0"/>
-            <wp:docPr id="12" name="Imagem 12"/>
-            <wp:cNvGraphicFramePr>
-              <a:graphicFrameLocks xmlns:a="http://schemas.openxmlformats.org/drawingml/2006/main" noChangeAspect="1"/>
-            </wp:cNvGraphicFramePr>
-            <a:graphic xmlns:a="http://schemas.openxmlformats.org/drawingml/2006/main">
-              <a:graphicData uri="http://schemas.openxmlformats.org/drawingml/2006/picture">
-                <pic:pic xmlns:pic="http://schemas.openxmlformats.org/drawingml/2006/picture">
-                  <pic:nvPicPr>
-                    <pic:cNvPr id="0" name="Picture 12"/>
-                    <pic:cNvPicPr>
-                      <a:picLocks noChangeAspect="1" noChangeArrowheads="1"/>
-                    </pic:cNvPicPr>
-                  </pic:nvPicPr>
-                  <pic:blipFill>
-                    <a:blip r:embed="rId28">
-                      <a:extLst>
-                        <a:ext uri="{28A0092B-C50C-407E-A947-70E740481C1C}">
-                          <a14:useLocalDpi xmlns:a14="http://schemas.microsoft.com/office/drawing/2010/main" val="0"/>
-                        </a:ext>
-                      </a:extLst>
-                    </a:blip>
-                    <a:srcRect/>
-                    <a:stretch>
-                      <a:fillRect/>
-                    </a:stretch>
-                  </pic:blipFill>
-                  <pic:spPr bwMode="auto">
-                    <a:xfrm>
-                      <a:off x="0" y="0"/>
-                      <a:ext cx="2762250" cy="323850"/>
-                    </a:xfrm>
-                    <a:prstGeom prst="rect">
-                      <a:avLst/>
-                    </a:prstGeom>
-                    <a:noFill/>
-                    <a:ln>
-                      <a:noFill/>
-                    </a:ln>
-                  </pic:spPr>
-                </pic:pic>
-              </a:graphicData>
-            </a:graphic>
-          </wp:inline>
-        </w:drawing>
-      </w:r>
+        <w:t>A localização da fonte é então calculada a partir da minimização da função erro, com um palpite inicial que pode ser a média geométrica da posição dos três sensores que apres</w:t>
+      </w:r>
+      <w:r>
+        <w:rPr>
+          <w:rFonts w:cs="Arial"/>
+        </w:rPr>
+        <w:t xml:space="preserve">entaram menor tempo de chegada. </w:t>
+      </w:r>
+      <w:r>
+        <w:rPr>
+          <w:rFonts w:cs="Arial"/>
+        </w:rPr>
+        <w:t>Entretanto, para calcular a distância relativa entre cada sensor emprega-se a planificação do corpo, gerando resultados insatisfatórios, principalmente para os tampos, que são as áreas mais deformadas. Para isso aplica-se nesse trabalho o conceito de geodésicas.</w:t>
+      </w:r>
+    </w:p>
+    <w:p>
+      <w:pPr>
+        <w:pStyle w:val="Ttulo2"/>
+      </w:pPr>
+      <w:bookmarkStart w:id="30" w:name="_Toc517908514"/>
+      <w:r>
+        <w:t>Geodésica</w:t>
+      </w:r>
+      <w:bookmarkEnd w:id="30"/>
     </w:p>
     <w:p>
       <w:pPr>
@@ -7047,30 +8259,34 @@
         <w:rPr>
           <w:rFonts w:cs="Arial"/>
         </w:rPr>
-        <w:t>A localização da fonte é então calculada a partir da minimização da função erro, com um palpite inicial que pode ser a média geométrica da posição dos três sensores que apres</w:t>
-      </w:r>
-      <w:r>
-        <w:rPr>
-          <w:rFonts w:cs="Arial"/>
-        </w:rPr>
-        <w:t xml:space="preserve">entaram menor tempo de chegada. </w:t>
-      </w:r>
-      <w:r>
-        <w:rPr>
-          <w:rFonts w:cs="Arial"/>
-        </w:rPr>
-        <w:t>Entretanto, para calcular a distância relativa entre cada sensor emprega-se a planificação do corpo, gerando resultados insatisfatórios, principalmente para os tampos, que são as áreas mais deformadas. Para isso aplica-se nesse trabalho o conceito de geodésicas.</w:t>
-      </w:r>
-    </w:p>
-    <w:p>
-      <w:pPr>
-        <w:pStyle w:val="Ttulo2"/>
-      </w:pPr>
-      <w:bookmarkStart w:id="30" w:name="_Toc517908514"/>
-      <w:r>
-        <w:t>Geodésica</w:t>
-      </w:r>
-      <w:bookmarkEnd w:id="30"/>
+        <w:t>Geodésica é a curva de menor comprimento que un</w:t>
+      </w:r>
+      <w:r>
+        <w:rPr>
+          <w:rFonts w:cs="Arial"/>
+        </w:rPr>
+        <w:t>e dois pontos. No</w:t>
+      </w:r>
+      <w:r>
+        <w:rPr>
+          <w:rFonts w:cs="Arial"/>
+        </w:rPr>
+        <w:t xml:space="preserve"> espaço euclidiano essa curva é um segmento de reta, mas na geometria </w:t>
+      </w:r>
+      <w:proofErr w:type="spellStart"/>
+      <w:r>
+        <w:rPr>
+          <w:rFonts w:cs="Arial"/>
+        </w:rPr>
+        <w:t>riemanniana</w:t>
+      </w:r>
+      <w:proofErr w:type="spellEnd"/>
+      <w:r>
+        <w:rPr>
+          <w:rFonts w:cs="Arial"/>
+        </w:rPr>
+        <w:t xml:space="preserve"> tal curva pode não ser uma reta.</w:t>
+      </w:r>
     </w:p>
     <w:p>
       <w:pPr>
@@ -7087,33 +8303,14 @@
         <w:rPr>
           <w:rFonts w:cs="Arial"/>
         </w:rPr>
-        <w:t>Geodésica é a curva de menor comprimento que un</w:t>
-      </w:r>
-      <w:r>
-        <w:rPr>
-          <w:rFonts w:cs="Arial"/>
-        </w:rPr>
-        <w:t>e dois pontos. No</w:t>
-      </w:r>
-      <w:r>
-        <w:rPr>
-          <w:rFonts w:cs="Arial"/>
-        </w:rPr>
-        <w:t xml:space="preserve"> espaço euclidiano essa curva é um segmento de reta, mas na geometria </w:t>
-      </w:r>
-      <w:proofErr w:type="spellStart"/>
-      <w:r>
-        <w:rPr>
-          <w:rFonts w:cs="Arial"/>
-        </w:rPr>
-        <w:t>riemanniana</w:t>
-      </w:r>
-      <w:proofErr w:type="spellEnd"/>
-      <w:r>
-        <w:rPr>
-          <w:rFonts w:cs="Arial"/>
-        </w:rPr>
-        <w:t xml:space="preserve"> tal curva pode não ser uma reta.</w:t>
+        <w:t xml:space="preserve">As geodésicas são muito aplicadas em elipsoides de revolução, já que tal geometria representa adequadamente o formato da terra. Essa geometria representa </w:t>
+      </w:r>
+      <w:r>
+        <w:rPr>
+          <w:rFonts w:cs="Arial"/>
+        </w:rPr>
+        <w:lastRenderedPageBreak/>
+        <w:t xml:space="preserve">adequadamente também os tampos esféricos e elipsoidais de elementos de corpo cilíndrico, abordados nesse trabalho. </w:t>
       </w:r>
     </w:p>
     <w:p>
@@ -7130,35 +8327,9 @@
       <w:r>
         <w:rPr>
           <w:rFonts w:cs="Arial"/>
-        </w:rPr>
-        <w:t xml:space="preserve">As geodésicas são muito aplicadas em elipsoides de revolução, já que tal geometria representa adequadamente o formato da terra. Essa geometria representa adequadamente também os tampos esféricos e elipsoidais de elementos de corpo cilíndrico, abordados nesse trabalho. </w:t>
-      </w:r>
-    </w:p>
-    <w:p>
-      <w:pPr>
-        <w:widowControl w:val="0"/>
-        <w:autoSpaceDE w:val="0"/>
-        <w:autoSpaceDN w:val="0"/>
-        <w:adjustRightInd w:val="0"/>
-        <w:spacing w:after="200"/>
-        <w:rPr>
-          <w:rFonts w:cs="Arial"/>
-        </w:rPr>
-      </w:pPr>
-      <w:r>
-        <w:rPr>
-          <w:rFonts w:cs="Arial"/>
-          <w:highlight w:val="yellow"/>
-        </w:rPr>
-        <w:t xml:space="preserve">Para o cálculo de distâncias nesses elementos foi usada a biblioteca para </w:t>
-      </w:r>
-      <w:r>
-        <w:rPr>
-          <w:rFonts w:cs="Arial"/>
-          <w:highlight w:val="yellow"/>
-        </w:rPr>
-        <w:lastRenderedPageBreak/>
-        <w:t>Python "</w:t>
+          <w:highlight w:val="yellow"/>
+        </w:rPr>
+        <w:t>Para o cálculo de distâncias nesses elementos foi usada a biblioteca para Python "</w:t>
       </w:r>
       <w:proofErr w:type="spellStart"/>
       <w:r>
@@ -7870,7 +9041,7 @@
                     <pic:cNvPicPr/>
                   </pic:nvPicPr>
                   <pic:blipFill>
-                    <a:blip r:embed="rId29"/>
+                    <a:blip r:embed="rId25"/>
                     <a:stretch>
                       <a:fillRect/>
                     </a:stretch>
@@ -7899,14 +9070,36 @@
       <w:r>
         <w:t xml:space="preserve">Figura </w:t>
       </w:r>
-      <w:fldSimple w:instr=" SEQ Figura \* ARABIC ">
-        <w:r>
-          <w:rPr>
-            <w:noProof/>
-          </w:rPr>
-          <w:t>8</w:t>
-        </w:r>
-      </w:fldSimple>
+      <w:r>
+        <w:rPr>
+          <w:noProof/>
+        </w:rPr>
+        <w:fldChar w:fldCharType="begin"/>
+      </w:r>
+      <w:r>
+        <w:rPr>
+          <w:noProof/>
+        </w:rPr>
+        <w:instrText xml:space="preserve"> SEQ Figura \* ARABIC </w:instrText>
+      </w:r>
+      <w:r>
+        <w:rPr>
+          <w:noProof/>
+        </w:rPr>
+        <w:fldChar w:fldCharType="separate"/>
+      </w:r>
+      <w:r>
+        <w:rPr>
+          <w:noProof/>
+        </w:rPr>
+        <w:t>8</w:t>
+      </w:r>
+      <w:r>
+        <w:rPr>
+          <w:noProof/>
+        </w:rPr>
+        <w:fldChar w:fldCharType="end"/>
+      </w:r>
       <w:bookmarkEnd w:id="31"/>
       <w:r>
         <w:t xml:space="preserve"> - Identificação das coordenadas x e s</w:t>
@@ -8640,7 +9833,7 @@
                     <pic:cNvPicPr/>
                   </pic:nvPicPr>
                   <pic:blipFill>
-                    <a:blip r:embed="rId30"/>
+                    <a:blip r:embed="rId26"/>
                     <a:stretch>
                       <a:fillRect/>
                     </a:stretch>
@@ -8668,14 +9861,36 @@
       <w:r>
         <w:t xml:space="preserve">Figura </w:t>
       </w:r>
-      <w:fldSimple w:instr=" SEQ Figura \* ARABIC ">
-        <w:r>
-          <w:rPr>
-            <w:noProof/>
-          </w:rPr>
-          <w:t>9</w:t>
-        </w:r>
-      </w:fldSimple>
+      <w:r>
+        <w:rPr>
+          <w:noProof/>
+        </w:rPr>
+        <w:fldChar w:fldCharType="begin"/>
+      </w:r>
+      <w:r>
+        <w:rPr>
+          <w:noProof/>
+        </w:rPr>
+        <w:instrText xml:space="preserve"> SEQ Figura \* ARABIC </w:instrText>
+      </w:r>
+      <w:r>
+        <w:rPr>
+          <w:noProof/>
+        </w:rPr>
+        <w:fldChar w:fldCharType="separate"/>
+      </w:r>
+      <w:r>
+        <w:rPr>
+          <w:noProof/>
+        </w:rPr>
+        <w:t>9</w:t>
+      </w:r>
+      <w:r>
+        <w:rPr>
+          <w:noProof/>
+        </w:rPr>
+        <w:fldChar w:fldCharType="end"/>
+      </w:r>
       <w:bookmarkEnd w:id="32"/>
       <w:r>
         <w:t xml:space="preserve"> - Vista superior do tampo - coordenadas x' e y'</w:t>
@@ -8731,13 +9946,7 @@
         <w:rPr>
           <w:rFonts w:cs="Arial"/>
         </w:rPr>
-        <w:t>λ</w:t>
-      </w:r>
-      <w:r>
-        <w:rPr>
-          <w:rFonts w:cs="Arial"/>
-        </w:rPr>
-        <w:t xml:space="preserve"> pode ser determinada com o valor de x a partir da </w:t>
+        <w:t xml:space="preserve">λ pode ser determinada com o valor de x a partir da </w:t>
       </w:r>
       <w:r>
         <w:rPr>
@@ -8746,6 +9955,13 @@
         </w:rPr>
         <w:t>equação XX</w:t>
       </w:r>
+    </w:p>
+    <w:p>
+      <w:pPr>
+        <w:rPr>
+          <w:rFonts w:cs="Arial"/>
+        </w:rPr>
+      </w:pPr>
     </w:p>
     <w:tbl>
       <w:tblPr>
@@ -8763,35 +9979,52 @@
         <w:tblLook w:val="04A0" w:firstRow="1" w:lastRow="0" w:firstColumn="1" w:lastColumn="0" w:noHBand="0" w:noVBand="1"/>
       </w:tblPr>
       <w:tblGrid>
-        <w:gridCol w:w="3020"/>
-        <w:gridCol w:w="3021"/>
-        <w:gridCol w:w="3021"/>
+        <w:gridCol w:w="988"/>
+        <w:gridCol w:w="6945"/>
+        <w:gridCol w:w="962"/>
       </w:tblGrid>
       <w:tr>
         <w:trPr>
+          <w:trHeight w:val="477"/>
           <w:jc w:val="center"/>
         </w:trPr>
         <w:tc>
           <w:tcPr>
-            <w:tcW w:w="3020" w:type="dxa"/>
+            <w:tcW w:w="988" w:type="dxa"/>
             <w:vAlign w:val="center"/>
           </w:tcPr>
           <w:p>
             <w:pPr>
+              <w:widowControl w:val="0"/>
+              <w:autoSpaceDE w:val="0"/>
+              <w:autoSpaceDN w:val="0"/>
+              <w:adjustRightInd w:val="0"/>
+              <w:spacing w:after="200"/>
               <w:ind w:firstLine="0"/>
               <w:jc w:val="center"/>
+              <w:rPr>
+                <w:rFonts w:cs="Arial"/>
+              </w:rPr>
             </w:pPr>
           </w:p>
         </w:tc>
         <w:tc>
           <w:tcPr>
-            <w:tcW w:w="3021" w:type="dxa"/>
+            <w:tcW w:w="6945" w:type="dxa"/>
             <w:vAlign w:val="center"/>
           </w:tcPr>
           <w:p>
             <w:pPr>
+              <w:widowControl w:val="0"/>
+              <w:autoSpaceDE w:val="0"/>
+              <w:autoSpaceDN w:val="0"/>
+              <w:adjustRightInd w:val="0"/>
+              <w:spacing w:after="200"/>
               <w:ind w:firstLine="0"/>
               <w:jc w:val="center"/>
+              <w:rPr>
+                <w:rFonts w:cs="Arial"/>
+              </w:rPr>
             </w:pPr>
             <m:oMathPara>
               <m:oMath>
@@ -8802,16 +10035,7 @@
                   <w:rPr>
                     <w:rFonts w:ascii="Cambria Math" w:hAnsi="Cambria Math" w:cs="Arial"/>
                   </w:rPr>
-                  <m:t>λ</m:t>
-                </m:r>
-                <m:r>
-                  <m:rPr>
-                    <m:sty m:val="p"/>
-                  </m:rPr>
-                  <w:rPr>
-                    <w:rFonts w:ascii="Cambria Math" w:hAnsi="Cambria Math" w:cs="Arial"/>
-                  </w:rPr>
-                  <m:t>=</m:t>
+                  <m:t>λ=</m:t>
                 </m:r>
                 <m:f>
                   <m:fPr>
@@ -8844,24 +10068,73 @@
         </w:tc>
         <w:tc>
           <w:tcPr>
-            <w:tcW w:w="3021" w:type="dxa"/>
+            <w:tcW w:w="962" w:type="dxa"/>
             <w:vAlign w:val="center"/>
           </w:tcPr>
           <w:p>
             <w:pPr>
-              <w:ind w:firstLine="0"/>
+              <w:pStyle w:val="Equao"/>
               <w:jc w:val="center"/>
+              <w:rPr>
+                <w:rFonts w:cs="Arial"/>
+              </w:rPr>
             </w:pPr>
             <w:r>
+              <w:t>(</w:t>
+            </w:r>
+            <w:r>
+              <w:fldChar w:fldCharType="begin"/>
+            </w:r>
+            <w:r>
+              <w:instrText xml:space="preserve"> STYLEREF 1 \s </w:instrText>
+            </w:r>
+            <w:r>
+              <w:fldChar w:fldCharType="separate"/>
+            </w:r>
+            <w:r>
               <w:rPr>
-                <w:highlight w:val="yellow"/>
+                <w:noProof/>
               </w:rPr>
-              <w:t>Equação XX</w:t>
+              <w:t>3</w:t>
+            </w:r>
+            <w:r>
+              <w:fldChar w:fldCharType="end"/>
+            </w:r>
+            <w:r>
+              <w:t>.</w:t>
+            </w:r>
+            <w:r>
+              <w:fldChar w:fldCharType="begin"/>
+            </w:r>
+            <w:r>
+              <w:instrText xml:space="preserve"> SEQ Equação \* ARABIC \s 1 </w:instrText>
+            </w:r>
+            <w:r>
+              <w:fldChar w:fldCharType="separate"/>
+            </w:r>
+            <w:r>
+              <w:rPr>
+                <w:noProof/>
+              </w:rPr>
+              <w:t>1</w:t>
+            </w:r>
+            <w:r>
+              <w:fldChar w:fldCharType="end"/>
+            </w:r>
+            <w:r>
+              <w:t>)</w:t>
             </w:r>
           </w:p>
         </w:tc>
       </w:tr>
     </w:tbl>
+    <w:p>
+      <w:pPr>
+        <w:rPr>
+          <w:highlight w:val="yellow"/>
+        </w:rPr>
+      </w:pPr>
+    </w:p>
     <w:p>
       <w:r>
         <w:rPr>
@@ -8929,7 +10202,7 @@
                     <pic:cNvPicPr/>
                   </pic:nvPicPr>
                   <pic:blipFill>
-                    <a:blip r:embed="rId31"/>
+                    <a:blip r:embed="rId27"/>
                     <a:stretch>
                       <a:fillRect/>
                     </a:stretch>
@@ -8958,14 +10231,36 @@
       <w:r>
         <w:t xml:space="preserve">Figura </w:t>
       </w:r>
-      <w:fldSimple w:instr=" SEQ Figura \* ARABIC ">
-        <w:r>
-          <w:rPr>
-            <w:noProof/>
-          </w:rPr>
-          <w:t>10</w:t>
-        </w:r>
-      </w:fldSimple>
+      <w:r>
+        <w:rPr>
+          <w:noProof/>
+        </w:rPr>
+        <w:fldChar w:fldCharType="begin"/>
+      </w:r>
+      <w:r>
+        <w:rPr>
+          <w:noProof/>
+        </w:rPr>
+        <w:instrText xml:space="preserve"> SEQ Figura \* ARABIC </w:instrText>
+      </w:r>
+      <w:r>
+        <w:rPr>
+          <w:noProof/>
+        </w:rPr>
+        <w:fldChar w:fldCharType="separate"/>
+      </w:r>
+      <w:r>
+        <w:rPr>
+          <w:noProof/>
+        </w:rPr>
+        <w:t>10</w:t>
+      </w:r>
+      <w:r>
+        <w:rPr>
+          <w:noProof/>
+        </w:rPr>
+        <w:fldChar w:fldCharType="end"/>
+      </w:r>
       <w:bookmarkEnd w:id="33"/>
       <w:r>
         <w:t xml:space="preserve"> - Secante da elipse</w:t>
@@ -8999,6 +10294,21 @@
       <w:r>
         <w:t>’, sendo que este é calculado a partir das equações abaixo.</w:t>
       </w:r>
+    </w:p>
+    <w:p>
+      <w:pPr>
+        <w:ind w:firstLine="0"/>
+      </w:pPr>
+      <w:bookmarkStart w:id="34" w:name="_Toc39488644"/>
+      <w:bookmarkStart w:id="35" w:name="_Toc46733530"/>
+      <w:bookmarkStart w:id="36" w:name="_Toc56573033"/>
+      <w:bookmarkStart w:id="37" w:name="_Toc39488458"/>
+      <w:bookmarkStart w:id="38" w:name="_Toc39488642"/>
+      <w:bookmarkStart w:id="39" w:name="_Toc46733528"/>
+      <w:bookmarkEnd w:id="7"/>
+      <w:bookmarkEnd w:id="8"/>
+      <w:bookmarkEnd w:id="9"/>
+      <w:bookmarkEnd w:id="10"/>
     </w:p>
     <w:tbl>
       <w:tblPr>
@@ -9016,35 +10326,52 @@
         <w:tblLook w:val="04A0" w:firstRow="1" w:lastRow="0" w:firstColumn="1" w:lastColumn="0" w:noHBand="0" w:noVBand="1"/>
       </w:tblPr>
       <w:tblGrid>
-        <w:gridCol w:w="3020"/>
-        <w:gridCol w:w="3021"/>
-        <w:gridCol w:w="3021"/>
+        <w:gridCol w:w="988"/>
+        <w:gridCol w:w="6945"/>
+        <w:gridCol w:w="962"/>
       </w:tblGrid>
       <w:tr>
         <w:trPr>
+          <w:trHeight w:val="477"/>
           <w:jc w:val="center"/>
         </w:trPr>
         <w:tc>
           <w:tcPr>
-            <w:tcW w:w="3020" w:type="dxa"/>
+            <w:tcW w:w="988" w:type="dxa"/>
             <w:vAlign w:val="center"/>
           </w:tcPr>
           <w:p>
             <w:pPr>
+              <w:widowControl w:val="0"/>
+              <w:autoSpaceDE w:val="0"/>
+              <w:autoSpaceDN w:val="0"/>
+              <w:adjustRightInd w:val="0"/>
+              <w:spacing w:after="200"/>
               <w:ind w:firstLine="0"/>
               <w:jc w:val="center"/>
+              <w:rPr>
+                <w:rFonts w:cs="Arial"/>
+              </w:rPr>
             </w:pPr>
           </w:p>
         </w:tc>
         <w:tc>
           <w:tcPr>
-            <w:tcW w:w="3021" w:type="dxa"/>
+            <w:tcW w:w="6945" w:type="dxa"/>
             <w:vAlign w:val="center"/>
           </w:tcPr>
           <w:p>
             <w:pPr>
+              <w:widowControl w:val="0"/>
+              <w:autoSpaceDE w:val="0"/>
+              <w:autoSpaceDN w:val="0"/>
+              <w:adjustRightInd w:val="0"/>
+              <w:spacing w:after="200"/>
               <w:ind w:firstLine="0"/>
               <w:jc w:val="center"/>
+              <w:rPr>
+                <w:rFonts w:cs="Arial"/>
+              </w:rPr>
             </w:pPr>
             <m:oMathPara>
               <m:oMath>
@@ -9164,25 +10491,71 @@
         </w:tc>
         <w:tc>
           <w:tcPr>
-            <w:tcW w:w="3021" w:type="dxa"/>
+            <w:tcW w:w="962" w:type="dxa"/>
             <w:vAlign w:val="center"/>
           </w:tcPr>
           <w:p>
             <w:pPr>
-              <w:ind w:firstLine="0"/>
+              <w:pStyle w:val="Equao"/>
               <w:jc w:val="center"/>
+              <w:rPr>
+                <w:rFonts w:cs="Arial"/>
+              </w:rPr>
             </w:pPr>
             <w:r>
+              <w:t>(</w:t>
+            </w:r>
+            <w:r>
+              <w:fldChar w:fldCharType="begin"/>
+            </w:r>
+            <w:r>
+              <w:instrText xml:space="preserve"> STYLEREF 1 \s </w:instrText>
+            </w:r>
+            <w:r>
+              <w:fldChar w:fldCharType="separate"/>
+            </w:r>
+            <w:r>
               <w:rPr>
-                <w:highlight w:val="yellow"/>
+                <w:noProof/>
               </w:rPr>
-              <w:t>Equação XX</w:t>
+              <w:t>3</w:t>
+            </w:r>
+            <w:r>
+              <w:fldChar w:fldCharType="end"/>
+            </w:r>
+            <w:r>
+              <w:t>.</w:t>
+            </w:r>
+            <w:r>
+              <w:fldChar w:fldCharType="begin"/>
+            </w:r>
+            <w:r>
+              <w:instrText xml:space="preserve"> SEQ Equação \* ARABIC \s 1 </w:instrText>
+            </w:r>
+            <w:r>
+              <w:fldChar w:fldCharType="separate"/>
+            </w:r>
+            <w:r>
+              <w:rPr>
+                <w:noProof/>
+              </w:rPr>
+              <w:t>2</w:t>
+            </w:r>
+            <w:r>
+              <w:fldChar w:fldCharType="end"/>
+            </w:r>
+            <w:r>
+              <w:t>)</w:t>
             </w:r>
           </w:p>
         </w:tc>
       </w:tr>
     </w:tbl>
-    <w:p/>
+    <w:p>
+      <w:pPr>
+        <w:ind w:firstLine="0"/>
+      </w:pPr>
+    </w:p>
     <w:tbl>
       <w:tblPr>
         <w:tblStyle w:val="Tabelacomgrade"/>
@@ -9199,59 +10572,62 @@
         <w:tblLook w:val="04A0" w:firstRow="1" w:lastRow="0" w:firstColumn="1" w:lastColumn="0" w:noHBand="0" w:noVBand="1"/>
       </w:tblPr>
       <w:tblGrid>
-        <w:gridCol w:w="3020"/>
-        <w:gridCol w:w="3021"/>
-        <w:gridCol w:w="3021"/>
+        <w:gridCol w:w="988"/>
+        <w:gridCol w:w="6945"/>
+        <w:gridCol w:w="962"/>
       </w:tblGrid>
       <w:tr>
         <w:trPr>
+          <w:trHeight w:val="477"/>
           <w:jc w:val="center"/>
         </w:trPr>
         <w:tc>
           <w:tcPr>
-            <w:tcW w:w="3020" w:type="dxa"/>
+            <w:tcW w:w="988" w:type="dxa"/>
             <w:vAlign w:val="center"/>
           </w:tcPr>
           <w:p>
             <w:pPr>
+              <w:widowControl w:val="0"/>
+              <w:autoSpaceDE w:val="0"/>
+              <w:autoSpaceDN w:val="0"/>
+              <w:adjustRightInd w:val="0"/>
+              <w:spacing w:after="200"/>
               <w:ind w:firstLine="0"/>
               <w:jc w:val="center"/>
+              <w:rPr>
+                <w:rFonts w:cs="Arial"/>
+              </w:rPr>
             </w:pPr>
-            <w:bookmarkStart w:id="34" w:name="_Toc39488644"/>
-            <w:bookmarkStart w:id="35" w:name="_Toc46733530"/>
-            <w:bookmarkStart w:id="36" w:name="_Toc56573033"/>
-            <w:bookmarkStart w:id="37" w:name="_Toc39488458"/>
-            <w:bookmarkStart w:id="38" w:name="_Toc39488642"/>
-            <w:bookmarkStart w:id="39" w:name="_Toc46733528"/>
-            <w:bookmarkEnd w:id="7"/>
-            <w:bookmarkEnd w:id="8"/>
-            <w:bookmarkEnd w:id="9"/>
-            <w:bookmarkEnd w:id="10"/>
           </w:p>
         </w:tc>
         <w:tc>
           <w:tcPr>
-            <w:tcW w:w="3021" w:type="dxa"/>
+            <w:tcW w:w="6945" w:type="dxa"/>
             <w:vAlign w:val="center"/>
           </w:tcPr>
           <w:p>
             <w:pPr>
+              <w:widowControl w:val="0"/>
+              <w:autoSpaceDE w:val="0"/>
+              <w:autoSpaceDN w:val="0"/>
+              <w:adjustRightInd w:val="0"/>
+              <w:spacing w:after="200"/>
               <w:ind w:firstLine="0"/>
               <w:jc w:val="center"/>
+              <w:rPr>
+                <w:rFonts w:cs="Arial"/>
+              </w:rPr>
             </w:pPr>
+            <w:bookmarkStart w:id="40" w:name="_GoBack"/>
+            <w:bookmarkEnd w:id="40"/>
             <m:oMathPara>
               <m:oMath>
                 <m:r>
                   <w:rPr>
                     <w:rFonts w:ascii="Cambria Math" w:hAnsi="Cambria Math"/>
                   </w:rPr>
-                  <m:t>dz=</m:t>
-                </m:r>
-                <m:r>
-                  <w:rPr>
-                    <w:rFonts w:ascii="Cambria Math" w:hAnsi="Cambria Math"/>
-                  </w:rPr>
-                  <m:t>af</m:t>
+                  <m:t>dz=af</m:t>
                 </m:r>
                 <m:rad>
                   <m:radPr>
@@ -9377,25 +10753,66 @@
         </w:tc>
         <w:tc>
           <w:tcPr>
-            <w:tcW w:w="3021" w:type="dxa"/>
+            <w:tcW w:w="962" w:type="dxa"/>
             <w:vAlign w:val="center"/>
           </w:tcPr>
           <w:p>
             <w:pPr>
-              <w:ind w:firstLine="0"/>
+              <w:pStyle w:val="Equao"/>
               <w:jc w:val="center"/>
+              <w:rPr>
+                <w:rFonts w:cs="Arial"/>
+              </w:rPr>
             </w:pPr>
             <w:r>
+              <w:t>(</w:t>
+            </w:r>
+            <w:r>
+              <w:fldChar w:fldCharType="begin"/>
+            </w:r>
+            <w:r>
+              <w:instrText xml:space="preserve"> STYLEREF 1 \s </w:instrText>
+            </w:r>
+            <w:r>
+              <w:fldChar w:fldCharType="separate"/>
+            </w:r>
+            <w:r>
               <w:rPr>
-                <w:highlight w:val="yellow"/>
+                <w:noProof/>
               </w:rPr>
-              <w:t>Equação XX</w:t>
+              <w:t>3</w:t>
+            </w:r>
+            <w:r>
+              <w:fldChar w:fldCharType="end"/>
+            </w:r>
+            <w:r>
+              <w:t>.</w:t>
+            </w:r>
+            <w:r>
+              <w:fldChar w:fldCharType="begin"/>
+            </w:r>
+            <w:r>
+              <w:instrText xml:space="preserve"> SEQ Equação \* ARABIC \s 1 </w:instrText>
+            </w:r>
+            <w:r>
+              <w:fldChar w:fldCharType="separate"/>
+            </w:r>
+            <w:r>
+              <w:rPr>
+                <w:noProof/>
+              </w:rPr>
+              <w:t>3</w:t>
+            </w:r>
+            <w:r>
+              <w:fldChar w:fldCharType="end"/>
+            </w:r>
+            <w:r>
+              <w:t>)</w:t>
             </w:r>
           </w:p>
         </w:tc>
       </w:tr>
     </w:tbl>
-    <w:p/>
     <w:p>
       <w:r>
         <w:t>Onde:</w:t>
@@ -9540,8 +10957,6 @@
         <w:tab/>
         <w:t xml:space="preserve">Enquanto </w:t>
       </w:r>
-      <w:bookmarkStart w:id="40" w:name="_GoBack"/>
-      <w:bookmarkEnd w:id="40"/>
     </w:p>
     <w:p>
       <w:r>
@@ -9647,9 +11062,9 @@
       <w:bookmarkEnd w:id="39"/>
     </w:p>
     <w:sectPr>
-      <w:headerReference w:type="default" r:id="rId32"/>
-      <w:footerReference w:type="default" r:id="rId33"/>
-      <w:headerReference w:type="first" r:id="rId34"/>
+      <w:headerReference w:type="default" r:id="rId28"/>
+      <w:footerReference w:type="default" r:id="rId29"/>
+      <w:headerReference w:type="first" r:id="rId30"/>
       <w:pgSz w:w="11907" w:h="16840" w:code="9"/>
       <w:pgMar w:top="1701" w:right="1134" w:bottom="1134" w:left="1701" w:header="720" w:footer="720" w:gutter="0"/>
       <w:pgNumType w:start="11"/>
@@ -9967,6 +11382,92 @@
 <file path=word/numbering.xml><?xml version="1.0" encoding="utf-8"?>
 <w:numbering xmlns:wpc="http://schemas.microsoft.com/office/word/2010/wordprocessingCanvas" xmlns:cx="http://schemas.microsoft.com/office/drawing/2014/chartex" xmlns:cx1="http://schemas.microsoft.com/office/drawing/2015/9/8/chartex" xmlns:cx2="http://schemas.microsoft.com/office/drawing/2015/10/21/chartex" xmlns:cx3="http://schemas.microsoft.com/office/drawing/2016/5/9/chartex" xmlns:cx4="http://schemas.microsoft.com/office/drawing/2016/5/10/chartex" xmlns:cx5="http://schemas.microsoft.com/office/drawing/2016/5/11/chartex" xmlns:cx6="http://schemas.microsoft.com/office/drawing/2016/5/12/chartex" xmlns:cx7="http://schemas.microsoft.com/office/drawing/2016/5/13/chartex" xmlns:cx8="http://schemas.microsoft.com/office/drawing/2016/5/14/chartex" xmlns:mc="http://schemas.openxmlformats.org/markup-compatibility/2006" xmlns:aink="http://schemas.microsoft.com/office/drawing/2016/ink" xmlns:am3d="http://schemas.microsoft.com/office/drawing/2017/model3d" xmlns:o="urn:schemas-microsoft-com:office:office" xmlns:r="http://schemas.openxmlformats.org/officeDocument/2006/relationships" xmlns:m="http://schemas.openxmlformats.org/officeDocument/2006/math" xmlns:v="urn:schemas-microsoft-com:vml" xmlns:wp14="http://schemas.microsoft.com/office/word/2010/wordprocessingDrawing" xmlns:wp="http://schemas.openxmlformats.org/drawingml/2006/wordprocessingDrawing" xmlns:w10="urn:schemas-microsoft-com:office:word" xmlns:w="http://schemas.openxmlformats.org/wordprocessingml/2006/main" xmlns:w14="http://schemas.microsoft.com/office/word/2010/wordml" xmlns:w15="http://schemas.microsoft.com/office/word/2012/wordml" xmlns:w16cid="http://schemas.microsoft.com/office/word/2016/wordml/cid" xmlns:w16se="http://schemas.microsoft.com/office/word/2015/wordml/symex" xmlns:wpg="http://schemas.microsoft.com/office/word/2010/wordprocessingGroup" xmlns:wpi="http://schemas.microsoft.com/office/word/2010/wordprocessingInk" xmlns:wne="http://schemas.microsoft.com/office/word/2006/wordml" xmlns:wps="http://schemas.microsoft.com/office/word/2010/wordprocessingShape" mc:Ignorable="w14 w15 w16se w16cid wp14">
   <w:abstractNum w:abstractNumId="0" w15:restartNumberingAfterBreak="0">
+    <w:nsid w:val="0CCD524B"/>
+    <w:multiLevelType w:val="hybridMultilevel"/>
+    <w:tmpl w:val="B26683F0"/>
+    <w:lvl w:ilvl="0" w:tplc="0416000F">
+      <w:start w:val="1"/>
+      <w:numFmt w:val="decimal"/>
+      <w:lvlText w:val="%1."/>
+      <w:lvlJc w:val="left"/>
+      <w:pPr>
+        <w:ind w:left="720" w:hanging="360"/>
+      </w:pPr>
+    </w:lvl>
+    <w:lvl w:ilvl="1" w:tplc="04160019" w:tentative="1">
+      <w:start w:val="1"/>
+      <w:numFmt w:val="lowerLetter"/>
+      <w:lvlText w:val="%2."/>
+      <w:lvlJc w:val="left"/>
+      <w:pPr>
+        <w:ind w:left="1440" w:hanging="360"/>
+      </w:pPr>
+    </w:lvl>
+    <w:lvl w:ilvl="2" w:tplc="0416001B" w:tentative="1">
+      <w:start w:val="1"/>
+      <w:numFmt w:val="lowerRoman"/>
+      <w:lvlText w:val="%3."/>
+      <w:lvlJc w:val="right"/>
+      <w:pPr>
+        <w:ind w:left="2160" w:hanging="180"/>
+      </w:pPr>
+    </w:lvl>
+    <w:lvl w:ilvl="3" w:tplc="0416000F" w:tentative="1">
+      <w:start w:val="1"/>
+      <w:numFmt w:val="decimal"/>
+      <w:lvlText w:val="%4."/>
+      <w:lvlJc w:val="left"/>
+      <w:pPr>
+        <w:ind w:left="2880" w:hanging="360"/>
+      </w:pPr>
+    </w:lvl>
+    <w:lvl w:ilvl="4" w:tplc="04160019" w:tentative="1">
+      <w:start w:val="1"/>
+      <w:numFmt w:val="lowerLetter"/>
+      <w:lvlText w:val="%5."/>
+      <w:lvlJc w:val="left"/>
+      <w:pPr>
+        <w:ind w:left="3600" w:hanging="360"/>
+      </w:pPr>
+    </w:lvl>
+    <w:lvl w:ilvl="5" w:tplc="0416001B" w:tentative="1">
+      <w:start w:val="1"/>
+      <w:numFmt w:val="lowerRoman"/>
+      <w:lvlText w:val="%6."/>
+      <w:lvlJc w:val="right"/>
+      <w:pPr>
+        <w:ind w:left="4320" w:hanging="180"/>
+      </w:pPr>
+    </w:lvl>
+    <w:lvl w:ilvl="6" w:tplc="0416000F" w:tentative="1">
+      <w:start w:val="1"/>
+      <w:numFmt w:val="decimal"/>
+      <w:lvlText w:val="%7."/>
+      <w:lvlJc w:val="left"/>
+      <w:pPr>
+        <w:ind w:left="5040" w:hanging="360"/>
+      </w:pPr>
+    </w:lvl>
+    <w:lvl w:ilvl="7" w:tplc="04160019" w:tentative="1">
+      <w:start w:val="1"/>
+      <w:numFmt w:val="lowerLetter"/>
+      <w:lvlText w:val="%8."/>
+      <w:lvlJc w:val="left"/>
+      <w:pPr>
+        <w:ind w:left="5760" w:hanging="360"/>
+      </w:pPr>
+    </w:lvl>
+    <w:lvl w:ilvl="8" w:tplc="0416001B" w:tentative="1">
+      <w:start w:val="1"/>
+      <w:numFmt w:val="lowerRoman"/>
+      <w:lvlText w:val="%9."/>
+      <w:lvlJc w:val="right"/>
+      <w:pPr>
+        <w:ind w:left="6480" w:hanging="180"/>
+      </w:pPr>
+    </w:lvl>
+  </w:abstractNum>
+  <w:abstractNum w:abstractNumId="1" w15:restartNumberingAfterBreak="0">
     <w:nsid w:val="2B4243CD"/>
     <w:multiLevelType w:val="multilevel"/>
     <w:tmpl w:val="C7A48442"/>
@@ -10112,7 +11613,7 @@
       </w:rPr>
     </w:lvl>
   </w:abstractNum>
-  <w:abstractNum w:abstractNumId="1" w15:restartNumberingAfterBreak="0">
+  <w:abstractNum w:abstractNumId="2" w15:restartNumberingAfterBreak="0">
     <w:nsid w:val="3DAF2653"/>
     <w:multiLevelType w:val="multilevel"/>
     <w:tmpl w:val="6786E3E6"/>
@@ -10230,13 +11731,13 @@
       </w:rPr>
     </w:lvl>
   </w:abstractNum>
-  <w:abstractNum w:abstractNumId="2" w15:restartNumberingAfterBreak="0">
+  <w:abstractNum w:abstractNumId="3" w15:restartNumberingAfterBreak="0">
     <w:nsid w:val="588F4037"/>
     <w:multiLevelType w:val="multilevel"/>
     <w:tmpl w:val="6786E3E6"/>
     <w:numStyleLink w:val="EstiloTCC"/>
   </w:abstractNum>
-  <w:abstractNum w:abstractNumId="3" w15:restartNumberingAfterBreak="0">
+  <w:abstractNum w:abstractNumId="4" w15:restartNumberingAfterBreak="0">
     <w:nsid w:val="7241749F"/>
     <w:multiLevelType w:val="hybridMultilevel"/>
     <w:tmpl w:val="A9024052"/>
@@ -10349,7 +11850,7 @@
       </w:rPr>
     </w:lvl>
   </w:abstractNum>
-  <w:abstractNum w:abstractNumId="4" w15:restartNumberingAfterBreak="0">
+  <w:abstractNum w:abstractNumId="5" w15:restartNumberingAfterBreak="0">
     <w:nsid w:val="77831F5A"/>
     <w:multiLevelType w:val="hybridMultilevel"/>
     <w:tmpl w:val="E4D08888"/>
@@ -10463,16 +11964,16 @@
     </w:lvl>
   </w:abstractNum>
   <w:num w:numId="1">
-    <w:abstractNumId w:val="0"/>
+    <w:abstractNumId w:val="1"/>
   </w:num>
   <w:num w:numId="2">
-    <w:abstractNumId w:val="1"/>
+    <w:abstractNumId w:val="2"/>
   </w:num>
   <w:num w:numId="3">
-    <w:abstractNumId w:val="2"/>
+    <w:abstractNumId w:val="3"/>
   </w:num>
   <w:num w:numId="4">
-    <w:abstractNumId w:val="2"/>
+    <w:abstractNumId w:val="3"/>
     <w:lvlOverride w:ilvl="0">
       <w:startOverride w:val="1"/>
     </w:lvlOverride>
@@ -10502,7 +12003,7 @@
     </w:lvlOverride>
   </w:num>
   <w:num w:numId="5">
-    <w:abstractNumId w:val="2"/>
+    <w:abstractNumId w:val="3"/>
     <w:lvlOverride w:ilvl="0">
       <w:startOverride w:val="1"/>
     </w:lvlOverride>
@@ -10532,10 +12033,13 @@
     </w:lvlOverride>
   </w:num>
   <w:num w:numId="6">
+    <w:abstractNumId w:val="5"/>
+  </w:num>
+  <w:num w:numId="7">
     <w:abstractNumId w:val="4"/>
   </w:num>
-  <w:num w:numId="7">
-    <w:abstractNumId w:val="3"/>
+  <w:num w:numId="8">
+    <w:abstractNumId w:val="0"/>
   </w:num>
   <w:numIdMacAtCleanup w:val="7"/>
 </w:numbering>
@@ -11010,6 +12514,7 @@
   <w:style w:type="character" w:default="1" w:styleId="Fontepargpadro">
     <w:name w:val="Default Paragraph Font"/>
     <w:uiPriority w:val="1"/>
+    <w:semiHidden/>
     <w:unhideWhenUsed/>
   </w:style>
   <w:style w:type="table" w:default="1" w:styleId="Tabelanormal">
@@ -11716,6 +13221,36 @@
       <w:color w:val="808080"/>
     </w:rPr>
   </w:style>
+  <w:style w:type="paragraph" w:customStyle="1" w:styleId="Equao">
+    <w:name w:val="Equação"/>
+    <w:basedOn w:val="Normal"/>
+    <w:link w:val="EquaoChar"/>
+    <w:qFormat/>
+    <w:rsid w:val="0082702A"/>
+    <w:pPr>
+      <w:widowControl w:val="0"/>
+      <w:autoSpaceDE w:val="0"/>
+      <w:autoSpaceDN w:val="0"/>
+      <w:adjustRightInd w:val="0"/>
+      <w:spacing w:after="200"/>
+      <w:ind w:firstLine="0"/>
+    </w:pPr>
+    <w:rPr>
+      <w:i/>
+    </w:rPr>
+  </w:style>
+  <w:style w:type="character" w:customStyle="1" w:styleId="EquaoChar">
+    <w:name w:val="Equação Char"/>
+    <w:basedOn w:val="Fontepargpadro"/>
+    <w:link w:val="Equao"/>
+    <w:rsid w:val="0082702A"/>
+    <w:rPr>
+      <w:rFonts w:ascii="Arial" w:hAnsi="Arial"/>
+      <w:i/>
+      <w:sz w:val="24"/>
+      <w:szCs w:val="24"/>
+    </w:rPr>
+  </w:style>
 </w:styles>
 </file>
 
@@ -12079,7 +13614,7 @@
 </file>
 
 <file path=customXml/itemProps1.xml><?xml version="1.0" encoding="utf-8"?>
-<ds:datastoreItem xmlns:ds="http://schemas.openxmlformats.org/officeDocument/2006/customXml" ds:itemID="{33B43A58-0C58-4E40-8F1D-9B395044548A}">
+<ds:datastoreItem xmlns:ds="http://schemas.openxmlformats.org/officeDocument/2006/customXml" ds:itemID="{0A61DE27-1EF6-4611-9EC2-F31E41F46A8C}">
   <ds:schemaRefs>
     <ds:schemaRef ds:uri="http://schemas.openxmlformats.org/officeDocument/2006/bibliography"/>
   </ds:schemaRefs>

</xml_diff>

<commit_message>
Merge alterações introdução e métodos
</commit_message>
<xml_diff>
--- a/TCC.docx
+++ b/TCC.docx
@@ -4826,6 +4826,72 @@
     </w:p>
     <w:p>
       <w:pPr>
+        <w:rPr>
+          <w:rFonts w:cs="Arial"/>
+        </w:rPr>
+      </w:pPr>
+      <w:bookmarkStart w:id="7" w:name="_Toc39488437"/>
+      <w:bookmarkStart w:id="8" w:name="_Toc39488621"/>
+      <w:bookmarkStart w:id="9" w:name="_Toc46733505"/>
+      <w:bookmarkStart w:id="10" w:name="_Toc56573004"/>
+      <w:r>
+        <w:rPr>
+          <w:rFonts w:cs="Arial"/>
+        </w:rPr>
+        <w:t>Estruturas de corpo cilíndrico com tampo elipsoidal, como vasos de pressão e tanques, são comumente empregados no armazenamento de fluídos na indústria mecânica. Na fabricação estas passam por processos de laminação, conformação e soldagem, que podem gerar defeitos e induzir tensões na estrutura. Durante operação, frequentemente são submetidas a ciclos térmicos e mecânicos, propiciando que os defeitos gerados na fabricação cresçam. A falha desses equipamentos ocorre em geral por trincas e vazamentos, e pode acarretar consequências catastróficas, pelo fato dessas estruturas frequentemente armazenarem fluídos a alta temperatura e pressão. Para evitar que tais acidentes ocorram são empregados testes hidrostáticos, para certificar uma pressão de trabalho segura. Para ser qualificada, a estrutura deve resistir a uma pressão maior que a pressão de trabalho.</w:t>
+      </w:r>
+    </w:p>
+    <w:p>
+      <w:pPr>
+        <w:rPr>
+          <w:rFonts w:cs="Arial"/>
+        </w:rPr>
+      </w:pPr>
+      <w:r>
+        <w:rPr>
+          <w:rFonts w:cs="Arial"/>
+        </w:rPr>
+        <w:t>Através da técnica de E</w:t>
+      </w:r>
+      <w:r>
+        <w:rPr>
+          <w:rFonts w:cs="Arial"/>
+        </w:rPr>
+        <w:t xml:space="preserve">A é </w:t>
+      </w:r>
+      <w:r>
+        <w:rPr>
+          <w:rFonts w:cs="Arial"/>
+        </w:rPr>
+        <w:t>possível</w:t>
+      </w:r>
+      <w:r>
+        <w:rPr>
+          <w:rFonts w:cs="Arial"/>
+        </w:rPr>
+        <w:t xml:space="preserve"> monitor</w:t>
+      </w:r>
+      <w:r>
+        <w:rPr>
+          <w:rFonts w:cs="Arial"/>
+        </w:rPr>
+        <w:t xml:space="preserve"> os ensaios hidrostáticos, podendo-se identificar o crescimento de trincas na estrutura e vazamento de pequena dimensão. É possível também monitorar vasos de pressão e tanques durante operação, identificando zonas críticas em tempo real, tornando a manutenção preventiva do equipamento mais eficiente</w:t>
+      </w:r>
+      <w:r>
+        <w:rPr>
+          <w:rFonts w:cs="Arial"/>
+        </w:rPr>
+        <w:t>.</w:t>
+      </w:r>
+      <w:r>
+        <w:rPr>
+          <w:rFonts w:cs="Arial"/>
+        </w:rPr>
+        <w:t xml:space="preserve"> </w:t>
+      </w:r>
+    </w:p>
+    <w:p>
+      <w:pPr>
         <w:autoSpaceDE w:val="0"/>
         <w:autoSpaceDN w:val="0"/>
         <w:adjustRightInd w:val="0"/>
@@ -4836,147 +4902,77 @@
       <w:r>
         <w:rPr>
           <w:rFonts w:cs="Arial"/>
-          <w:highlight w:val="yellow"/>
-        </w:rPr>
-        <w:t xml:space="preserve">Emissão Acústica </w:t>
-      </w:r>
-      <w:r>
-        <w:rPr>
-          <w:rFonts w:cs="Arial"/>
-          <w:highlight w:val="yellow"/>
-        </w:rPr>
-        <w:t xml:space="preserve">(EA) </w:t>
-      </w:r>
-      <w:r>
-        <w:rPr>
-          <w:rFonts w:cs="Arial"/>
-          <w:highlight w:val="yellow"/>
-        </w:rPr>
-        <w:t>é uma técnica de ensaio não destrutivo</w:t>
-      </w:r>
-      <w:r>
-        <w:rPr>
-          <w:rFonts w:cs="Arial"/>
-          <w:highlight w:val="yellow"/>
-        </w:rPr>
-        <w:t xml:space="preserve"> (END)</w:t>
-      </w:r>
-      <w:r>
-        <w:rPr>
-          <w:rFonts w:cs="Arial"/>
-          <w:highlight w:val="yellow"/>
+        </w:rPr>
+        <w:t xml:space="preserve">Algumas das maiores vantagens da EA sobre as demais técnicas de ensaios não destrutivos é sua capacidade em monitorar uma estrutura de maneira global e não intrusiva, apontando a localização de regiões na estrutura que apresentam anomalias. Portanto, custos são reduzidos </w:t>
+      </w:r>
+      <w:r>
+        <w:rPr>
+          <w:rFonts w:cs="Arial"/>
+        </w:rPr>
+        <w:t xml:space="preserve">pelo fato </w:t>
+      </w:r>
+      <w:proofErr w:type="gramStart"/>
+      <w:r>
+        <w:rPr>
+          <w:rFonts w:cs="Arial"/>
+        </w:rPr>
+        <w:t>d</w:t>
+      </w:r>
+      <w:r>
+        <w:rPr>
+          <w:rFonts w:cs="Arial"/>
+        </w:rPr>
+        <w:t>o</w:t>
+      </w:r>
+      <w:proofErr w:type="gramEnd"/>
+      <w:r>
+        <w:rPr>
+          <w:rFonts w:cs="Arial"/>
+        </w:rPr>
+        <w:t xml:space="preserve"> ensaio interfer</w:t>
+      </w:r>
+      <w:r>
+        <w:rPr>
+          <w:rFonts w:cs="Arial"/>
+        </w:rPr>
+        <w:t>ir</w:t>
+      </w:r>
+      <w:r>
+        <w:rPr>
+          <w:rFonts w:cs="Arial"/>
+        </w:rPr>
+        <w:t xml:space="preserve"> pouco na operação do equipamento e te</w:t>
+      </w:r>
+      <w:r>
+        <w:rPr>
+          <w:rFonts w:cs="Arial"/>
+        </w:rPr>
+        <w:t>r</w:t>
+      </w:r>
+      <w:r>
+        <w:rPr>
+          <w:rFonts w:cs="Arial"/>
+        </w:rPr>
+        <w:t xml:space="preserve"> curta duração, e o reparo necessário devido aos eventuais defeitos encontrados </w:t>
+      </w:r>
+      <w:r>
+        <w:rPr>
+          <w:rFonts w:cs="Arial"/>
+        </w:rPr>
+        <w:t>ser</w:t>
+      </w:r>
+      <w:r>
+        <w:rPr>
+          <w:rFonts w:cs="Arial"/>
+        </w:rPr>
+        <w:t xml:space="preserve"> restringido a uma área limitada indicada nos resultados. Além disso, há economia relacionada a não necessidade de escavar de tubulações enterradas ou remover revestimentos quando na aplicação da técnica.</w:t>
+      </w:r>
+      <w:r>
+        <w:rPr>
+          <w:rFonts w:cs="Arial"/>
         </w:rPr>
         <w:t xml:space="preserve"> </w:t>
       </w:r>
-      <w:r>
-        <w:rPr>
-          <w:rFonts w:cs="Arial"/>
-          <w:highlight w:val="yellow"/>
-        </w:rPr>
-        <w:t>baseada na dec</w:t>
-      </w:r>
-      <w:r>
-        <w:rPr>
-          <w:rFonts w:cs="Arial"/>
-        </w:rPr>
-        <w:t>. Algumas das maiores vantagens da EA sobre as demais técnicas de ensaios não destrutivos é sua capacidade em monitorar uma estrutura de maneira global e não in</w:t>
-      </w:r>
-      <w:r>
-        <w:rPr>
-          <w:rFonts w:cs="Arial"/>
-        </w:rPr>
-        <w:t>trusiva</w:t>
-      </w:r>
-      <w:r>
-        <w:rPr>
-          <w:rFonts w:cs="Arial"/>
-        </w:rPr>
-        <w:t xml:space="preserve">, apontando a localização de regiões na estrutura que apresentam anomalias. Portanto, custos são reduzidos </w:t>
-      </w:r>
-      <w:r>
-        <w:rPr>
-          <w:rFonts w:cs="Arial"/>
-        </w:rPr>
-        <w:t>pois</w:t>
-      </w:r>
-      <w:r>
-        <w:rPr>
-          <w:rFonts w:cs="Arial"/>
-        </w:rPr>
-        <w:t xml:space="preserve"> o ensaio interfer</w:t>
-      </w:r>
-      <w:r>
-        <w:rPr>
-          <w:rFonts w:cs="Arial"/>
-        </w:rPr>
-        <w:t>e</w:t>
-      </w:r>
-      <w:r>
-        <w:rPr>
-          <w:rFonts w:cs="Arial"/>
-        </w:rPr>
-        <w:t xml:space="preserve"> pouco na operação do equipamento</w:t>
-      </w:r>
-      <w:r>
-        <w:rPr>
-          <w:rFonts w:cs="Arial"/>
-        </w:rPr>
-        <w:t xml:space="preserve"> e tem curta duração,</w:t>
-      </w:r>
-      <w:r>
-        <w:rPr>
-          <w:rFonts w:cs="Arial"/>
-        </w:rPr>
-        <w:t xml:space="preserve"> e</w:t>
-      </w:r>
-      <w:r>
-        <w:rPr>
-          <w:rFonts w:cs="Arial"/>
-        </w:rPr>
-        <w:t xml:space="preserve"> </w:t>
-      </w:r>
-      <w:r>
-        <w:rPr>
-          <w:rFonts w:cs="Arial"/>
-        </w:rPr>
-        <w:t xml:space="preserve">o reparo necessário devido aos eventuais defeitos encontrados é restringido a uma área limitada indicada </w:t>
-      </w:r>
-      <w:r>
-        <w:rPr>
-          <w:rFonts w:cs="Arial"/>
-        </w:rPr>
-        <w:t>nos resultados. A</w:t>
-      </w:r>
-      <w:r>
-        <w:rPr>
-          <w:rFonts w:cs="Arial"/>
-        </w:rPr>
-        <w:t>lém d</w:t>
-      </w:r>
-      <w:r>
-        <w:rPr>
-          <w:rFonts w:cs="Arial"/>
-        </w:rPr>
-        <w:t>isso,</w:t>
-      </w:r>
-      <w:r>
-        <w:rPr>
-          <w:rFonts w:cs="Arial"/>
-        </w:rPr>
-        <w:t xml:space="preserve"> h</w:t>
-      </w:r>
-      <w:r>
-        <w:rPr>
-          <w:rFonts w:cs="Arial"/>
-        </w:rPr>
-        <w:t>á</w:t>
-      </w:r>
-      <w:r>
-        <w:rPr>
-          <w:rFonts w:cs="Arial"/>
-        </w:rPr>
-        <w:t xml:space="preserve"> economia relacionada a não necessidade de escavar de tubulações enterradas ou remover revestimentos quando na aplicação da técnica. </w:t>
-      </w:r>
     </w:p>
     <w:p>
       <w:r>
@@ -4987,73 +4983,6 @@
       </w:r>
       <w:r>
         <w:t xml:space="preserve"> é feita partindo-se do pressuposto que a onda se propaga em frentes de onda esféricas, atingindo os sensores com diferentes tempos de chegada. A partir do tempo que o sinal demorou para chegar em diferentes sensores e da posição de cada um desses é possível por triangulação calcular a posição da fonte causadora do sinal. </w:t>
-      </w:r>
-    </w:p>
-    <w:p>
-      <w:pPr>
-        <w:rPr>
-          <w:rFonts w:cs="Arial"/>
-        </w:rPr>
-      </w:pPr>
-      <w:r>
-        <w:rPr>
-          <w:rFonts w:cs="Arial"/>
-        </w:rPr>
-        <w:t>Uma aplicação usual de EA é o monitoramento, contínuo ou durante testes hidrostáticos, em vasos de pressão</w:t>
-      </w:r>
-      <w:r>
-        <w:rPr>
-          <w:rFonts w:cs="Arial"/>
-        </w:rPr>
-        <w:t>, que</w:t>
-      </w:r>
-      <w:r>
-        <w:rPr>
-          <w:rFonts w:cs="Arial"/>
-        </w:rPr>
-        <w:t xml:space="preserve"> t</w:t>
-      </w:r>
-      <w:r>
-        <w:rPr>
-          <w:rFonts w:cs="Arial"/>
-        </w:rPr>
-        <w:t>ê</w:t>
-      </w:r>
-      <w:r>
-        <w:rPr>
-          <w:rFonts w:cs="Arial"/>
-        </w:rPr>
-        <w:t xml:space="preserve">m como principais </w:t>
-      </w:r>
-      <w:r>
-        <w:rPr>
-          <w:rFonts w:cs="Arial"/>
-        </w:rPr>
-        <w:t xml:space="preserve">causas de </w:t>
-      </w:r>
-      <w:r>
-        <w:rPr>
-          <w:rFonts w:cs="Arial"/>
-        </w:rPr>
-        <w:t>falhas trincas e vazamentos, defeitos</w:t>
-      </w:r>
-      <w:r>
-        <w:rPr>
-          <w:rFonts w:cs="Arial"/>
-        </w:rPr>
-        <w:t xml:space="preserve"> os quais são</w:t>
-      </w:r>
-      <w:r>
-        <w:rPr>
-          <w:rFonts w:cs="Arial"/>
-        </w:rPr>
-        <w:t xml:space="preserve"> detectáveis pela técnica. O tempo e custo de ações corretivas, como reparos por soldagem, é minimizado pela aplicação de ensaios de EA, já que a área na qual são empregados ensaios subsequentes, como ultrassom, e o próprio reparo da estrutura, se restringe àquela na qual foram localizadas fontes de EA, tornando a técnica muito atrativa para esta aplicação.</w:t>
-      </w:r>
-      <w:r>
-        <w:rPr>
-          <w:rFonts w:cs="Arial"/>
-        </w:rPr>
-        <w:t xml:space="preserve"> </w:t>
       </w:r>
     </w:p>
     <w:p>
@@ -5069,31 +4998,26 @@
         <w:rPr>
           <w:rFonts w:cs="Arial"/>
         </w:rPr>
-        <w:t xml:space="preserve">Entretanto, devido à complexidade geométrica de elementos cilíndricos com tampos elipsoidais, como os vasos de pressão, as técnicas atuais de localização aplicadas em sistemas comerciais empregam modelagens simplificadas dessas estruturas, geralmente planificando a estrutura. Logo, é calculada a posição da fonte a partir de um caminho </w:t>
-      </w:r>
-      <w:r>
-        <w:rPr>
-          <w:rFonts w:cs="Arial"/>
-        </w:rPr>
-        <w:t xml:space="preserve">percorrido pela onda </w:t>
-      </w:r>
-      <w:r>
-        <w:rPr>
-          <w:rFonts w:cs="Arial"/>
-        </w:rPr>
-        <w:t xml:space="preserve">aproximado, gerando resultados </w:t>
-      </w:r>
-      <w:r>
-        <w:rPr>
-          <w:rFonts w:cs="Arial"/>
-        </w:rPr>
-        <w:t xml:space="preserve">imprecisos </w:t>
-      </w:r>
-      <w:r>
-        <w:rPr>
-          <w:rFonts w:cs="Arial"/>
-        </w:rPr>
-        <w:t>principalmente na região dos tampos, que é muito deformada na planificação.</w:t>
+        <w:t xml:space="preserve">Entretanto, devido à complexidade geométrica de elementos cilíndricos com tampos elipsoidais, como os vasos de pressão, as técnicas atuais de localização aplicadas em sistemas comerciais empregam modelagens simplificadas dessas </w:t>
+      </w:r>
+      <w:r>
+        <w:rPr>
+          <w:rFonts w:cs="Arial"/>
+        </w:rPr>
+        <w:lastRenderedPageBreak/>
+        <w:t>estruturas, geralmente planificand</w:t>
+      </w:r>
+      <w:r>
+        <w:rPr>
+          <w:rFonts w:cs="Arial"/>
+        </w:rPr>
+        <w:t>o-a</w:t>
+      </w:r>
+      <w:r>
+        <w:rPr>
+          <w:rFonts w:cs="Arial"/>
+        </w:rPr>
+        <w:t>. Logo, é calculada a posição da fonte a partir de um caminho percorrido pela onda aproximado, gerando resultados imprecisos principalmente na região dos tampos, que é muito deformada na planificação.</w:t>
       </w:r>
     </w:p>
     <w:p>
@@ -5111,44 +5035,19 @@
         <w:rPr>
           <w:rFonts w:cs="Arial"/>
         </w:rPr>
-        <w:t xml:space="preserve">O objetivo desse trabalho é determinar a trajetória das ondas sonoras por corpos cilíndricos com tampos </w:t>
-      </w:r>
-      <w:r>
-        <w:rPr>
-          <w:rFonts w:cs="Arial"/>
-        </w:rPr>
-        <w:t>elipsoidais</w:t>
-      </w:r>
-      <w:r>
-        <w:rPr>
-          <w:rFonts w:cs="Arial"/>
-        </w:rPr>
-        <w:t xml:space="preserve"> através do cálculo da distância entre dois pontos pela aplicação de</w:t>
-      </w:r>
-      <w:r>
-        <w:rPr>
-          <w:rFonts w:cs="Arial"/>
-        </w:rPr>
-        <w:t xml:space="preserve"> um método aqui denominado de Método do Seccionamento, que será comparada à distância real entre pontos em um elipsoide de revolução, a</w:t>
-      </w:r>
-      <w:r>
-        <w:rPr>
-          <w:rFonts w:cs="Arial"/>
-        </w:rPr>
-        <w:t xml:space="preserve"> </w:t>
-      </w:r>
-      <w:r>
-        <w:rPr>
-          <w:rFonts w:cs="Arial"/>
-        </w:rPr>
-        <w:lastRenderedPageBreak/>
-        <w:t xml:space="preserve">geodésica. A partir destas distâncias procura-se obter resultados mais </w:t>
-      </w:r>
-      <w:r>
-        <w:rPr>
-          <w:rFonts w:cs="Arial"/>
-        </w:rPr>
-        <w:t xml:space="preserve">acurados </w:t>
+        <w:t>O objetivo desse trabalho é determinar a trajetória das ondas sonoras por corpos cilíndricos com tampos elipsoidais através do cálculo da distância entre dois pontos pela aplicação de</w:t>
+      </w:r>
+      <w:r>
+        <w:rPr>
+          <w:rFonts w:cs="Arial"/>
+        </w:rPr>
+        <w:t xml:space="preserve"> um método aqui denominado de Método do Seccionamento, que será comparada à distância menor entre pontos em um elipsoide de revolução, a</w:t>
+      </w:r>
+      <w:r>
+        <w:rPr>
+          <w:rFonts w:cs="Arial"/>
+        </w:rPr>
+        <w:t xml:space="preserve"> geodésica. A partir destas distâncias procura-se obter resultados mais acurados </w:t>
       </w:r>
       <w:r>
         <w:rPr>
@@ -5160,13 +5059,7 @@
         <w:rPr>
           <w:rFonts w:cs="Arial"/>
         </w:rPr>
-        <w:t>para a loc</w:t>
-      </w:r>
-      <w:r>
-        <w:rPr>
-          <w:rFonts w:cs="Arial"/>
-        </w:rPr>
-        <w:t>alização de defeitos através da técnica de EA</w:t>
+        <w:t>para a localização de defeitos através da técnica de EA</w:t>
       </w:r>
       <w:r>
         <w:rPr>
@@ -5180,10 +5073,6 @@
         </w:rPr>
         <w:t>.</w:t>
       </w:r>
-      <w:bookmarkStart w:id="7" w:name="_Toc39488437"/>
-      <w:bookmarkStart w:id="8" w:name="_Toc39488621"/>
-      <w:bookmarkStart w:id="9" w:name="_Toc46733505"/>
-      <w:bookmarkStart w:id="10" w:name="_Toc56573004"/>
     </w:p>
     <w:p>
       <w:pPr>
@@ -5208,6 +5097,294 @@
       </w:pPr>
       <w:bookmarkStart w:id="12" w:name="_Toc517908509"/>
       <w:r>
+        <w:t>Vasos de pressão</w:t>
+      </w:r>
+    </w:p>
+    <w:p>
+      <w:pPr>
+        <w:ind w:firstLine="708"/>
+      </w:pPr>
+      <w:r>
+        <w:t>Vasos de pressão são</w:t>
+      </w:r>
+      <w:r>
+        <w:t xml:space="preserve"> </w:t>
+      </w:r>
+      <w:r>
+        <w:t xml:space="preserve">reservatórios de </w:t>
+      </w:r>
+      <w:r>
+        <w:t>diferentes</w:t>
+      </w:r>
+      <w:r>
+        <w:t xml:space="preserve"> tipo</w:t>
+      </w:r>
+      <w:r>
+        <w:t>s</w:t>
+      </w:r>
+      <w:r>
+        <w:t xml:space="preserve">, dimensões ou finalidades, não sujeitos à chama, projetados para resistir com segurança a pressões internas diferentes da pressão atmosférica ou </w:t>
+      </w:r>
+      <w:r>
+        <w:t>a</w:t>
+      </w:r>
+      <w:r>
+        <w:t xml:space="preserve"> pressão externa</w:t>
+      </w:r>
+      <w:r>
+        <w:t>. A norma NR-13 que estabelece procedimentos para o acompanhamento da vida útil de um equipamento submetido a pressão, define no anexo III, parágrafo 1.a vasos de pressão:</w:t>
+      </w:r>
+    </w:p>
+    <w:p>
+      <w:pPr>
+        <w:ind w:firstLine="0"/>
+      </w:pPr>
+    </w:p>
+    <w:p>
+      <w:pPr>
+        <w:ind w:firstLine="0"/>
+      </w:pPr>
+      <w:r>
+        <w:t xml:space="preserve">“Um vaso de pressão é qualquer vaso em cuja construção ou utilização encontra-se o fator P.V &gt; 8. Onde P é a maior pressão (manométrica) de operação medida em </w:t>
+      </w:r>
+      <w:proofErr w:type="spellStart"/>
+      <w:r>
+        <w:t>Kpa</w:t>
+      </w:r>
+      <w:proofErr w:type="spellEnd"/>
+      <w:r>
+        <w:t xml:space="preserve"> e V é o volume interno do vaso medido em m</w:t>
+      </w:r>
+      <w:r>
+        <w:rPr>
+          <w:vertAlign w:val="superscript"/>
+        </w:rPr>
+        <w:t>3</w:t>
+      </w:r>
+      <w:proofErr w:type="gramStart"/>
+      <w:r>
+        <w:t>” .</w:t>
+      </w:r>
+      <w:proofErr w:type="gramEnd"/>
+    </w:p>
+    <w:p>
+      <w:pPr>
+        <w:ind w:firstLine="0"/>
+      </w:pPr>
+    </w:p>
+    <w:p>
+      <w:pPr>
+        <w:ind w:firstLine="0"/>
+      </w:pPr>
+      <w:r>
+        <w:tab/>
+        <w:t>Os vasos de pressão são fabricados a partir de chapas laminadas, que são calandradas para confecção do corpo cilíndrico (Fig. AAA) e conformadas para confecção do tampo (</w:t>
+      </w:r>
+      <w:proofErr w:type="spellStart"/>
+      <w:r>
+        <w:t>Fig</w:t>
+      </w:r>
+      <w:proofErr w:type="spellEnd"/>
+      <w:r>
+        <w:t xml:space="preserve"> AAA). Aços ao carbono são frequentemente empregados na fabricação dessas estruturas devido as suas características de boa </w:t>
+      </w:r>
+      <w:proofErr w:type="spellStart"/>
+      <w:r>
+        <w:t>conformabilidade</w:t>
+      </w:r>
+      <w:proofErr w:type="spellEnd"/>
+      <w:r>
+        <w:t>, boa soldabilidade, custo do material, condição de serviço, natureza e grau dos esforços aplicados, disponibilidade e segurança.</w:t>
+      </w:r>
+    </w:p>
+    <w:p>
+      <w:pPr>
+        <w:pStyle w:val="Fig"/>
+      </w:pPr>
+      <w:r>
+        <w:rPr>
+          <w:noProof/>
+        </w:rPr>
+        <w:drawing>
+          <wp:inline distT="0" distB="0" distL="0" distR="0" wp14:anchorId="3B92958B" wp14:editId="017FD243">
+            <wp:extent cx="3819525" cy="2714625"/>
+            <wp:effectExtent l="0" t="0" r="9525" b="9525"/>
+            <wp:docPr id="34" name="Imagem 34"/>
+            <wp:cNvGraphicFramePr>
+              <a:graphicFrameLocks xmlns:a="http://schemas.openxmlformats.org/drawingml/2006/main" noChangeAspect="1"/>
+            </wp:cNvGraphicFramePr>
+            <a:graphic xmlns:a="http://schemas.openxmlformats.org/drawingml/2006/main">
+              <a:graphicData uri="http://schemas.openxmlformats.org/drawingml/2006/picture">
+                <pic:pic xmlns:pic="http://schemas.openxmlformats.org/drawingml/2006/picture">
+                  <pic:nvPicPr>
+                    <pic:cNvPr id="1" name=""/>
+                    <pic:cNvPicPr/>
+                  </pic:nvPicPr>
+                  <pic:blipFill rotWithShape="1">
+                    <a:blip r:embed="rId20"/>
+                    <a:srcRect b="6250"/>
+                    <a:stretch/>
+                  </pic:blipFill>
+                  <pic:spPr bwMode="auto">
+                    <a:xfrm>
+                      <a:off x="0" y="0"/>
+                      <a:ext cx="3819525" cy="2714625"/>
+                    </a:xfrm>
+                    <a:prstGeom prst="rect">
+                      <a:avLst/>
+                    </a:prstGeom>
+                    <a:ln>
+                      <a:noFill/>
+                    </a:ln>
+                    <a:extLst>
+                      <a:ext uri="{53640926-AAD7-44D8-BBD7-CCE9431645EC}">
+                        <a14:shadowObscured xmlns:a14="http://schemas.microsoft.com/office/drawing/2010/main"/>
+                      </a:ext>
+                    </a:extLst>
+                  </pic:spPr>
+                </pic:pic>
+              </a:graphicData>
+            </a:graphic>
+          </wp:inline>
+        </w:drawing>
+      </w:r>
+    </w:p>
+    <w:p>
+      <w:pPr>
+        <w:pStyle w:val="Legenda"/>
+      </w:pPr>
+      <w:r>
+        <w:t xml:space="preserve">Figura </w:t>
+      </w:r>
+      <w:fldSimple w:instr=" SEQ Figura \* ARABIC ">
+        <w:r>
+          <w:rPr>
+            <w:noProof/>
+          </w:rPr>
+          <w:t>1</w:t>
+        </w:r>
+      </w:fldSimple>
+      <w:r>
+        <w:t xml:space="preserve"> - Processo de </w:t>
+      </w:r>
+      <w:proofErr w:type="spellStart"/>
+      <w:r>
+        <w:t>calandramento</w:t>
+      </w:r>
+      <w:proofErr w:type="spellEnd"/>
+      <w:r>
+        <w:t xml:space="preserve"> para confecção do corpo cilíndrico</w:t>
+      </w:r>
+    </w:p>
+    <w:p>
+      <w:pPr>
+        <w:pStyle w:val="Legenda"/>
+      </w:pPr>
+      <w:r>
+        <w:t xml:space="preserve">Fonte: KNM </w:t>
+      </w:r>
+      <w:proofErr w:type="spellStart"/>
+      <w:r>
+        <w:t>Group</w:t>
+      </w:r>
+      <w:proofErr w:type="spellEnd"/>
+      <w:r>
+        <w:t xml:space="preserve"> Brasil, 2012</w:t>
+      </w:r>
+    </w:p>
+    <w:p>
+      <w:pPr>
+        <w:pStyle w:val="Fig"/>
+      </w:pPr>
+      <w:r>
+        <w:rPr>
+          <w:noProof/>
+        </w:rPr>
+        <w:lastRenderedPageBreak/>
+        <w:drawing>
+          <wp:inline distT="0" distB="0" distL="0" distR="0" wp14:anchorId="1FB202DF" wp14:editId="0B24F723">
+            <wp:extent cx="4381500" cy="3228975"/>
+            <wp:effectExtent l="0" t="0" r="0" b="9525"/>
+            <wp:docPr id="9" name="Imagem 9"/>
+            <wp:cNvGraphicFramePr>
+              <a:graphicFrameLocks xmlns:a="http://schemas.openxmlformats.org/drawingml/2006/main" noChangeAspect="1"/>
+            </wp:cNvGraphicFramePr>
+            <a:graphic xmlns:a="http://schemas.openxmlformats.org/drawingml/2006/main">
+              <a:graphicData uri="http://schemas.openxmlformats.org/drawingml/2006/picture">
+                <pic:pic xmlns:pic="http://schemas.openxmlformats.org/drawingml/2006/picture">
+                  <pic:nvPicPr>
+                    <pic:cNvPr id="1" name=""/>
+                    <pic:cNvPicPr/>
+                  </pic:nvPicPr>
+                  <pic:blipFill rotWithShape="1">
+                    <a:blip r:embed="rId21"/>
+                    <a:srcRect b="4775"/>
+                    <a:stretch/>
+                  </pic:blipFill>
+                  <pic:spPr bwMode="auto">
+                    <a:xfrm>
+                      <a:off x="0" y="0"/>
+                      <a:ext cx="4381500" cy="3228975"/>
+                    </a:xfrm>
+                    <a:prstGeom prst="rect">
+                      <a:avLst/>
+                    </a:prstGeom>
+                    <a:ln>
+                      <a:noFill/>
+                    </a:ln>
+                    <a:extLst>
+                      <a:ext uri="{53640926-AAD7-44D8-BBD7-CCE9431645EC}">
+                        <a14:shadowObscured xmlns:a14="http://schemas.microsoft.com/office/drawing/2010/main"/>
+                      </a:ext>
+                    </a:extLst>
+                  </pic:spPr>
+                </pic:pic>
+              </a:graphicData>
+            </a:graphic>
+          </wp:inline>
+        </w:drawing>
+      </w:r>
+    </w:p>
+    <w:p>
+      <w:pPr>
+        <w:pStyle w:val="Legenda"/>
+      </w:pPr>
+      <w:r>
+        <w:t xml:space="preserve">Figura </w:t>
+      </w:r>
+      <w:fldSimple w:instr=" SEQ Figura \* ARABIC ">
+        <w:r>
+          <w:rPr>
+            <w:noProof/>
+          </w:rPr>
+          <w:t>2</w:t>
+        </w:r>
+      </w:fldSimple>
+      <w:r>
+        <w:t xml:space="preserve"> - Processo de conformação para fabricação de tampo elipsoidal</w:t>
+      </w:r>
+    </w:p>
+    <w:p>
+      <w:pPr>
+        <w:pStyle w:val="Legenda"/>
+      </w:pPr>
+      <w:r>
+        <w:t xml:space="preserve">Fonte: </w:t>
+      </w:r>
+      <w:proofErr w:type="spellStart"/>
+      <w:r>
+        <w:t>Gianturco</w:t>
+      </w:r>
+      <w:proofErr w:type="spellEnd"/>
+      <w:r>
+        <w:t>, 2012</w:t>
+      </w:r>
+    </w:p>
+    <w:p>
+      <w:pPr>
+        <w:pStyle w:val="Ttulo2"/>
+      </w:pPr>
+      <w:r>
         <w:t>Emissão acústica</w:t>
       </w:r>
       <w:bookmarkEnd w:id="12"/>
@@ -5250,7 +5427,12 @@
         <w:t>que</w:t>
       </w:r>
       <w:r>
-        <w:t xml:space="preserve"> ocorre de maneira generalizada quando há sobrecarga na estrutura, ou localizada, na ponta de uma trinca em processo de propagação, por exemplo. Também existem as chamadas </w:t>
+        <w:t xml:space="preserve"> ocorre de maneira generalizada quando há sobrecarga na estrutura, ou localizada, na ponta de uma trinca em processo de propagação, por exemplo. Tam</w:t>
+      </w:r>
+      <w:bookmarkStart w:id="13" w:name="_GoBack"/>
+      <w:bookmarkEnd w:id="13"/>
+      <w:r>
+        <w:t xml:space="preserve">bém existem as chamadas </w:t>
       </w:r>
       <w:proofErr w:type="spellStart"/>
       <w:r>
@@ -5265,11 +5447,11 @@
       <w:pPr>
         <w:pStyle w:val="Ttulo3"/>
       </w:pPr>
-      <w:bookmarkStart w:id="13" w:name="_Toc517908510"/>
+      <w:bookmarkStart w:id="14" w:name="_Toc517908510"/>
       <w:r>
         <w:t>A origem da técnica</w:t>
       </w:r>
-      <w:bookmarkEnd w:id="13"/>
+      <w:bookmarkEnd w:id="14"/>
     </w:p>
     <w:p>
       <w:r>
@@ -5308,6 +5490,7 @@
     </w:p>
     <w:p>
       <w:r>
+        <w:lastRenderedPageBreak/>
         <w:t xml:space="preserve">O começo da era moderna da técnica de EA teve início com um dos trabalhos mais importante até hoje, o trabalho de PhD de Joseph Kaiser, intitulado </w:t>
       </w:r>
       <w:r>
@@ -5450,19 +5633,15 @@
           <w:numId w:val="4"/>
         </w:numPr>
       </w:pPr>
-      <w:bookmarkStart w:id="14" w:name="_Toc517908511"/>
+      <w:bookmarkStart w:id="15" w:name="_Toc517908511"/>
       <w:r>
         <w:t>Equipamentos</w:t>
       </w:r>
-      <w:bookmarkEnd w:id="14"/>
-    </w:p>
-    <w:p>
-      <w:r>
-        <w:t xml:space="preserve">O uso moderno de EA não se limita as fontes audíveis, sensores piezelétricos são usados para captar ondes mecânicas no material, isso torna possível a detecção de ondas com frequências muito mais elevadas e amplitude menores que o ouvido </w:t>
-      </w:r>
-      <w:r>
-        <w:lastRenderedPageBreak/>
-        <w:t xml:space="preserve">humano seria </w:t>
+      <w:bookmarkEnd w:id="15"/>
+    </w:p>
+    <w:p>
+      <w:r>
+        <w:t xml:space="preserve">O uso moderno de EA não se limita as fontes audíveis, sensores piezelétricos são usados para captar ondes mecânicas no material, isso torna possível a detecção de ondas com frequências muito mais elevadas e amplitude menores que o ouvido humano seria </w:t>
       </w:r>
       <w:r>
         <w:t>capaz</w:t>
@@ -5536,7 +5715,7 @@
                     </pic:cNvPicPr>
                   </pic:nvPicPr>
                   <pic:blipFill>
-                    <a:blip r:embed="rId20">
+                    <a:blip r:embed="rId22">
                       <a:extLst>
                         <a:ext uri="{28A0092B-C50C-407E-A947-70E740481C1C}">
                           <a14:useLocalDpi xmlns:a14="http://schemas.microsoft.com/office/drawing/2010/main" val="0"/>
@@ -5572,37 +5751,24 @@
       <w:pPr>
         <w:pStyle w:val="Legendafigura"/>
       </w:pPr>
-      <w:bookmarkStart w:id="15" w:name="_Ref517818495"/>
-      <w:bookmarkStart w:id="16" w:name="_Toc517908517"/>
+      <w:bookmarkStart w:id="16" w:name="_Ref517818495"/>
+      <w:bookmarkStart w:id="17" w:name="_Toc517908517"/>
       <w:r>
         <w:t xml:space="preserve">Figura </w:t>
       </w:r>
-      <w:r>
-        <w:fldChar w:fldCharType="begin"/>
-      </w:r>
-      <w:r>
-        <w:instrText xml:space="preserve"> SEQ Figura \* ARABIC </w:instrText>
-      </w:r>
-      <w:r>
-        <w:fldChar w:fldCharType="separate"/>
-      </w:r>
-      <w:r>
-        <w:rPr>
-          <w:noProof/>
-        </w:rPr>
-        <w:t>1</w:t>
-      </w:r>
-      <w:r>
-        <w:rPr>
-          <w:noProof/>
-        </w:rPr>
-        <w:fldChar w:fldCharType="end"/>
-      </w:r>
-      <w:bookmarkEnd w:id="15"/>
+      <w:fldSimple w:instr=" SEQ Figura \* ARABIC ">
+        <w:r>
+          <w:rPr>
+            <w:noProof/>
+          </w:rPr>
+          <w:t>3</w:t>
+        </w:r>
+      </w:fldSimple>
+      <w:bookmarkEnd w:id="16"/>
       <w:r>
         <w:t xml:space="preserve"> - Elementos de um sensor de EA</w:t>
       </w:r>
-      <w:bookmarkEnd w:id="16"/>
+      <w:bookmarkEnd w:id="17"/>
     </w:p>
     <w:p>
       <w:pPr>
@@ -5631,7 +5797,11 @@
     </w:p>
     <w:p>
       <w:r>
-        <w:t>O sinal de EA, ao passar para sensor, faz com que o cristal piezelétrico se deforme, então este produz uma diferença de potencial proporcional à esta deformação, este sinal elétrico é então amplificado e transmitido através de cabos, geralmente coaxiais.</w:t>
+        <w:t xml:space="preserve">O sinal de EA, ao passar para sensor, faz com que o cristal piezelétrico se deforme, então este produz uma diferença de potencial proporcional à esta </w:t>
+      </w:r>
+      <w:r>
+        <w:lastRenderedPageBreak/>
+        <w:t>deformação, este sinal elétrico é então amplificado e transmitido através de cabos, geralmente coaxiais.</w:t>
       </w:r>
     </w:p>
     <w:p>
@@ -5713,7 +5883,7 @@
                     </pic:cNvPicPr>
                   </pic:nvPicPr>
                   <pic:blipFill>
-                    <a:blip r:embed="rId21">
+                    <a:blip r:embed="rId23">
                       <a:extLst>
                         <a:ext uri="{28A0092B-C50C-407E-A947-70E740481C1C}">
                           <a14:useLocalDpi xmlns:a14="http://schemas.microsoft.com/office/drawing/2010/main" val="0"/>
@@ -5749,8 +5919,8 @@
       <w:pPr>
         <w:pStyle w:val="Legenda"/>
       </w:pPr>
-      <w:bookmarkStart w:id="17" w:name="_Ref517818758"/>
-      <w:bookmarkStart w:id="18" w:name="_Toc517908518"/>
+      <w:bookmarkStart w:id="18" w:name="_Ref517818758"/>
+      <w:bookmarkStart w:id="19" w:name="_Toc517908518"/>
       <w:r>
         <w:rPr>
           <w:highlight w:val="yellow"/>
@@ -5780,7 +5950,7 @@
           <w:noProof/>
           <w:highlight w:val="yellow"/>
         </w:rPr>
-        <w:t>2</w:t>
+        <w:t>4</w:t>
       </w:r>
       <w:r>
         <w:rPr>
@@ -5789,14 +5959,14 @@
         </w:rPr>
         <w:fldChar w:fldCharType="end"/>
       </w:r>
-      <w:bookmarkEnd w:id="17"/>
+      <w:bookmarkEnd w:id="18"/>
       <w:r>
         <w:rPr>
           <w:highlight w:val="yellow"/>
         </w:rPr>
         <w:t xml:space="preserve"> - Fluxograma do sinal de EA</w:t>
       </w:r>
-      <w:bookmarkEnd w:id="18"/>
+      <w:bookmarkEnd w:id="19"/>
     </w:p>
     <w:p>
       <w:r>
@@ -5817,11 +5987,7 @@
         <w:t xml:space="preserve"> Digital Converter</w:t>
       </w:r>
       <w:r>
-        <w:t xml:space="preserve"> – ADC). Este sinal, agora digitalizado, deve ser processado para que se retire as </w:t>
-      </w:r>
-      <w:r>
-        <w:lastRenderedPageBreak/>
-        <w:t xml:space="preserve">informações pertinentes, este processamento pode ser feito por um processador convencional, um </w:t>
+        <w:t xml:space="preserve"> – ADC). Este sinal, agora digitalizado, deve ser processado para que se retire as informações pertinentes, este processamento pode ser feito por um processador convencional, um </w:t>
       </w:r>
       <w:r>
         <w:t>circuito dedicado ou, mais frequentemente</w:t>
@@ -5915,11 +6081,11 @@
           <w:numId w:val="5"/>
         </w:numPr>
       </w:pPr>
-      <w:bookmarkStart w:id="19" w:name="_Toc517908512"/>
+      <w:bookmarkStart w:id="20" w:name="_Toc517908512"/>
       <w:r>
         <w:t>processamento do sinal de EA</w:t>
       </w:r>
-      <w:bookmarkEnd w:id="19"/>
+      <w:bookmarkEnd w:id="20"/>
     </w:p>
     <w:p>
       <w:r>
@@ -5941,7 +6107,11 @@
         <w:t xml:space="preserve">hits </w:t>
       </w:r>
       <w:r>
-        <w:t xml:space="preserve">são trechos do sinal de algum sensor que em algum momento ultrapassaram algum valor pré-determinado, denominado limiar de detecção. A duração desses </w:t>
+        <w:t xml:space="preserve">são trechos do sinal de algum sensor que em algum momento </w:t>
+      </w:r>
+      <w:r>
+        <w:lastRenderedPageBreak/>
+        <w:t xml:space="preserve">ultrapassaram algum valor pré-determinado, denominado limiar de detecção. A duração desses </w:t>
       </w:r>
       <w:r>
         <w:rPr>
@@ -6011,7 +6181,7 @@
                     </pic:cNvPicPr>
                   </pic:nvPicPr>
                   <pic:blipFill>
-                    <a:blip r:embed="rId21">
+                    <a:blip r:embed="rId23">
                       <a:extLst>
                         <a:ext uri="{28A0092B-C50C-407E-A947-70E740481C1C}">
                           <a14:useLocalDpi xmlns:a14="http://schemas.microsoft.com/office/drawing/2010/main" val="0"/>
@@ -6047,8 +6217,8 @@
       <w:pPr>
         <w:pStyle w:val="Legenda"/>
       </w:pPr>
-      <w:bookmarkStart w:id="20" w:name="_Ref517820052"/>
-      <w:bookmarkStart w:id="21" w:name="_Toc517908519"/>
+      <w:bookmarkStart w:id="21" w:name="_Ref517820052"/>
+      <w:bookmarkStart w:id="22" w:name="_Toc517908519"/>
       <w:r>
         <w:rPr>
           <w:highlight w:val="yellow"/>
@@ -6078,7 +6248,7 @@
           <w:noProof/>
           <w:highlight w:val="yellow"/>
         </w:rPr>
-        <w:t>3</w:t>
+        <w:t>5</w:t>
       </w:r>
       <w:r>
         <w:rPr>
@@ -6086,14 +6256,14 @@
         </w:rPr>
         <w:fldChar w:fldCharType="end"/>
       </w:r>
-      <w:bookmarkEnd w:id="20"/>
+      <w:bookmarkEnd w:id="21"/>
       <w:r>
         <w:rPr>
           <w:highlight w:val="yellow"/>
         </w:rPr>
         <w:t xml:space="preserve"> – Tempos de um sinal de EA</w:t>
       </w:r>
-      <w:bookmarkEnd w:id="21"/>
+      <w:bookmarkEnd w:id="22"/>
     </w:p>
     <w:p>
       <w:r>
@@ -6126,7 +6296,6 @@
         <w:rPr>
           <w:noProof/>
         </w:rPr>
-        <w:lastRenderedPageBreak/>
         <w:drawing>
           <wp:inline distT="0" distB="0" distL="0" distR="0">
             <wp:extent cx="704850" cy="400050"/>
@@ -6145,7 +6314,7 @@
                     </pic:cNvPicPr>
                   </pic:nvPicPr>
                   <pic:blipFill>
-                    <a:blip r:embed="rId21">
+                    <a:blip r:embed="rId23">
                       <a:extLst>
                         <a:ext uri="{28A0092B-C50C-407E-A947-70E740481C1C}">
                           <a14:useLocalDpi xmlns:a14="http://schemas.microsoft.com/office/drawing/2010/main" val="0"/>
@@ -6181,7 +6350,7 @@
       <w:pPr>
         <w:pStyle w:val="Legenda"/>
       </w:pPr>
-      <w:bookmarkStart w:id="22" w:name="_Toc517908520"/>
+      <w:bookmarkStart w:id="23" w:name="_Toc517908520"/>
       <w:r>
         <w:rPr>
           <w:highlight w:val="yellow"/>
@@ -6211,7 +6380,7 @@
           <w:noProof/>
           <w:highlight w:val="yellow"/>
         </w:rPr>
-        <w:t>4</w:t>
+        <w:t>6</w:t>
       </w:r>
       <w:r>
         <w:rPr>
@@ -6225,7 +6394,7 @@
         </w:rPr>
         <w:t xml:space="preserve"> – Alguma imagem relacionada aos parâmetros de um hit</w:t>
       </w:r>
-      <w:bookmarkEnd w:id="22"/>
+      <w:bookmarkEnd w:id="23"/>
     </w:p>
     <w:p/>
     <w:p>
@@ -6304,7 +6473,7 @@
                     </pic:cNvPicPr>
                   </pic:nvPicPr>
                   <pic:blipFill>
-                    <a:blip r:embed="rId21">
+                    <a:blip r:embed="rId23">
                       <a:extLst>
                         <a:ext uri="{28A0092B-C50C-407E-A947-70E740481C1C}">
                           <a14:useLocalDpi xmlns:a14="http://schemas.microsoft.com/office/drawing/2010/main" val="0"/>
@@ -6340,8 +6509,8 @@
       <w:pPr>
         <w:pStyle w:val="Legenda"/>
       </w:pPr>
-      <w:bookmarkStart w:id="23" w:name="_Ref517820526"/>
-      <w:bookmarkStart w:id="24" w:name="_Toc517908521"/>
+      <w:bookmarkStart w:id="24" w:name="_Ref517820526"/>
+      <w:bookmarkStart w:id="25" w:name="_Toc517908521"/>
       <w:r>
         <w:rPr>
           <w:highlight w:val="yellow"/>
@@ -6371,7 +6540,7 @@
           <w:noProof/>
           <w:highlight w:val="yellow"/>
         </w:rPr>
-        <w:t>5</w:t>
+        <w:t>7</w:t>
       </w:r>
       <w:r>
         <w:rPr>
@@ -6379,7 +6548,7 @@
         </w:rPr>
         <w:fldChar w:fldCharType="end"/>
       </w:r>
-      <w:bookmarkEnd w:id="23"/>
+      <w:bookmarkEnd w:id="24"/>
       <w:r>
         <w:rPr>
           <w:highlight w:val="yellow"/>
@@ -6392,17 +6561,17 @@
         </w:rPr>
         <w:t xml:space="preserve"> com vários hits</w:t>
       </w:r>
-      <w:bookmarkEnd w:id="24"/>
+      <w:bookmarkEnd w:id="25"/>
     </w:p>
     <w:p>
       <w:pPr>
         <w:pStyle w:val="Ttulo2"/>
       </w:pPr>
-      <w:bookmarkStart w:id="25" w:name="_Toc517908513"/>
+      <w:bookmarkStart w:id="26" w:name="_Toc517908513"/>
       <w:r>
         <w:t>Localização</w:t>
       </w:r>
-      <w:bookmarkEnd w:id="25"/>
+      <w:bookmarkEnd w:id="26"/>
     </w:p>
     <w:p>
       <w:r>
@@ -6492,7 +6661,14 @@
         <w:rPr>
           <w:rFonts w:cs="Arial"/>
         </w:rPr>
-        <w:t xml:space="preserve"> os diferentes sensores arranjados na estrutura. Uma interpretação geométrica do cálculo da localização planar são as hipérboles, que são definidas como curvas na quais é constante a diferença das distâncias de cada um dos seus pontos a dois pontos fixos ou focos. Logo, sobre uma hipérbole cujos focos são dois sensores i e j o valor da diferença entre os tempos de chegada, ti e </w:t>
+        <w:t xml:space="preserve"> os diferentes sensores arranjados na estrutura. Uma interpretação geométrica do cálculo da localização planar são as hipérboles, que são definidas como curvas na quais é constante a diferença das distâncias de cada um </w:t>
+      </w:r>
+      <w:r>
+        <w:rPr>
+          <w:rFonts w:cs="Arial"/>
+        </w:rPr>
+        <w:lastRenderedPageBreak/>
+        <w:t xml:space="preserve">dos seus pontos a dois pontos fixos ou focos. Logo, sobre uma hipérbole cujos focos são dois sensores i e j o valor da diferença entre os tempos de chegada, ti e </w:t>
       </w:r>
       <w:proofErr w:type="spellStart"/>
       <w:r>
@@ -6572,7 +6748,6 @@
           <w:rFonts w:cs="Arial"/>
           <w:noProof/>
         </w:rPr>
-        <w:lastRenderedPageBreak/>
         <w:drawing>
           <wp:inline distT="0" distB="0" distL="0" distR="0">
             <wp:extent cx="3505200" cy="2752725"/>
@@ -6591,7 +6766,7 @@
                     </pic:cNvPicPr>
                   </pic:nvPicPr>
                   <pic:blipFill>
-                    <a:blip r:embed="rId22">
+                    <a:blip r:embed="rId24">
                       <a:extLst>
                         <a:ext uri="{28A0092B-C50C-407E-A947-70E740481C1C}">
                           <a14:useLocalDpi xmlns:a14="http://schemas.microsoft.com/office/drawing/2010/main" val="0"/>
@@ -6630,37 +6805,24 @@
           <w:rFonts w:cs="Arial"/>
         </w:rPr>
       </w:pPr>
-      <w:bookmarkStart w:id="26" w:name="_Ref517906628"/>
-      <w:bookmarkStart w:id="27" w:name="_Toc517908522"/>
+      <w:bookmarkStart w:id="27" w:name="_Ref517906628"/>
+      <w:bookmarkStart w:id="28" w:name="_Toc517908522"/>
       <w:r>
         <w:t xml:space="preserve">Figura </w:t>
       </w:r>
-      <w:r>
-        <w:fldChar w:fldCharType="begin"/>
-      </w:r>
-      <w:r>
-        <w:instrText xml:space="preserve"> SEQ Figura \* ARABIC </w:instrText>
-      </w:r>
-      <w:r>
-        <w:fldChar w:fldCharType="separate"/>
-      </w:r>
-      <w:r>
-        <w:rPr>
-          <w:noProof/>
-        </w:rPr>
-        <w:t>6</w:t>
-      </w:r>
-      <w:r>
-        <w:rPr>
-          <w:noProof/>
-        </w:rPr>
-        <w:fldChar w:fldCharType="end"/>
-      </w:r>
-      <w:bookmarkEnd w:id="26"/>
+      <w:fldSimple w:instr=" SEQ Figura \* ARABIC ">
+        <w:r>
+          <w:rPr>
+            <w:noProof/>
+          </w:rPr>
+          <w:t>8</w:t>
+        </w:r>
+      </w:fldSimple>
+      <w:bookmarkEnd w:id="27"/>
       <w:r>
         <w:t xml:space="preserve"> - Localização planar pelo método da hipérbole. T1, T2 e T3 são os tempos de chegada das ondas mecânicas nos sensores correspondentes</w:t>
       </w:r>
-      <w:bookmarkEnd w:id="27"/>
+      <w:bookmarkEnd w:id="28"/>
     </w:p>
     <w:p>
       <w:pPr>
@@ -6767,6 +6929,7 @@
                 <w:rFonts w:cs="Arial"/>
                 <w:noProof/>
               </w:rPr>
+              <w:lastRenderedPageBreak/>
               <w:drawing>
                 <wp:inline distT="0" distB="0" distL="0" distR="0">
                   <wp:extent cx="4086225" cy="4133850"/>
@@ -6785,7 +6948,7 @@
                           </pic:cNvPicPr>
                         </pic:nvPicPr>
                         <pic:blipFill>
-                          <a:blip r:embed="rId23">
+                          <a:blip r:embed="rId25">
                             <a:extLst>
                               <a:ext uri="{28A0092B-C50C-407E-A947-70E740481C1C}">
                                 <a14:useLocalDpi xmlns:a14="http://schemas.microsoft.com/office/drawing/2010/main" val="0"/>
@@ -6865,7 +7028,7 @@
                           </pic:cNvPicPr>
                         </pic:nvPicPr>
                         <pic:blipFill>
-                          <a:blip r:embed="rId24">
+                          <a:blip r:embed="rId26">
                             <a:extLst>
                               <a:ext uri="{28A0092B-C50C-407E-A947-70E740481C1C}">
                                 <a14:useLocalDpi xmlns:a14="http://schemas.microsoft.com/office/drawing/2010/main" val="0"/>
@@ -6907,37 +7070,24 @@
           <w:rFonts w:cs="Arial"/>
         </w:rPr>
       </w:pPr>
-      <w:bookmarkStart w:id="28" w:name="_Ref517906772"/>
-      <w:bookmarkStart w:id="29" w:name="_Toc517908523"/>
+      <w:bookmarkStart w:id="29" w:name="_Ref517906772"/>
+      <w:bookmarkStart w:id="30" w:name="_Toc517908523"/>
       <w:r>
         <w:t xml:space="preserve">Figura </w:t>
       </w:r>
-      <w:r>
-        <w:fldChar w:fldCharType="begin"/>
-      </w:r>
-      <w:r>
-        <w:instrText xml:space="preserve"> SEQ Figura \* ARABIC </w:instrText>
-      </w:r>
-      <w:r>
-        <w:fldChar w:fldCharType="separate"/>
-      </w:r>
-      <w:r>
-        <w:rPr>
-          <w:noProof/>
-        </w:rPr>
-        <w:t>7</w:t>
-      </w:r>
-      <w:r>
-        <w:rPr>
-          <w:noProof/>
-        </w:rPr>
-        <w:fldChar w:fldCharType="end"/>
-      </w:r>
-      <w:bookmarkEnd w:id="28"/>
+      <w:fldSimple w:instr=" SEQ Figura \* ARABIC ">
+        <w:r>
+          <w:rPr>
+            <w:noProof/>
+          </w:rPr>
+          <w:t>9</w:t>
+        </w:r>
+      </w:fldSimple>
+      <w:bookmarkEnd w:id="29"/>
       <w:r>
         <w:t xml:space="preserve"> - Localização planar com dois sensores</w:t>
       </w:r>
-      <w:bookmarkEnd w:id="29"/>
+      <w:bookmarkEnd w:id="30"/>
     </w:p>
     <w:p>
       <w:pPr>
@@ -6967,7 +7117,6 @@
         <w:rPr>
           <w:rFonts w:cs="Arial"/>
         </w:rPr>
-        <w:lastRenderedPageBreak/>
         <w:t>A resolução simultânea das equações, ou seja, a intersecção entre duas hipérboles resulta na posição da fonte de EA.</w:t>
       </w:r>
     </w:p>
@@ -7279,51 +7428,25 @@
             <w:r>
               <w:t>(</w:t>
             </w:r>
-            <w:r>
-              <w:fldChar w:fldCharType="begin"/>
-            </w:r>
-            <w:r>
-              <w:instrText xml:space="preserve"> STYLEREF 1 \s </w:instrText>
-            </w:r>
-            <w:r>
-              <w:fldChar w:fldCharType="separate"/>
-            </w:r>
-            <w:r>
-              <w:rPr>
-                <w:noProof/>
-              </w:rPr>
-              <w:t>2</w:t>
-            </w:r>
-            <w:r>
-              <w:rPr>
-                <w:noProof/>
-              </w:rPr>
-              <w:fldChar w:fldCharType="end"/>
-            </w:r>
+            <w:fldSimple w:instr=" STYLEREF 1 \s ">
+              <w:r>
+                <w:rPr>
+                  <w:noProof/>
+                </w:rPr>
+                <w:t>2</w:t>
+              </w:r>
+            </w:fldSimple>
             <w:r>
               <w:t>.</w:t>
             </w:r>
-            <w:r>
-              <w:fldChar w:fldCharType="begin"/>
-            </w:r>
-            <w:r>
-              <w:instrText xml:space="preserve"> SEQ Equação \* ARABIC \s 1 </w:instrText>
-            </w:r>
-            <w:r>
-              <w:fldChar w:fldCharType="separate"/>
-            </w:r>
-            <w:r>
-              <w:rPr>
-                <w:noProof/>
-              </w:rPr>
-              <w:t>1</w:t>
-            </w:r>
-            <w:r>
-              <w:rPr>
-                <w:noProof/>
-              </w:rPr>
-              <w:fldChar w:fldCharType="end"/>
-            </w:r>
+            <w:fldSimple w:instr=" SEQ Equação \* ARABIC \s 1 ">
+              <w:r>
+                <w:rPr>
+                  <w:noProof/>
+                </w:rPr>
+                <w:t>1</w:t>
+              </w:r>
+            </w:fldSimple>
             <w:r>
               <w:t>)</w:t>
             </w:r>
@@ -7675,51 +7798,25 @@
             <w:r>
               <w:t>(</w:t>
             </w:r>
-            <w:r>
-              <w:fldChar w:fldCharType="begin"/>
-            </w:r>
-            <w:r>
-              <w:instrText xml:space="preserve"> STYLEREF 1 \s </w:instrText>
-            </w:r>
-            <w:r>
-              <w:fldChar w:fldCharType="separate"/>
-            </w:r>
-            <w:r>
-              <w:rPr>
-                <w:noProof/>
-              </w:rPr>
-              <w:t>2</w:t>
-            </w:r>
-            <w:r>
-              <w:rPr>
-                <w:noProof/>
-              </w:rPr>
-              <w:fldChar w:fldCharType="end"/>
-            </w:r>
+            <w:fldSimple w:instr=" STYLEREF 1 \s ">
+              <w:r>
+                <w:rPr>
+                  <w:noProof/>
+                </w:rPr>
+                <w:t>2</w:t>
+              </w:r>
+            </w:fldSimple>
             <w:r>
               <w:t>.</w:t>
             </w:r>
-            <w:r>
-              <w:fldChar w:fldCharType="begin"/>
-            </w:r>
-            <w:r>
-              <w:instrText xml:space="preserve"> SEQ Equação \* ARABIC \s 1 </w:instrText>
-            </w:r>
-            <w:r>
-              <w:fldChar w:fldCharType="separate"/>
-            </w:r>
-            <w:r>
-              <w:rPr>
-                <w:noProof/>
-              </w:rPr>
-              <w:t>2</w:t>
-            </w:r>
-            <w:r>
-              <w:rPr>
-                <w:noProof/>
-              </w:rPr>
-              <w:fldChar w:fldCharType="end"/>
-            </w:r>
+            <w:fldSimple w:instr=" SEQ Equação \* ARABIC \s 1 ">
+              <w:r>
+                <w:rPr>
+                  <w:noProof/>
+                </w:rPr>
+                <w:t>2</w:t>
+              </w:r>
+            </w:fldSimple>
             <w:r>
               <w:t>)</w:t>
             </w:r>
@@ -7949,51 +8046,25 @@
             <w:r>
               <w:t>(</w:t>
             </w:r>
-            <w:r>
-              <w:fldChar w:fldCharType="begin"/>
-            </w:r>
-            <w:r>
-              <w:instrText xml:space="preserve"> STYLEREF 1 \s </w:instrText>
-            </w:r>
-            <w:r>
-              <w:fldChar w:fldCharType="separate"/>
-            </w:r>
-            <w:r>
-              <w:rPr>
-                <w:noProof/>
-              </w:rPr>
-              <w:t>2</w:t>
-            </w:r>
-            <w:r>
-              <w:rPr>
-                <w:noProof/>
-              </w:rPr>
-              <w:fldChar w:fldCharType="end"/>
-            </w:r>
+            <w:fldSimple w:instr=" STYLEREF 1 \s ">
+              <w:r>
+                <w:rPr>
+                  <w:noProof/>
+                </w:rPr>
+                <w:t>2</w:t>
+              </w:r>
+            </w:fldSimple>
             <w:r>
               <w:t>.</w:t>
             </w:r>
-            <w:r>
-              <w:fldChar w:fldCharType="begin"/>
-            </w:r>
-            <w:r>
-              <w:instrText xml:space="preserve"> SEQ Equação \* ARABIC \s 1 </w:instrText>
-            </w:r>
-            <w:r>
-              <w:fldChar w:fldCharType="separate"/>
-            </w:r>
-            <w:r>
-              <w:rPr>
-                <w:noProof/>
-              </w:rPr>
-              <w:t>3</w:t>
-            </w:r>
-            <w:r>
-              <w:rPr>
-                <w:noProof/>
-              </w:rPr>
-              <w:fldChar w:fldCharType="end"/>
-            </w:r>
+            <w:fldSimple w:instr=" SEQ Equação \* ARABIC \s 1 ">
+              <w:r>
+                <w:rPr>
+                  <w:noProof/>
+                </w:rPr>
+                <w:t>3</w:t>
+              </w:r>
+            </w:fldSimple>
             <w:r>
               <w:t>)</w:t>
             </w:r>
@@ -8245,45 +8316,25 @@
             <w:r>
               <w:t>(</w:t>
             </w:r>
-            <w:r>
-              <w:fldChar w:fldCharType="begin"/>
-            </w:r>
-            <w:r>
-              <w:instrText xml:space="preserve"> STYLEREF 1 \s </w:instrText>
-            </w:r>
-            <w:r>
-              <w:fldChar w:fldCharType="separate"/>
-            </w:r>
-            <w:r>
-              <w:rPr>
-                <w:noProof/>
-              </w:rPr>
-              <w:t>2</w:t>
-            </w:r>
-            <w:r>
-              <w:fldChar w:fldCharType="end"/>
-            </w:r>
+            <w:fldSimple w:instr=" STYLEREF 1 \s ">
+              <w:r>
+                <w:rPr>
+                  <w:noProof/>
+                </w:rPr>
+                <w:t>2</w:t>
+              </w:r>
+            </w:fldSimple>
             <w:r>
               <w:t>.</w:t>
             </w:r>
-            <w:r>
-              <w:fldChar w:fldCharType="begin"/>
-            </w:r>
-            <w:r>
-              <w:instrText xml:space="preserve"> SEQ Equação \* ARABIC \s 1 </w:instrText>
-            </w:r>
-            <w:r>
-              <w:fldChar w:fldCharType="separate"/>
-            </w:r>
-            <w:r>
-              <w:rPr>
-                <w:noProof/>
-              </w:rPr>
-              <w:t>4</w:t>
-            </w:r>
-            <w:r>
-              <w:fldChar w:fldCharType="end"/>
-            </w:r>
+            <w:fldSimple w:instr=" SEQ Equação \* ARABIC \s 1 ">
+              <w:r>
+                <w:rPr>
+                  <w:noProof/>
+                </w:rPr>
+                <w:t>4</w:t>
+              </w:r>
+            </w:fldSimple>
             <w:r>
               <w:t>)</w:t>
             </w:r>
@@ -8340,11 +8391,11 @@
       <w:pPr>
         <w:pStyle w:val="Ttulo2"/>
       </w:pPr>
-      <w:bookmarkStart w:id="30" w:name="_Toc517908514"/>
+      <w:bookmarkStart w:id="31" w:name="_Toc517908514"/>
       <w:r>
         <w:t>Geodésica</w:t>
       </w:r>
-      <w:bookmarkEnd w:id="30"/>
+      <w:bookmarkEnd w:id="31"/>
     </w:p>
     <w:p>
       <w:pPr>
@@ -8405,14 +8456,7 @@
         <w:rPr>
           <w:rFonts w:cs="Arial"/>
         </w:rPr>
-        <w:t xml:space="preserve">As geodésicas são muito aplicadas em elipsoides de revolução, já que tal geometria representa adequadamente o formato da terra. Essa geometria representa </w:t>
-      </w:r>
-      <w:r>
-        <w:rPr>
-          <w:rFonts w:cs="Arial"/>
-        </w:rPr>
-        <w:lastRenderedPageBreak/>
-        <w:t xml:space="preserve">adequadamente também os tampos esféricos e elipsoidais de elementos de corpo cilíndrico, abordados nesse trabalho. </w:t>
+        <w:t xml:space="preserve">As geodésicas são muito aplicadas em elipsoides de revolução, já que tal geometria representa adequadamente o formato da terra. Essa geometria representa adequadamente também os tampos esféricos e elipsoidais de elementos de corpo cilíndrico, abordados nesse trabalho. </w:t>
       </w:r>
     </w:p>
     <w:p>
@@ -9046,7 +9090,7 @@
                     <pic:cNvPicPr/>
                   </pic:nvPicPr>
                   <pic:blipFill>
-                    <a:blip r:embed="rId25"/>
+                    <a:blip r:embed="rId27"/>
                     <a:stretch>
                       <a:fillRect/>
                     </a:stretch>
@@ -9071,7 +9115,7 @@
       <w:pPr>
         <w:pStyle w:val="Legenda"/>
       </w:pPr>
-      <w:bookmarkStart w:id="31" w:name="_Ref524276714"/>
+      <w:bookmarkStart w:id="32" w:name="_Ref524276714"/>
       <w:r>
         <w:t xml:space="preserve">Figura </w:t>
       </w:r>
@@ -9097,7 +9141,7 @@
         <w:rPr>
           <w:noProof/>
         </w:rPr>
-        <w:t>8</w:t>
+        <w:t>10</w:t>
       </w:r>
       <w:r>
         <w:rPr>
@@ -9105,7 +9149,7 @@
         </w:rPr>
         <w:fldChar w:fldCharType="end"/>
       </w:r>
-      <w:bookmarkEnd w:id="31"/>
+      <w:bookmarkEnd w:id="32"/>
       <w:r>
         <w:t xml:space="preserve"> - Identificação das coordenadas x e s</w:t>
       </w:r>
@@ -9174,7 +9218,7 @@
       <w:pPr>
         <w:pStyle w:val="Legenda"/>
       </w:pPr>
-      <w:bookmarkStart w:id="32" w:name="_Ref524279268"/>
+      <w:bookmarkStart w:id="33" w:name="_Ref524279268"/>
     </w:p>
     <w:p>
       <w:pPr>
@@ -9707,7 +9751,7 @@
                     <pic:cNvPicPr/>
                   </pic:nvPicPr>
                   <pic:blipFill>
-                    <a:blip r:embed="rId26"/>
+                    <a:blip r:embed="rId28"/>
                     <a:stretch>
                       <a:fillRect/>
                     </a:stretch>
@@ -9757,7 +9801,7 @@
         <w:rPr>
           <w:noProof/>
         </w:rPr>
-        <w:t>9</w:t>
+        <w:t>11</w:t>
       </w:r>
       <w:r>
         <w:rPr>
@@ -9765,7 +9809,7 @@
         </w:rPr>
         <w:fldChar w:fldCharType="end"/>
       </w:r>
-      <w:bookmarkEnd w:id="32"/>
+      <w:bookmarkEnd w:id="33"/>
       <w:r>
         <w:t xml:space="preserve"> - Vista superior do tampo - coordenadas x</w:t>
       </w:r>
@@ -10024,53 +10068,33 @@
                 <w:rFonts w:cs="Arial"/>
               </w:rPr>
             </w:pPr>
-            <w:bookmarkStart w:id="33" w:name="_Ref526066608"/>
+            <w:bookmarkStart w:id="34" w:name="_Ref526066608"/>
             <w:r>
               <w:t>(</w:t>
             </w:r>
-            <w:r>
-              <w:fldChar w:fldCharType="begin"/>
-            </w:r>
-            <w:r>
-              <w:instrText xml:space="preserve"> STYLEREF 1 \s </w:instrText>
-            </w:r>
-            <w:r>
-              <w:fldChar w:fldCharType="separate"/>
-            </w:r>
-            <w:r>
-              <w:rPr>
-                <w:noProof/>
-              </w:rPr>
-              <w:t>3</w:t>
-            </w:r>
-            <w:r>
-              <w:fldChar w:fldCharType="end"/>
-            </w:r>
+            <w:fldSimple w:instr=" STYLEREF 1 \s ">
+              <w:r>
+                <w:rPr>
+                  <w:noProof/>
+                </w:rPr>
+                <w:t>3</w:t>
+              </w:r>
+            </w:fldSimple>
             <w:r>
               <w:t>.</w:t>
             </w:r>
-            <w:r>
-              <w:fldChar w:fldCharType="begin"/>
-            </w:r>
-            <w:r>
-              <w:instrText xml:space="preserve"> SEQ Equação \* ARABIC \s 1 </w:instrText>
-            </w:r>
-            <w:r>
-              <w:fldChar w:fldCharType="separate"/>
-            </w:r>
-            <w:r>
-              <w:rPr>
-                <w:noProof/>
-              </w:rPr>
-              <w:t>1</w:t>
-            </w:r>
-            <w:r>
-              <w:fldChar w:fldCharType="end"/>
-            </w:r>
+            <w:fldSimple w:instr=" SEQ Equação \* ARABIC \s 1 ">
+              <w:r>
+                <w:rPr>
+                  <w:noProof/>
+                </w:rPr>
+                <w:t>1</w:t>
+              </w:r>
+            </w:fldSimple>
             <w:r>
               <w:t>)</w:t>
             </w:r>
-            <w:bookmarkEnd w:id="33"/>
+            <w:bookmarkEnd w:id="34"/>
           </w:p>
         </w:tc>
       </w:tr>
@@ -10146,7 +10170,7 @@
                     <pic:cNvPicPr/>
                   </pic:nvPicPr>
                   <pic:blipFill>
-                    <a:blip r:embed="rId27"/>
+                    <a:blip r:embed="rId29"/>
                     <a:stretch>
                       <a:fillRect/>
                     </a:stretch>
@@ -10171,7 +10195,7 @@
       <w:pPr>
         <w:pStyle w:val="Legenda"/>
       </w:pPr>
-      <w:bookmarkStart w:id="34" w:name="_Ref524281936"/>
+      <w:bookmarkStart w:id="35" w:name="_Ref524281936"/>
       <w:r>
         <w:t xml:space="preserve">Figura </w:t>
       </w:r>
@@ -10197,7 +10221,7 @@
         <w:rPr>
           <w:noProof/>
         </w:rPr>
-        <w:t>10</w:t>
+        <w:t>12</w:t>
       </w:r>
       <w:r>
         <w:rPr>
@@ -10205,7 +10229,7 @@
         </w:rPr>
         <w:fldChar w:fldCharType="end"/>
       </w:r>
-      <w:bookmarkEnd w:id="34"/>
+      <w:bookmarkEnd w:id="35"/>
       <w:r>
         <w:t xml:space="preserve"> - Secante da elipse</w:t>
       </w:r>
@@ -10243,12 +10267,12 @@
       <w:pPr>
         <w:ind w:firstLine="0"/>
       </w:pPr>
-      <w:bookmarkStart w:id="35" w:name="_Toc39488644"/>
-      <w:bookmarkStart w:id="36" w:name="_Toc46733530"/>
-      <w:bookmarkStart w:id="37" w:name="_Toc56573033"/>
-      <w:bookmarkStart w:id="38" w:name="_Toc39488458"/>
-      <w:bookmarkStart w:id="39" w:name="_Toc39488642"/>
-      <w:bookmarkStart w:id="40" w:name="_Toc46733528"/>
+      <w:bookmarkStart w:id="36" w:name="_Toc39488644"/>
+      <w:bookmarkStart w:id="37" w:name="_Toc46733530"/>
+      <w:bookmarkStart w:id="38" w:name="_Toc56573033"/>
+      <w:bookmarkStart w:id="39" w:name="_Toc39488458"/>
+      <w:bookmarkStart w:id="40" w:name="_Toc39488642"/>
+      <w:bookmarkStart w:id="41" w:name="_Toc46733528"/>
       <w:bookmarkEnd w:id="7"/>
       <w:bookmarkEnd w:id="8"/>
       <w:bookmarkEnd w:id="9"/>
@@ -10449,45 +10473,25 @@
             <w:r>
               <w:t>(</w:t>
             </w:r>
-            <w:r>
-              <w:fldChar w:fldCharType="begin"/>
-            </w:r>
-            <w:r>
-              <w:instrText xml:space="preserve"> STYLEREF 1 \s </w:instrText>
-            </w:r>
-            <w:r>
-              <w:fldChar w:fldCharType="separate"/>
-            </w:r>
-            <w:r>
-              <w:rPr>
-                <w:noProof/>
-              </w:rPr>
-              <w:t>3</w:t>
-            </w:r>
-            <w:r>
-              <w:fldChar w:fldCharType="end"/>
-            </w:r>
+            <w:fldSimple w:instr=" STYLEREF 1 \s ">
+              <w:r>
+                <w:rPr>
+                  <w:noProof/>
+                </w:rPr>
+                <w:t>3</w:t>
+              </w:r>
+            </w:fldSimple>
             <w:r>
               <w:t>.</w:t>
             </w:r>
-            <w:r>
-              <w:fldChar w:fldCharType="begin"/>
-            </w:r>
-            <w:r>
-              <w:instrText xml:space="preserve"> SEQ Equação \* ARABIC \s 1 </w:instrText>
-            </w:r>
-            <w:r>
-              <w:fldChar w:fldCharType="separate"/>
-            </w:r>
-            <w:r>
-              <w:rPr>
-                <w:noProof/>
-              </w:rPr>
-              <w:t>2</w:t>
-            </w:r>
-            <w:r>
-              <w:fldChar w:fldCharType="end"/>
-            </w:r>
+            <w:fldSimple w:instr=" SEQ Equação \* ARABIC \s 1 ">
+              <w:r>
+                <w:rPr>
+                  <w:noProof/>
+                </w:rPr>
+                <w:t>2</w:t>
+              </w:r>
+            </w:fldSimple>
             <w:r>
               <w:t>)</w:t>
             </w:r>
@@ -10709,45 +10713,25 @@
             <w:r>
               <w:t>(</w:t>
             </w:r>
-            <w:r>
-              <w:fldChar w:fldCharType="begin"/>
-            </w:r>
-            <w:r>
-              <w:instrText xml:space="preserve"> STYLEREF 1 \s </w:instrText>
-            </w:r>
-            <w:r>
-              <w:fldChar w:fldCharType="separate"/>
-            </w:r>
-            <w:r>
-              <w:rPr>
-                <w:noProof/>
-              </w:rPr>
-              <w:t>3</w:t>
-            </w:r>
-            <w:r>
-              <w:fldChar w:fldCharType="end"/>
-            </w:r>
+            <w:fldSimple w:instr=" STYLEREF 1 \s ">
+              <w:r>
+                <w:rPr>
+                  <w:noProof/>
+                </w:rPr>
+                <w:t>3</w:t>
+              </w:r>
+            </w:fldSimple>
             <w:r>
               <w:t>.</w:t>
             </w:r>
-            <w:r>
-              <w:fldChar w:fldCharType="begin"/>
-            </w:r>
-            <w:r>
-              <w:instrText xml:space="preserve"> SEQ Equação \* ARABIC \s 1 </w:instrText>
-            </w:r>
-            <w:r>
-              <w:fldChar w:fldCharType="separate"/>
-            </w:r>
-            <w:r>
-              <w:rPr>
-                <w:noProof/>
-              </w:rPr>
-              <w:t>3</w:t>
-            </w:r>
-            <w:r>
-              <w:fldChar w:fldCharType="end"/>
-            </w:r>
+            <w:fldSimple w:instr=" SEQ Equação \* ARABIC \s 1 ">
+              <w:r>
+                <w:rPr>
+                  <w:noProof/>
+                </w:rPr>
+                <w:t>3</w:t>
+              </w:r>
+            </w:fldSimple>
             <w:r>
               <w:t>)</w:t>
             </w:r>
@@ -11138,51 +11122,25 @@
             <w:r>
               <w:t>(</w:t>
             </w:r>
-            <w:r>
-              <w:fldChar w:fldCharType="begin"/>
-            </w:r>
-            <w:r>
-              <w:instrText xml:space="preserve"> STYLEREF 1 \s </w:instrText>
-            </w:r>
-            <w:r>
-              <w:fldChar w:fldCharType="separate"/>
-            </w:r>
-            <w:r>
-              <w:rPr>
-                <w:noProof/>
-              </w:rPr>
-              <w:t>3</w:t>
-            </w:r>
-            <w:r>
-              <w:rPr>
-                <w:noProof/>
-              </w:rPr>
-              <w:fldChar w:fldCharType="end"/>
-            </w:r>
+            <w:fldSimple w:instr=" STYLEREF 1 \s ">
+              <w:r>
+                <w:rPr>
+                  <w:noProof/>
+                </w:rPr>
+                <w:t>3</w:t>
+              </w:r>
+            </w:fldSimple>
             <w:r>
               <w:t>.</w:t>
             </w:r>
-            <w:r>
-              <w:fldChar w:fldCharType="begin"/>
-            </w:r>
-            <w:r>
-              <w:instrText xml:space="preserve"> SEQ Equação \* ARABIC \s 1 </w:instrText>
-            </w:r>
-            <w:r>
-              <w:fldChar w:fldCharType="separate"/>
-            </w:r>
-            <w:r>
-              <w:rPr>
-                <w:noProof/>
-              </w:rPr>
-              <w:t>4</w:t>
-            </w:r>
-            <w:r>
-              <w:rPr>
-                <w:noProof/>
-              </w:rPr>
-              <w:fldChar w:fldCharType="end"/>
-            </w:r>
+            <w:fldSimple w:instr=" SEQ Equação \* ARABIC \s 1 ">
+              <w:r>
+                <w:rPr>
+                  <w:noProof/>
+                </w:rPr>
+                <w:t>4</w:t>
+              </w:r>
+            </w:fldSimple>
             <w:r>
               <w:t>)</w:t>
             </w:r>
@@ -11326,51 +11284,25 @@
             <w:r>
               <w:t>(</w:t>
             </w:r>
-            <w:r>
-              <w:fldChar w:fldCharType="begin"/>
-            </w:r>
-            <w:r>
-              <w:instrText xml:space="preserve"> STYLEREF 1 \s </w:instrText>
-            </w:r>
-            <w:r>
-              <w:fldChar w:fldCharType="separate"/>
-            </w:r>
-            <w:r>
-              <w:rPr>
-                <w:noProof/>
-              </w:rPr>
-              <w:t>3</w:t>
-            </w:r>
-            <w:r>
-              <w:rPr>
-                <w:noProof/>
-              </w:rPr>
-              <w:fldChar w:fldCharType="end"/>
-            </w:r>
+            <w:fldSimple w:instr=" STYLEREF 1 \s ">
+              <w:r>
+                <w:rPr>
+                  <w:noProof/>
+                </w:rPr>
+                <w:t>3</w:t>
+              </w:r>
+            </w:fldSimple>
             <w:r>
               <w:t>.</w:t>
             </w:r>
-            <w:r>
-              <w:fldChar w:fldCharType="begin"/>
-            </w:r>
-            <w:r>
-              <w:instrText xml:space="preserve"> SEQ Equação \* ARABIC \s 1 </w:instrText>
-            </w:r>
-            <w:r>
-              <w:fldChar w:fldCharType="separate"/>
-            </w:r>
-            <w:r>
-              <w:rPr>
-                <w:noProof/>
-              </w:rPr>
-              <w:t>5</w:t>
-            </w:r>
-            <w:r>
-              <w:rPr>
-                <w:noProof/>
-              </w:rPr>
-              <w:fldChar w:fldCharType="end"/>
-            </w:r>
+            <w:fldSimple w:instr=" SEQ Equação \* ARABIC \s 1 ">
+              <w:r>
+                <w:rPr>
+                  <w:noProof/>
+                </w:rPr>
+                <w:t>5</w:t>
+              </w:r>
+            </w:fldSimple>
             <w:r>
               <w:t>)</w:t>
             </w:r>
@@ -11487,51 +11419,25 @@
             <w:r>
               <w:t>(</w:t>
             </w:r>
-            <w:r>
-              <w:fldChar w:fldCharType="begin"/>
-            </w:r>
-            <w:r>
-              <w:instrText xml:space="preserve"> STYLEREF 1 \s </w:instrText>
-            </w:r>
-            <w:r>
-              <w:fldChar w:fldCharType="separate"/>
-            </w:r>
-            <w:r>
-              <w:rPr>
-                <w:noProof/>
-              </w:rPr>
-              <w:t>3</w:t>
-            </w:r>
-            <w:r>
-              <w:rPr>
-                <w:noProof/>
-              </w:rPr>
-              <w:fldChar w:fldCharType="end"/>
-            </w:r>
+            <w:fldSimple w:instr=" STYLEREF 1 \s ">
+              <w:r>
+                <w:rPr>
+                  <w:noProof/>
+                </w:rPr>
+                <w:t>3</w:t>
+              </w:r>
+            </w:fldSimple>
             <w:r>
               <w:t>.</w:t>
             </w:r>
-            <w:r>
-              <w:fldChar w:fldCharType="begin"/>
-            </w:r>
-            <w:r>
-              <w:instrText xml:space="preserve"> SEQ Equação \* ARABIC \s 1 </w:instrText>
-            </w:r>
-            <w:r>
-              <w:fldChar w:fldCharType="separate"/>
-            </w:r>
-            <w:r>
-              <w:rPr>
-                <w:noProof/>
-              </w:rPr>
-              <w:t>6</w:t>
-            </w:r>
-            <w:r>
-              <w:rPr>
-                <w:noProof/>
-              </w:rPr>
-              <w:fldChar w:fldCharType="end"/>
-            </w:r>
+            <w:fldSimple w:instr=" SEQ Equação \* ARABIC \s 1 ">
+              <w:r>
+                <w:rPr>
+                  <w:noProof/>
+                </w:rPr>
+                <w:t>6</w:t>
+              </w:r>
+            </w:fldSimple>
             <w:r>
               <w:t>)</w:t>
             </w:r>
@@ -12194,59 +12100,33 @@
                 <w:rFonts w:cs="Arial"/>
               </w:rPr>
             </w:pPr>
-            <w:bookmarkStart w:id="41" w:name="_Ref526070658"/>
+            <w:bookmarkStart w:id="42" w:name="_Ref526070658"/>
             <w:r>
               <w:t>(</w:t>
             </w:r>
-            <w:r>
-              <w:fldChar w:fldCharType="begin"/>
-            </w:r>
-            <w:r>
-              <w:instrText xml:space="preserve"> STYLEREF 1 \s </w:instrText>
-            </w:r>
-            <w:r>
-              <w:fldChar w:fldCharType="separate"/>
-            </w:r>
-            <w:r>
-              <w:rPr>
-                <w:noProof/>
-              </w:rPr>
-              <w:t>3</w:t>
-            </w:r>
-            <w:r>
-              <w:rPr>
-                <w:noProof/>
-              </w:rPr>
-              <w:fldChar w:fldCharType="end"/>
-            </w:r>
+            <w:fldSimple w:instr=" STYLEREF 1 \s ">
+              <w:r>
+                <w:rPr>
+                  <w:noProof/>
+                </w:rPr>
+                <w:t>3</w:t>
+              </w:r>
+            </w:fldSimple>
             <w:r>
               <w:t>.</w:t>
             </w:r>
-            <w:r>
-              <w:fldChar w:fldCharType="begin"/>
-            </w:r>
-            <w:r>
-              <w:instrText xml:space="preserve"> SEQ Equação \* ARABIC \s 1 </w:instrText>
-            </w:r>
-            <w:r>
-              <w:fldChar w:fldCharType="separate"/>
-            </w:r>
-            <w:r>
-              <w:rPr>
-                <w:noProof/>
-              </w:rPr>
-              <w:t>6</w:t>
-            </w:r>
-            <w:r>
-              <w:rPr>
-                <w:noProof/>
-              </w:rPr>
-              <w:fldChar w:fldCharType="end"/>
-            </w:r>
+            <w:fldSimple w:instr=" SEQ Equação \* ARABIC \s 1 ">
+              <w:r>
+                <w:rPr>
+                  <w:noProof/>
+                </w:rPr>
+                <w:t>6</w:t>
+              </w:r>
+            </w:fldSimple>
             <w:r>
               <w:t>)</w:t>
             </w:r>
-            <w:bookmarkEnd w:id="41"/>
+            <w:bookmarkEnd w:id="42"/>
           </w:p>
         </w:tc>
       </w:tr>
@@ -12833,7 +12713,7 @@
                     <pic:cNvPicPr/>
                   </pic:nvPicPr>
                   <pic:blipFill>
-                    <a:blip r:embed="rId28"/>
+                    <a:blip r:embed="rId30"/>
                     <a:stretch>
                       <a:fillRect/>
                     </a:stretch>
@@ -12861,24 +12741,14 @@
       <w:r>
         <w:t xml:space="preserve">Figura </w:t>
       </w:r>
-      <w:r>
-        <w:fldChar w:fldCharType="begin"/>
-      </w:r>
-      <w:r>
-        <w:instrText xml:space="preserve"> SEQ Figura \* ARABIC </w:instrText>
-      </w:r>
-      <w:r>
-        <w:fldChar w:fldCharType="separate"/>
-      </w:r>
-      <w:r>
-        <w:rPr>
-          <w:noProof/>
-        </w:rPr>
-        <w:t>11</w:t>
-      </w:r>
-      <w:r>
-        <w:fldChar w:fldCharType="end"/>
-      </w:r>
+      <w:fldSimple w:instr=" SEQ Figura \* ARABIC ">
+        <w:r>
+          <w:rPr>
+            <w:noProof/>
+          </w:rPr>
+          <w:t>13</w:t>
+        </w:r>
+      </w:fldSimple>
       <w:r>
         <w:t xml:space="preserve"> - Vista superior do plano de seccionamento</w:t>
       </w:r>
@@ -12994,51 +12864,25 @@
             <w:r>
               <w:t>(</w:t>
             </w:r>
-            <w:r>
-              <w:fldChar w:fldCharType="begin"/>
-            </w:r>
-            <w:r>
-              <w:instrText xml:space="preserve"> STYLEREF 1 \s </w:instrText>
-            </w:r>
-            <w:r>
-              <w:fldChar w:fldCharType="separate"/>
-            </w:r>
-            <w:r>
-              <w:rPr>
-                <w:noProof/>
-              </w:rPr>
-              <w:t>3</w:t>
-            </w:r>
-            <w:r>
-              <w:rPr>
-                <w:noProof/>
-              </w:rPr>
-              <w:fldChar w:fldCharType="end"/>
-            </w:r>
+            <w:fldSimple w:instr=" STYLEREF 1 \s ">
+              <w:r>
+                <w:rPr>
+                  <w:noProof/>
+                </w:rPr>
+                <w:t>3</w:t>
+              </w:r>
+            </w:fldSimple>
             <w:r>
               <w:t>.</w:t>
             </w:r>
-            <w:r>
-              <w:fldChar w:fldCharType="begin"/>
-            </w:r>
-            <w:r>
-              <w:instrText xml:space="preserve"> SEQ Equação \* ARABIC \s 1 </w:instrText>
-            </w:r>
-            <w:r>
-              <w:fldChar w:fldCharType="separate"/>
-            </w:r>
-            <w:r>
-              <w:rPr>
-                <w:noProof/>
-              </w:rPr>
-              <w:t>7</w:t>
-            </w:r>
-            <w:r>
-              <w:rPr>
-                <w:noProof/>
-              </w:rPr>
-              <w:fldChar w:fldCharType="end"/>
-            </w:r>
+            <w:fldSimple w:instr=" SEQ Equação \* ARABIC \s 1 ">
+              <w:r>
+                <w:rPr>
+                  <w:noProof/>
+                </w:rPr>
+                <w:t>7</w:t>
+              </w:r>
+            </w:fldSimple>
             <w:r>
               <w:t>)</w:t>
             </w:r>
@@ -13347,51 +13191,25 @@
             <w:r>
               <w:t>(</w:t>
             </w:r>
-            <w:r>
-              <w:fldChar w:fldCharType="begin"/>
-            </w:r>
-            <w:r>
-              <w:instrText xml:space="preserve"> STYLEREF 1 \s </w:instrText>
-            </w:r>
-            <w:r>
-              <w:fldChar w:fldCharType="separate"/>
-            </w:r>
-            <w:r>
-              <w:rPr>
-                <w:noProof/>
-              </w:rPr>
-              <w:t>3</w:t>
-            </w:r>
-            <w:r>
-              <w:rPr>
-                <w:noProof/>
-              </w:rPr>
-              <w:fldChar w:fldCharType="end"/>
-            </w:r>
+            <w:fldSimple w:instr=" STYLEREF 1 \s ">
+              <w:r>
+                <w:rPr>
+                  <w:noProof/>
+                </w:rPr>
+                <w:t>3</w:t>
+              </w:r>
+            </w:fldSimple>
             <w:r>
               <w:t>.</w:t>
             </w:r>
-            <w:r>
-              <w:fldChar w:fldCharType="begin"/>
-            </w:r>
-            <w:r>
-              <w:instrText xml:space="preserve"> SEQ Equação \* ARABIC \s 1 </w:instrText>
-            </w:r>
-            <w:r>
-              <w:fldChar w:fldCharType="separate"/>
-            </w:r>
-            <w:r>
-              <w:rPr>
-                <w:noProof/>
-              </w:rPr>
-              <w:t>8</w:t>
-            </w:r>
-            <w:r>
-              <w:rPr>
-                <w:noProof/>
-              </w:rPr>
-              <w:fldChar w:fldCharType="end"/>
-            </w:r>
+            <w:fldSimple w:instr=" SEQ Equação \* ARABIC \s 1 ">
+              <w:r>
+                <w:rPr>
+                  <w:noProof/>
+                </w:rPr>
+                <w:t>8</w:t>
+              </w:r>
+            </w:fldSimple>
             <w:r>
               <w:t>)</w:t>
             </w:r>
@@ -13909,51 +13727,25 @@
             <w:r>
               <w:t>(</w:t>
             </w:r>
-            <w:r>
-              <w:fldChar w:fldCharType="begin"/>
-            </w:r>
-            <w:r>
-              <w:instrText xml:space="preserve"> STYLEREF 1 \s </w:instrText>
-            </w:r>
-            <w:r>
-              <w:fldChar w:fldCharType="separate"/>
-            </w:r>
-            <w:r>
-              <w:rPr>
-                <w:noProof/>
-              </w:rPr>
-              <w:t>3</w:t>
-            </w:r>
-            <w:r>
-              <w:rPr>
-                <w:noProof/>
-              </w:rPr>
-              <w:fldChar w:fldCharType="end"/>
-            </w:r>
+            <w:fldSimple w:instr=" STYLEREF 1 \s ">
+              <w:r>
+                <w:rPr>
+                  <w:noProof/>
+                </w:rPr>
+                <w:t>3</w:t>
+              </w:r>
+            </w:fldSimple>
             <w:r>
               <w:t>.</w:t>
             </w:r>
-            <w:r>
-              <w:fldChar w:fldCharType="begin"/>
-            </w:r>
-            <w:r>
-              <w:instrText xml:space="preserve"> SEQ Equação \* ARABIC \s 1 </w:instrText>
-            </w:r>
-            <w:r>
-              <w:fldChar w:fldCharType="separate"/>
-            </w:r>
-            <w:r>
-              <w:rPr>
-                <w:noProof/>
-              </w:rPr>
-              <w:t>9</w:t>
-            </w:r>
-            <w:r>
-              <w:rPr>
-                <w:noProof/>
-              </w:rPr>
-              <w:fldChar w:fldCharType="end"/>
-            </w:r>
+            <w:fldSimple w:instr=" SEQ Equação \* ARABIC \s 1 ">
+              <w:r>
+                <w:rPr>
+                  <w:noProof/>
+                </w:rPr>
+                <w:t>9</w:t>
+              </w:r>
+            </w:fldSimple>
             <w:r>
               <w:t>)</w:t>
             </w:r>
@@ -14209,51 +14001,25 @@
             <w:r>
               <w:t>(</w:t>
             </w:r>
-            <w:r>
-              <w:fldChar w:fldCharType="begin"/>
-            </w:r>
-            <w:r>
-              <w:instrText xml:space="preserve"> STYLEREF 1 \s </w:instrText>
-            </w:r>
-            <w:r>
-              <w:fldChar w:fldCharType="separate"/>
-            </w:r>
-            <w:r>
-              <w:rPr>
-                <w:noProof/>
-              </w:rPr>
-              <w:t>3</w:t>
-            </w:r>
-            <w:r>
-              <w:rPr>
-                <w:noProof/>
-              </w:rPr>
-              <w:fldChar w:fldCharType="end"/>
-            </w:r>
+            <w:fldSimple w:instr=" STYLEREF 1 \s ">
+              <w:r>
+                <w:rPr>
+                  <w:noProof/>
+                </w:rPr>
+                <w:t>3</w:t>
+              </w:r>
+            </w:fldSimple>
             <w:r>
               <w:t>.</w:t>
             </w:r>
-            <w:r>
-              <w:fldChar w:fldCharType="begin"/>
-            </w:r>
-            <w:r>
-              <w:instrText xml:space="preserve"> SEQ Equação \* ARABIC \s 1 </w:instrText>
-            </w:r>
-            <w:r>
-              <w:fldChar w:fldCharType="separate"/>
-            </w:r>
-            <w:r>
-              <w:rPr>
-                <w:noProof/>
-              </w:rPr>
-              <w:t>10</w:t>
-            </w:r>
-            <w:r>
-              <w:rPr>
-                <w:noProof/>
-              </w:rPr>
-              <w:fldChar w:fldCharType="end"/>
-            </w:r>
+            <w:fldSimple w:instr=" SEQ Equação \* ARABIC \s 1 ">
+              <w:r>
+                <w:rPr>
+                  <w:noProof/>
+                </w:rPr>
+                <w:t>10</w:t>
+              </w:r>
+            </w:fldSimple>
             <w:r>
               <w:t>)</w:t>
             </w:r>
@@ -14474,51 +14240,25 @@
             <w:r>
               <w:t>(</w:t>
             </w:r>
-            <w:r>
-              <w:fldChar w:fldCharType="begin"/>
-            </w:r>
-            <w:r>
-              <w:instrText xml:space="preserve"> STYLEREF 1 \s </w:instrText>
-            </w:r>
-            <w:r>
-              <w:fldChar w:fldCharType="separate"/>
-            </w:r>
-            <w:r>
-              <w:rPr>
-                <w:noProof/>
-              </w:rPr>
-              <w:t>3</w:t>
-            </w:r>
-            <w:r>
-              <w:rPr>
-                <w:noProof/>
-              </w:rPr>
-              <w:fldChar w:fldCharType="end"/>
-            </w:r>
+            <w:fldSimple w:instr=" STYLEREF 1 \s ">
+              <w:r>
+                <w:rPr>
+                  <w:noProof/>
+                </w:rPr>
+                <w:t>3</w:t>
+              </w:r>
+            </w:fldSimple>
             <w:r>
               <w:t>.</w:t>
             </w:r>
-            <w:r>
-              <w:fldChar w:fldCharType="begin"/>
-            </w:r>
-            <w:r>
-              <w:instrText xml:space="preserve"> SEQ Equação \* ARABIC \s 1 </w:instrText>
-            </w:r>
-            <w:r>
-              <w:fldChar w:fldCharType="separate"/>
-            </w:r>
-            <w:r>
-              <w:rPr>
-                <w:noProof/>
-              </w:rPr>
-              <w:t>11</w:t>
-            </w:r>
-            <w:r>
-              <w:rPr>
-                <w:noProof/>
-              </w:rPr>
-              <w:fldChar w:fldCharType="end"/>
-            </w:r>
+            <w:fldSimple w:instr=" SEQ Equação \* ARABIC \s 1 ">
+              <w:r>
+                <w:rPr>
+                  <w:noProof/>
+                </w:rPr>
+                <w:t>11</w:t>
+              </w:r>
+            </w:fldSimple>
             <w:r>
               <w:t>)</w:t>
             </w:r>
@@ -15030,7 +14770,7 @@
                     <pic:cNvPicPr/>
                   </pic:nvPicPr>
                   <pic:blipFill>
-                    <a:blip r:embed="rId29"/>
+                    <a:blip r:embed="rId31"/>
                     <a:stretch>
                       <a:fillRect/>
                     </a:stretch>
@@ -15058,24 +14798,14 @@
       <w:r>
         <w:t xml:space="preserve">Figura </w:t>
       </w:r>
-      <w:r>
-        <w:fldChar w:fldCharType="begin"/>
-      </w:r>
-      <w:r>
-        <w:instrText xml:space="preserve"> SEQ Figura \* ARABIC </w:instrText>
-      </w:r>
-      <w:r>
-        <w:fldChar w:fldCharType="separate"/>
-      </w:r>
-      <w:r>
-        <w:rPr>
-          <w:noProof/>
-        </w:rPr>
-        <w:t>12</w:t>
-      </w:r>
-      <w:r>
-        <w:fldChar w:fldCharType="end"/>
-      </w:r>
+      <w:fldSimple w:instr=" SEQ Figura \* ARABIC ">
+        <w:r>
+          <w:rPr>
+            <w:noProof/>
+          </w:rPr>
+          <w:t>14</w:t>
+        </w:r>
+      </w:fldSimple>
       <w:r>
         <w:t xml:space="preserve"> - Elipse auxiliar</w:t>
       </w:r>
@@ -15406,7 +15136,7 @@
                     </pic:cNvPicPr>
                   </pic:nvPicPr>
                   <pic:blipFill>
-                    <a:blip r:embed="rId30">
+                    <a:blip r:embed="rId32">
                       <a:extLst>
                         <a:ext uri="{28A0092B-C50C-407E-A947-70E740481C1C}">
                           <a14:useLocalDpi xmlns:a14="http://schemas.microsoft.com/office/drawing/2010/main" val="0"/>
@@ -15442,29 +15172,19 @@
       <w:pPr>
         <w:pStyle w:val="Legenda"/>
       </w:pPr>
-      <w:bookmarkStart w:id="42" w:name="_Ref526076848"/>
+      <w:bookmarkStart w:id="43" w:name="_Ref526076848"/>
       <w:r>
         <w:t xml:space="preserve">Figura </w:t>
       </w:r>
-      <w:r>
-        <w:fldChar w:fldCharType="begin"/>
-      </w:r>
-      <w:r>
-        <w:instrText xml:space="preserve"> SEQ Figura \* ARABIC </w:instrText>
-      </w:r>
-      <w:r>
-        <w:fldChar w:fldCharType="separate"/>
-      </w:r>
-      <w:r>
-        <w:rPr>
-          <w:noProof/>
-        </w:rPr>
-        <w:t>13</w:t>
-      </w:r>
-      <w:r>
-        <w:fldChar w:fldCharType="end"/>
-      </w:r>
-      <w:bookmarkEnd w:id="42"/>
+      <w:fldSimple w:instr=" SEQ Figura \* ARABIC ">
+        <w:r>
+          <w:rPr>
+            <w:noProof/>
+          </w:rPr>
+          <w:t>15</w:t>
+        </w:r>
+      </w:fldSimple>
+      <w:bookmarkEnd w:id="43"/>
       <w:r>
         <w:t xml:space="preserve"> - Regressão Posição x Comprimento do arco</w:t>
       </w:r>
@@ -15563,31 +15283,7 @@
                   <w:rPr>
                     <w:rFonts w:ascii="Cambria Math" w:hAnsi="Cambria Math" w:cs="Arial"/>
                   </w:rPr>
-                  <m:t xml:space="preserve">= </m:t>
-                </m:r>
-                <m:r>
-                  <w:rPr>
-                    <w:rFonts w:ascii="Cambria Math" w:hAnsi="Cambria Math" w:cs="Arial"/>
-                  </w:rPr>
-                  <m:t>-0.045</m:t>
-                </m:r>
-                <m:r>
-                  <w:rPr>
-                    <w:rFonts w:ascii="Cambria Math" w:hAnsi="Cambria Math" w:cs="Arial"/>
-                  </w:rPr>
-                  <m:t>+</m:t>
-                </m:r>
-                <m:r>
-                  <w:rPr>
-                    <w:rFonts w:ascii="Cambria Math" w:hAnsi="Cambria Math" w:cs="Arial"/>
-                  </w:rPr>
-                  <m:t>0.383</m:t>
-                </m:r>
-                <m:r>
-                  <w:rPr>
-                    <w:rFonts w:ascii="Cambria Math" w:hAnsi="Cambria Math" w:cs="Arial"/>
-                  </w:rPr>
-                  <m:t>∙</m:t>
+                  <m:t>= -0.045+0.383∙</m:t>
                 </m:r>
                 <m:f>
                   <m:fPr>
@@ -15619,13 +15315,7 @@
                   <w:rPr>
                     <w:rFonts w:ascii="Cambria Math" w:hAnsi="Cambria Math" w:cs="Arial"/>
                   </w:rPr>
-                  <m:t>-1.367</m:t>
-                </m:r>
-                <m:r>
-                  <w:rPr>
-                    <w:rFonts w:ascii="Cambria Math" w:hAnsi="Cambria Math" w:cs="Arial"/>
-                  </w:rPr>
-                  <m:t>∙</m:t>
+                  <m:t>-1.367∙</m:t>
                 </m:r>
                 <m:sSup>
                   <m:sSupPr>
@@ -15689,19 +15379,7 @@
                   <w:rPr>
                     <w:rFonts w:ascii="Cambria Math" w:hAnsi="Cambria Math" w:cs="Arial"/>
                   </w:rPr>
-                  <m:t>+</m:t>
-                </m:r>
-                <m:r>
-                  <w:rPr>
-                    <w:rFonts w:ascii="Cambria Math" w:hAnsi="Cambria Math" w:cs="Arial"/>
-                  </w:rPr>
-                  <m:t>2.662</m:t>
-                </m:r>
-                <m:r>
-                  <w:rPr>
-                    <w:rFonts w:ascii="Cambria Math" w:hAnsi="Cambria Math" w:cs="Arial"/>
-                  </w:rPr>
-                  <m:t>∙</m:t>
+                  <m:t>+2.662∙</m:t>
                 </m:r>
                 <m:sSup>
                   <m:sSupPr>
@@ -15782,19 +15460,7 @@
                   <w:rPr>
                     <w:rFonts w:ascii="Cambria Math" w:hAnsi="Cambria Math" w:cs="Arial"/>
                   </w:rPr>
-                  <m:t>-</m:t>
-                </m:r>
-                <m:r>
-                  <w:rPr>
-                    <w:rFonts w:ascii="Cambria Math" w:hAnsi="Cambria Math" w:cs="Arial"/>
-                  </w:rPr>
-                  <m:t>3.102</m:t>
-                </m:r>
-                <m:r>
-                  <w:rPr>
-                    <w:rFonts w:ascii="Cambria Math" w:hAnsi="Cambria Math" w:cs="Arial"/>
-                  </w:rPr>
-                  <m:t>∙</m:t>
+                  <m:t>-3.102∙</m:t>
                 </m:r>
                 <m:sSup>
                   <m:sSupPr>
@@ -15858,19 +15524,7 @@
                   <w:rPr>
                     <w:rFonts w:ascii="Cambria Math" w:hAnsi="Cambria Math" w:cs="Arial"/>
                   </w:rPr>
-                  <m:t>+</m:t>
-                </m:r>
-                <m:r>
-                  <w:rPr>
-                    <w:rFonts w:ascii="Cambria Math" w:hAnsi="Cambria Math" w:cs="Arial"/>
-                  </w:rPr>
-                  <m:t xml:space="preserve"> 2.247</m:t>
-                </m:r>
-                <m:r>
-                  <w:rPr>
-                    <w:rFonts w:ascii="Cambria Math" w:hAnsi="Cambria Math" w:cs="Arial"/>
-                  </w:rPr>
-                  <m:t>∙</m:t>
+                  <m:t>+ 2.247∙</m:t>
                 </m:r>
                 <m:sSup>
                   <m:sSupPr>
@@ -15934,19 +15588,7 @@
                   <w:rPr>
                     <w:rFonts w:ascii="Cambria Math" w:hAnsi="Cambria Math" w:cs="Arial"/>
                   </w:rPr>
-                  <m:t>+</m:t>
-                </m:r>
-                <m:r>
-                  <w:rPr>
-                    <w:rFonts w:ascii="Cambria Math" w:hAnsi="Cambria Math" w:cs="Arial"/>
-                  </w:rPr>
-                  <m:t>0.012</m:t>
-                </m:r>
-                <m:r>
-                  <w:rPr>
-                    <w:rFonts w:ascii="Cambria Math" w:hAnsi="Cambria Math" w:cs="Arial"/>
-                  </w:rPr>
-                  <m:t>∙</m:t>
+                  <m:t>+0.012∙</m:t>
                 </m:r>
                 <m:sSup>
                   <m:sSupPr>
@@ -16010,13 +15652,7 @@
                   <w:rPr>
                     <w:rFonts w:ascii="Cambria Math" w:hAnsi="Cambria Math" w:cs="Arial"/>
                   </w:rPr>
-                  <m:t>-1.001</m:t>
-                </m:r>
-                <m:r>
-                  <w:rPr>
-                    <w:rFonts w:ascii="Cambria Math" w:hAnsi="Cambria Math" w:cs="Arial"/>
-                  </w:rPr>
-                  <m:t>∙</m:t>
+                  <m:t>-1.001∙</m:t>
                 </m:r>
                 <m:sSup>
                   <m:sSupPr>
@@ -16096,51 +15732,25 @@
             <w:r>
               <w:t>(</w:t>
             </w:r>
-            <w:r>
-              <w:fldChar w:fldCharType="begin"/>
-            </w:r>
-            <w:r>
-              <w:instrText xml:space="preserve"> STYLEREF 1 \s </w:instrText>
-            </w:r>
-            <w:r>
-              <w:fldChar w:fldCharType="separate"/>
-            </w:r>
-            <w:r>
-              <w:rPr>
-                <w:noProof/>
-              </w:rPr>
-              <w:t>3</w:t>
-            </w:r>
-            <w:r>
-              <w:rPr>
-                <w:noProof/>
-              </w:rPr>
-              <w:fldChar w:fldCharType="end"/>
-            </w:r>
+            <w:fldSimple w:instr=" STYLEREF 1 \s ">
+              <w:r>
+                <w:rPr>
+                  <w:noProof/>
+                </w:rPr>
+                <w:t>3</w:t>
+              </w:r>
+            </w:fldSimple>
             <w:r>
               <w:t>.</w:t>
             </w:r>
-            <w:r>
-              <w:fldChar w:fldCharType="begin"/>
-            </w:r>
-            <w:r>
-              <w:instrText xml:space="preserve"> SEQ Equação \* ARABIC \s 1 </w:instrText>
-            </w:r>
-            <w:r>
-              <w:fldChar w:fldCharType="separate"/>
-            </w:r>
-            <w:r>
-              <w:rPr>
-                <w:noProof/>
-              </w:rPr>
-              <w:t>13</w:t>
-            </w:r>
-            <w:r>
-              <w:rPr>
-                <w:noProof/>
-              </w:rPr>
-              <w:fldChar w:fldCharType="end"/>
-            </w:r>
+            <w:fldSimple w:instr=" SEQ Equação \* ARABIC \s 1 ">
+              <w:r>
+                <w:rPr>
+                  <w:noProof/>
+                </w:rPr>
+                <w:t>13</w:t>
+              </w:r>
+            </w:fldSimple>
             <w:r>
               <w:t>)</w:t>
             </w:r>
@@ -16181,7 +15791,7 @@
                     </pic:cNvPicPr>
                   </pic:nvPicPr>
                   <pic:blipFill>
-                    <a:blip r:embed="rId31">
+                    <a:blip r:embed="rId33">
                       <a:extLst>
                         <a:ext uri="{28A0092B-C50C-407E-A947-70E740481C1C}">
                           <a14:useLocalDpi xmlns:a14="http://schemas.microsoft.com/office/drawing/2010/main" val="0"/>
@@ -16220,24 +15830,14 @@
       <w:r>
         <w:t xml:space="preserve">Figura </w:t>
       </w:r>
-      <w:r>
-        <w:fldChar w:fldCharType="begin"/>
-      </w:r>
-      <w:r>
-        <w:instrText xml:space="preserve"> SEQ Figura \* ARABIC </w:instrText>
-      </w:r>
-      <w:r>
-        <w:fldChar w:fldCharType="separate"/>
-      </w:r>
-      <w:r>
-        <w:rPr>
-          <w:noProof/>
-        </w:rPr>
-        <w:t>14</w:t>
-      </w:r>
-      <w:r>
-        <w:fldChar w:fldCharType="end"/>
-      </w:r>
+      <w:fldSimple w:instr=" SEQ Figura \* ARABIC ">
+        <w:r>
+          <w:rPr>
+            <w:noProof/>
+          </w:rPr>
+          <w:t>16</w:t>
+        </w:r>
+      </w:fldSimple>
       <w:r>
         <w:t xml:space="preserve"> - Regressão Comprimento do arco x Posição</w:t>
       </w:r>
@@ -16335,19 +15935,7 @@
                   <w:rPr>
                     <w:rFonts w:ascii="Cambria Math" w:hAnsi="Cambria Math" w:cs="Arial"/>
                   </w:rPr>
-                  <m:t xml:space="preserve">= </m:t>
-                </m:r>
-                <m:r>
-                  <w:rPr>
-                    <w:rFonts w:ascii="Cambria Math" w:hAnsi="Cambria Math" w:cs="Arial"/>
-                  </w:rPr>
-                  <m:t>9.944</m:t>
-                </m:r>
-                <m:r>
-                  <w:rPr>
-                    <w:rFonts w:ascii="Cambria Math" w:hAnsi="Cambria Math" w:cs="Arial"/>
-                  </w:rPr>
-                  <m:t>∙</m:t>
+                  <m:t>= 9.944∙</m:t>
                 </m:r>
                 <m:sSup>
                   <m:sSupPr>
@@ -16379,13 +15967,7 @@
                   <w:rPr>
                     <w:rFonts w:ascii="Cambria Math" w:hAnsi="Cambria Math" w:cs="Arial"/>
                   </w:rPr>
-                  <m:t>-</m:t>
-                </m:r>
-                <m:r>
-                  <w:rPr>
-                    <w:rFonts w:ascii="Cambria Math" w:hAnsi="Cambria Math" w:cs="Arial"/>
-                  </w:rPr>
-                  <m:t>1.672</m:t>
+                  <m:t>-1.672</m:t>
                 </m:r>
                 <m:sSup>
                   <m:sSupPr>
@@ -16455,19 +16037,7 @@
                   <w:rPr>
                     <w:rFonts w:ascii="Cambria Math" w:hAnsi="Cambria Math" w:cs="Arial"/>
                   </w:rPr>
-                  <m:t>+</m:t>
-                </m:r>
-                <m:r>
-                  <w:rPr>
-                    <w:rFonts w:ascii="Cambria Math" w:hAnsi="Cambria Math" w:cs="Arial"/>
-                  </w:rPr>
-                  <m:t>9.922</m:t>
-                </m:r>
-                <m:r>
-                  <w:rPr>
-                    <w:rFonts w:ascii="Cambria Math" w:hAnsi="Cambria Math" w:cs="Arial"/>
-                  </w:rPr>
-                  <m:t>∙</m:t>
+                  <m:t>+9.922∙</m:t>
                 </m:r>
                 <m:sSup>
                   <m:sSupPr>
@@ -16580,13 +16150,7 @@
                   <w:rPr>
                     <w:rFonts w:ascii="Cambria Math" w:hAnsi="Cambria Math" w:cs="Arial"/>
                   </w:rPr>
-                  <m:t>-1.607</m:t>
-                </m:r>
-                <m:r>
-                  <w:rPr>
-                    <w:rFonts w:ascii="Cambria Math" w:hAnsi="Cambria Math" w:cs="Arial"/>
-                  </w:rPr>
-                  <m:t>∙</m:t>
+                  <m:t>-1.607∙</m:t>
                 </m:r>
                 <m:sSup>
                   <m:sSupPr>
@@ -16682,19 +16246,7 @@
                   <w:rPr>
                     <w:rFonts w:ascii="Cambria Math" w:hAnsi="Cambria Math" w:cs="Arial"/>
                   </w:rPr>
-                  <m:t>+</m:t>
-                </m:r>
-                <m:r>
-                  <w:rPr>
-                    <w:rFonts w:ascii="Cambria Math" w:hAnsi="Cambria Math" w:cs="Arial"/>
-                  </w:rPr>
-                  <m:t>1.011</m:t>
-                </m:r>
-                <m:r>
-                  <w:rPr>
-                    <w:rFonts w:ascii="Cambria Math" w:hAnsi="Cambria Math" w:cs="Arial"/>
-                  </w:rPr>
-                  <m:t>∙</m:t>
+                  <m:t>+1.011∙</m:t>
                 </m:r>
                 <m:sSup>
                   <m:sSupPr>
@@ -16758,19 +16310,7 @@
                   <w:rPr>
                     <w:rFonts w:ascii="Cambria Math" w:hAnsi="Cambria Math" w:cs="Arial"/>
                   </w:rPr>
-                  <m:t>+</m:t>
-                </m:r>
-                <m:r>
-                  <w:rPr>
-                    <w:rFonts w:ascii="Cambria Math" w:hAnsi="Cambria Math" w:cs="Arial"/>
-                  </w:rPr>
-                  <m:t>1.211</m:t>
-                </m:r>
-                <m:r>
-                  <w:rPr>
-                    <w:rFonts w:ascii="Cambria Math" w:hAnsi="Cambria Math" w:cs="Arial"/>
-                  </w:rPr>
-                  <m:t>∙</m:t>
+                  <m:t>+1.211∙</m:t>
                 </m:r>
                 <m:sSup>
                   <m:sSupPr>
@@ -16857,51 +16397,25 @@
             <w:r>
               <w:t>(</w:t>
             </w:r>
-            <w:r>
-              <w:fldChar w:fldCharType="begin"/>
-            </w:r>
-            <w:r>
-              <w:instrText xml:space="preserve"> STYLEREF 1 \s </w:instrText>
-            </w:r>
-            <w:r>
-              <w:fldChar w:fldCharType="separate"/>
-            </w:r>
-            <w:r>
-              <w:rPr>
-                <w:noProof/>
-              </w:rPr>
-              <w:t>3</w:t>
-            </w:r>
-            <w:r>
-              <w:rPr>
-                <w:noProof/>
-              </w:rPr>
-              <w:fldChar w:fldCharType="end"/>
-            </w:r>
+            <w:fldSimple w:instr=" STYLEREF 1 \s ">
+              <w:r>
+                <w:rPr>
+                  <w:noProof/>
+                </w:rPr>
+                <w:t>3</w:t>
+              </w:r>
+            </w:fldSimple>
             <w:r>
               <w:t>.</w:t>
             </w:r>
-            <w:r>
-              <w:fldChar w:fldCharType="begin"/>
-            </w:r>
-            <w:r>
-              <w:instrText xml:space="preserve"> SEQ Equação \* ARABIC \s 1 </w:instrText>
-            </w:r>
-            <w:r>
-              <w:fldChar w:fldCharType="separate"/>
-            </w:r>
-            <w:r>
-              <w:rPr>
-                <w:noProof/>
-              </w:rPr>
-              <w:t>13</w:t>
-            </w:r>
-            <w:r>
-              <w:rPr>
-                <w:noProof/>
-              </w:rPr>
-              <w:fldChar w:fldCharType="end"/>
-            </w:r>
+            <w:fldSimple w:instr=" SEQ Equação \* ARABIC \s 1 ">
+              <w:r>
+                <w:rPr>
+                  <w:noProof/>
+                </w:rPr>
+                <w:t>13</w:t>
+              </w:r>
+            </w:fldSimple>
             <w:r>
               <w:t>)</w:t>
             </w:r>
@@ -16913,8 +16427,6 @@
       <w:r>
         <w:t>Com essas funções, não há a necessidade do procedimento incremental e a determinação da distância entre os pontos é muito mais rápida, conforme será mostrado na sequência do trabalho.</w:t>
       </w:r>
-      <w:bookmarkStart w:id="43" w:name="_GoBack"/>
-      <w:bookmarkEnd w:id="43"/>
     </w:p>
     <w:p>
       <w:pPr>
@@ -16928,9 +16440,9 @@
         <w:lastRenderedPageBreak/>
         <w:t>REFERÊNCIAS</w:t>
       </w:r>
-      <w:bookmarkEnd w:id="35"/>
       <w:bookmarkEnd w:id="36"/>
       <w:bookmarkEnd w:id="37"/>
+      <w:bookmarkEnd w:id="38"/>
       <w:bookmarkEnd w:id="44"/>
     </w:p>
     <w:p>
@@ -17018,14 +16530,14 @@
         </w:rPr>
         <w:t>. Retirado de NDT Resource Center: https://www.nde-ed.org/EducationResources/CommunityCollege/Other%20Methods/AE/AE_Index.php</w:t>
       </w:r>
-      <w:bookmarkEnd w:id="38"/>
       <w:bookmarkEnd w:id="39"/>
       <w:bookmarkEnd w:id="40"/>
+      <w:bookmarkEnd w:id="41"/>
     </w:p>
     <w:sectPr>
-      <w:headerReference w:type="default" r:id="rId32"/>
-      <w:footerReference w:type="default" r:id="rId33"/>
-      <w:headerReference w:type="first" r:id="rId34"/>
+      <w:headerReference w:type="default" r:id="rId34"/>
+      <w:footerReference w:type="default" r:id="rId35"/>
+      <w:headerReference w:type="first" r:id="rId36"/>
       <w:pgSz w:w="11907" w:h="16840" w:code="9"/>
       <w:pgMar w:top="1701" w:right="1134" w:bottom="1134" w:left="1701" w:header="720" w:footer="720" w:gutter="0"/>
       <w:pgNumType w:start="11"/>
@@ -18051,7 +17563,7 @@
     <w:lsdException w:name="Normal" w:uiPriority="0" w:qFormat="1"/>
     <w:lsdException w:name="heading 1" w:uiPriority="9" w:qFormat="1"/>
     <w:lsdException w:name="heading 2" w:uiPriority="0" w:qFormat="1"/>
-    <w:lsdException w:name="heading 3" w:uiPriority="9" w:qFormat="1"/>
+    <w:lsdException w:name="heading 3" w:uiPriority="0" w:qFormat="1"/>
     <w:lsdException w:name="heading 4" w:semiHidden="1" w:uiPriority="9" w:unhideWhenUsed="1" w:qFormat="1"/>
     <w:lsdException w:name="heading 5" w:semiHidden="1" w:uiPriority="9" w:unhideWhenUsed="1" w:qFormat="1"/>
     <w:lsdException w:name="heading 6" w:semiHidden="1" w:uiPriority="9" w:unhideWhenUsed="1" w:qFormat="1"/>
@@ -19655,7 +19167,7 @@
 </file>
 
 <file path=customXml/itemProps1.xml><?xml version="1.0" encoding="utf-8"?>
-<ds:datastoreItem xmlns:ds="http://schemas.openxmlformats.org/officeDocument/2006/customXml" ds:itemID="{4CFC9F6E-6790-48AE-9C82-180306F13252}">
+<ds:datastoreItem xmlns:ds="http://schemas.openxmlformats.org/officeDocument/2006/customXml" ds:itemID="{51E43141-D3F4-4562-987D-EDAB9FD4A0EA}">
   <ds:schemaRefs>
     <ds:schemaRef ds:uri="http://schemas.openxmlformats.org/officeDocument/2006/bibliography"/>
   </ds:schemaRefs>

</xml_diff>